<commit_message>
CW - added notes into 'That Day' about the story and added a first person section at the end #time 3hours
</commit_message>
<xml_diff>
--- a/creative-writing/That-Day.docx
+++ b/creative-writing/That-Day.docx
@@ -3,23 +3,8 @@
 <w:document xmlns:wpc="http://schemas.microsoft.com/office/word/2010/wordprocessingCanvas" xmlns:mc="http://schemas.openxmlformats.org/markup-compatibility/2006" xmlns:o="urn:schemas-microsoft-com:office:office" xmlns:r="http://schemas.openxmlformats.org/officeDocument/2006/relationships" xmlns:m="http://schemas.openxmlformats.org/officeDocument/2006/math" xmlns:v="urn:schemas-microsoft-com:vml" xmlns:wp14="http://schemas.microsoft.com/office/word/2010/wordprocessingDrawing" xmlns:wp="http://schemas.openxmlformats.org/drawingml/2006/wordprocessingDrawing" xmlns:w10="urn:schemas-microsoft-com:office:word" xmlns:w="http://schemas.openxmlformats.org/wordprocessingml/2006/main" xmlns:w14="http://schemas.microsoft.com/office/word/2010/wordml" xmlns:w15="http://schemas.microsoft.com/office/word/2012/wordml" xmlns:wpg="http://schemas.microsoft.com/office/word/2010/wordprocessingGroup" xmlns:wpi="http://schemas.microsoft.com/office/word/2010/wordprocessingInk" xmlns:wne="http://schemas.microsoft.com/office/word/2006/wordml" xmlns:wps="http://schemas.microsoft.com/office/word/2010/wordprocessingShape" mc:Ignorable="w14 w15 wp14">
   <w:body>
     <w:p>
-      <w:r>
-        <w:t>That Day</w:t>
-      </w:r>
-      <w:r>
-        <w:t xml:space="preserve"> –</w:t>
-      </w:r>
-      <w:r>
-        <w:t xml:space="preserve"> 2h</w:t>
-      </w:r>
-      <w:r>
-        <w:t>min</w:t>
-      </w:r>
-      <w:r>
-        <w:t>15</w:t>
-      </w:r>
-    </w:p>
-    <w:p>
+      <w:bookmarkStart w:id="0" w:name="_GoBack"/>
+      <w:bookmarkEnd w:id="0"/>
       <w:r>
         <w:t xml:space="preserve">As she stared at the motionless body before her, Claire </w:t>
       </w:r>
@@ -29,7 +14,13 @@
       </w:r>
       <w:proofErr w:type="spellEnd"/>
       <w:r>
-        <w:t xml:space="preserve"> took a seat. She began contemplating something she had heard recently. Apparently the worst feeling in the world was when something one loves lets one down. It changes into something else and ceases to be what it originally was, transmuting into something one hates. The difficulty is that now there is this gaping hole where that thing used to be and one</w:t>
+        <w:t xml:space="preserve"> took a seat. She began contemplating something she had heard recently. Apparently the worst feeling in the world was when something one loves lets one down. It changes into something else and ceases to be what it originally was</w:t>
+      </w:r>
+      <w:r>
+        <w:t xml:space="preserve"> becoming s</w:t>
+      </w:r>
+      <w:r>
+        <w:t>omething one hates. The difficulty is that now there is this gaping hole where that thing used to be and one</w:t>
       </w:r>
       <w:r>
         <w:t xml:space="preserve"> ultimately</w:t>
@@ -69,7 +60,7 @@
         <w:t>Her sister had barged into her room and dragged her out of bed before going on an epically long rant during which Claire managed to take the words ‘noon’</w:t>
       </w:r>
       <w:r>
-        <w:t xml:space="preserve"> </w:t>
+        <w:t xml:space="preserve">, </w:t>
       </w:r>
       <w:r>
         <w:t>‘company’</w:t>
@@ -90,7 +81,13 @@
         <w:t xml:space="preserve"> the situation. Nicole was always melodramatic when it came to other people visiting them so the lecture wasn’t out of place. As she left her room she heard her sister say the first truly </w:t>
       </w:r>
       <w:r>
-        <w:t>valid thing of day</w:t>
+        <w:t xml:space="preserve">valid thing of </w:t>
+      </w:r>
+      <w:r>
+        <w:t xml:space="preserve">the </w:t>
+      </w:r>
+      <w:r>
+        <w:t>day</w:t>
       </w:r>
       <w:r>
         <w:t xml:space="preserve"> “You smell like a dumpster. Take a shower.” </w:t>
@@ -282,50 +279,7 @@
         <w:rPr>
           <w:rStyle w:val="normaltextrun"/>
         </w:rPr>
-        <w:t xml:space="preserve">it actually </w:t>
-      </w:r>
-      <w:r>
-        <w:rPr>
-          <w:rStyle w:val="normaltextrun"/>
-        </w:rPr>
-        <w:t xml:space="preserve">reminded her of a </w:t>
-      </w:r>
-      <w:r>
-        <w:rPr>
-          <w:rStyle w:val="normaltextrun"/>
-        </w:rPr>
-        <w:lastRenderedPageBreak/>
-        <w:t>version of her</w:t>
-      </w:r>
-      <w:r>
-        <w:rPr>
-          <w:rStyle w:val="normaltextrun"/>
-        </w:rPr>
-        <w:t xml:space="preserve"> sister when she</w:t>
-      </w:r>
-      <w:r>
-        <w:rPr>
-          <w:rStyle w:val="normaltextrun"/>
-        </w:rPr>
-        <w:t xml:space="preserve"> was</w:t>
-      </w:r>
-      <w:r>
-        <w:rPr>
-          <w:rStyle w:val="normaltextrun"/>
-        </w:rPr>
-        <w:t xml:space="preserve"> angry or embarrassed minus the fact that Nicole </w:t>
-      </w:r>
-      <w:r>
-        <w:rPr>
-          <w:rStyle w:val="normaltextrun"/>
-        </w:rPr>
-        <w:t>didn’t</w:t>
-      </w:r>
-      <w:r>
-        <w:rPr>
-          <w:rStyle w:val="normaltextrun"/>
-        </w:rPr>
-        <w:t xml:space="preserve"> have a patches of enflamed skin around her eyes, nose and ears.</w:t>
+        <w:t>it actually reminded her of a version of her sister when she was angry or embarrassed minus the fact that Nicole didn’t have a patches of enflamed skin around her eyes, nose and ears.</w:t>
       </w:r>
       <w:r>
         <w:t xml:space="preserve"> </w:t>
@@ -370,7 +324,7 @@
         <w:rPr>
           <w:b/>
         </w:rPr>
-        <w:t xml:space="preserve">Claire has to address the opening statement of guilt – need to have learned something through the recounting of the tale. The police tell her Nicole fought then intruder who hurt them both in return. They have collected the camera footage from the house.  </w:t>
+        <w:t xml:space="preserve">Claire has to address the opening statement of guilt – need to have learned something through the recounting of the tale. </w:t>
       </w:r>
     </w:p>
     <w:p/>
@@ -382,15 +336,7 @@
         <w:t xml:space="preserve">. “Thank God” she said out loud before taking her sister’s hand and preparing for the rest of the night. </w:t>
       </w:r>
       <w:r>
-        <w:t>She didn’t know what her sister would say</w:t>
-      </w:r>
-      <w:bookmarkStart w:id="0" w:name="_GoBack"/>
-      <w:r>
-        <w:t xml:space="preserve"> when she woke</w:t>
-      </w:r>
-      <w:bookmarkEnd w:id="0"/>
-      <w:r>
-        <w:t xml:space="preserve"> but Claire</w:t>
+        <w:t>She didn’t know what her sister would say when she woke but Claire</w:t>
       </w:r>
       <w:r>
         <w:t xml:space="preserve"> just</w:t>
@@ -425,6 +371,62 @@
         <w:t>Paul Cupido</w:t>
       </w:r>
     </w:p>
+    <w:p>
+      <w:pPr>
+        <w:rPr>
+          <w:i/>
+          <w:u w:val="single"/>
+        </w:rPr>
+      </w:pPr>
+      <w:r>
+        <w:rPr>
+          <w:i/>
+          <w:u w:val="single"/>
+        </w:rPr>
+        <w:t>First person version</w:t>
+      </w:r>
+    </w:p>
+    <w:p>
+      <w:r>
+        <w:t xml:space="preserve">As I looked down at the motionless body beside me, I decided to take a seat. </w:t>
+      </w:r>
+      <w:r>
+        <w:t>I’ve heard it said that the worst feeling in the world is when something you love lets you down. When it changes and just ceases to be what it originally was, becoming something you hate. The problem is that now there is this gaping hole where that thing used to be and now you have to let go it as you remember</w:t>
+      </w:r>
+      <w:r>
+        <w:t xml:space="preserve"> it</w:t>
+      </w:r>
+      <w:r>
+        <w:t xml:space="preserve"> and deal with the malformed, twisted remains of what it has become. I hope to God that that isn’t true.</w:t>
+      </w:r>
+    </w:p>
+    <w:p>
+      <w:r>
+        <w:t>There’s something remarkable and almost funny about that day. Funny only</w:t>
+      </w:r>
+      <w:r>
+        <w:t xml:space="preserve"> insofar that I managed to get myself flung through a pane of glass, </w:t>
+      </w:r>
+      <w:r>
+        <w:t>flatten</w:t>
+      </w:r>
+      <w:r>
+        <w:t>ing</w:t>
+      </w:r>
+      <w:r>
+        <w:t xml:space="preserve"> two wooden trestles in the landing</w:t>
+      </w:r>
+      <w:r>
+        <w:t>,</w:t>
+      </w:r>
+      <w:r>
+        <w:t xml:space="preserve"> and remarkable in that that wasn’t the worst part of my day. In truth it doesn’t rank second on my list but I’m getting ahead of myself. </w:t>
+      </w:r>
+      <w:r>
+        <w:t xml:space="preserve">I should start from the beginning. </w:t>
+      </w:r>
+    </w:p>
+    <w:p/>
     <w:sectPr>
       <w:pgSz w:w="12240" w:h="15840"/>
       <w:pgMar w:top="1440" w:right="1440" w:bottom="1440" w:left="1440" w:header="720" w:footer="720" w:gutter="0"/>

</xml_diff>

<commit_message>
Restructuring the middle paragraphs around the encounter with the burglar
</commit_message>
<xml_diff>
--- a/creative-writing/That-Day.docx
+++ b/creative-writing/That-Day.docx
@@ -3,8 +3,6 @@
 <w:document xmlns:wpc="http://schemas.microsoft.com/office/word/2010/wordprocessingCanvas" xmlns:mc="http://schemas.openxmlformats.org/markup-compatibility/2006" xmlns:o="urn:schemas-microsoft-com:office:office" xmlns:r="http://schemas.openxmlformats.org/officeDocument/2006/relationships" xmlns:m="http://schemas.openxmlformats.org/officeDocument/2006/math" xmlns:v="urn:schemas-microsoft-com:vml" xmlns:wp14="http://schemas.microsoft.com/office/word/2010/wordprocessingDrawing" xmlns:wp="http://schemas.openxmlformats.org/drawingml/2006/wordprocessingDrawing" xmlns:w10="urn:schemas-microsoft-com:office:word" xmlns:w="http://schemas.openxmlformats.org/wordprocessingml/2006/main" xmlns:w14="http://schemas.microsoft.com/office/word/2010/wordml" xmlns:w15="http://schemas.microsoft.com/office/word/2012/wordml" xmlns:wpg="http://schemas.microsoft.com/office/word/2010/wordprocessingGroup" xmlns:wpi="http://schemas.microsoft.com/office/word/2010/wordprocessingInk" xmlns:wne="http://schemas.microsoft.com/office/word/2006/wordml" xmlns:wps="http://schemas.microsoft.com/office/word/2010/wordprocessingShape" mc:Ignorable="w14 w15 wp14">
   <w:body>
     <w:p>
-      <w:bookmarkStart w:id="0" w:name="_GoBack"/>
-      <w:bookmarkEnd w:id="0"/>
       <w:r>
         <w:t xml:space="preserve">As she stared at the motionless body before her, Claire </w:t>
       </w:r>
@@ -17,6 +15,9 @@
         <w:t xml:space="preserve"> took a seat. She began contemplating something she had heard recently. Apparently the worst feeling in the world was when something one loves lets one down. It changes into something else and ceases to be what it originally was</w:t>
       </w:r>
       <w:r>
+        <w:t>,</w:t>
+      </w:r>
+      <w:r>
         <w:t xml:space="preserve"> becoming s</w:t>
       </w:r>
       <w:r>
@@ -40,7 +41,7 @@
         <w:t xml:space="preserve">There was something remarkable and almost funny about the events of that day. It was remarkable partially insofar that she’d managed to </w:t>
       </w:r>
       <w:r>
-        <w:t>shatter</w:t>
+        <w:t>get herself thrown through</w:t>
       </w:r>
       <w:r>
         <w:t xml:space="preserve"> a pane</w:t>
@@ -101,7 +102,13 @@
         <w:t xml:space="preserve">Claire scrounged herself up some toothpaste and a comb. At least she </w:t>
       </w:r>
       <w:r>
-        <w:t>was hygienic now. Mom would be proud.</w:t>
+        <w:t>was hygienic now. Mom would be proud</w:t>
+      </w:r>
+      <w:r>
+        <w:t xml:space="preserve"> – okay maybe closer to satisfied</w:t>
+      </w:r>
+      <w:r>
+        <w:t>.</w:t>
       </w:r>
       <w:r>
         <w:t xml:space="preserve"> She may have to burn the dress</w:t>
@@ -162,77 +169,35 @@
     </w:p>
     <w:p>
       <w:r>
-        <w:t xml:space="preserve">The second thing Claire remembered was the </w:t>
-      </w:r>
-      <w:r>
-        <w:t>pain</w:t>
-      </w:r>
-      <w:r>
-        <w:t>. O</w:t>
-      </w:r>
-      <w:r>
-        <w:t xml:space="preserve">nce it hit her, it hit her like a train determined to split her </w:t>
-      </w:r>
-      <w:r>
-        <w:t>head</w:t>
-      </w:r>
-      <w:r>
-        <w:t xml:space="preserve"> open. She could feel the blood oozing from the back of her </w:t>
-      </w:r>
-      <w:r>
-        <w:t>sku</w:t>
-      </w:r>
-      <w:r>
-        <w:t>ll</w:t>
-      </w:r>
-      <w:r>
-        <w:t xml:space="preserve">, </w:t>
-      </w:r>
-      <w:r>
-        <w:t>gluing</w:t>
-      </w:r>
-      <w:r>
-        <w:t xml:space="preserve"> her hair</w:t>
-      </w:r>
-      <w:r>
-        <w:t xml:space="preserve"> tog</w:t>
-      </w:r>
-      <w:r>
-        <w:t xml:space="preserve">ether in a God-awful, </w:t>
-      </w:r>
-      <w:r>
-        <w:t xml:space="preserve">sticky </w:t>
-      </w:r>
-      <w:r>
-        <w:t xml:space="preserve">amalgam of crimson and mahogany. </w:t>
-      </w:r>
-      <w:r>
-        <w:t xml:space="preserve">Running a hand through her hair she heard the broken glass tricking out and onto the floor. </w:t>
-      </w:r>
-    </w:p>
-    <w:p>
-      <w:r>
-        <w:t xml:space="preserve">One thing worse, in Claire’s opinion, than getting the kind of </w:t>
-      </w:r>
-      <w:r>
-        <w:t>ass-kicking</w:t>
-      </w:r>
-      <w:r>
-        <w:t xml:space="preserve"> she’d got</w:t>
-      </w:r>
-      <w:r>
-        <w:t>ten was waking up</w:t>
-      </w:r>
-      <w:r>
-        <w:t xml:space="preserve"> afterwards</w:t>
-      </w:r>
-      <w:r>
-        <w:t xml:space="preserve"> to find her sister’s motionless body pressed atop her.</w:t>
+        <w:t>The second thing Claire remembered was the pain. Once it hit her, it hit her like a train determined to split her head open. She could feel the blood oozing from the back of her skull, gluing her hair together in a God-awful, sticky amalgam of crimson and mahogany. Running a hand through her hair she felt the broken glass tricking out and onto the floor.</w:t>
       </w:r>
       <w:r>
         <w:t xml:space="preserve"> </w:t>
       </w:r>
       <w:r>
+        <w:t xml:space="preserve">The next thing that came back to her was what Claire defined as the second worst part of her day. She'd been handed an ass-kicking of note and had had </w:t>
+      </w:r>
+      <w:r>
+        <w:t>Nicole</w:t>
+      </w:r>
+      <w:r>
+        <w:t xml:space="preserve"> thrown at her before they both went through the glass table. </w:t>
+      </w:r>
+      <w:r>
+        <w:t>Once again the gravity of the situation dawned on Claire after a moment</w:t>
+      </w:r>
+      <w:r>
+        <w:t xml:space="preserve"> </w:t>
+      </w:r>
+      <w:r>
+        <w:t xml:space="preserve">of reflection. </w:t>
+      </w:r>
+      <w:r>
+        <w:t>She came to realize that she was the only one in the room.</w:t>
+      </w:r>
+    </w:p>
+    <w:p>
+      <w:r>
         <w:t xml:space="preserve">If the eyes were the window to the soul then she wondered what Nicole had ever done to deserve to meet the </w:t>
       </w:r>
       <w:r>
@@ -253,13 +218,71 @@
       <w:r>
         <w:t xml:space="preserve"> </w:t>
       </w:r>
-    </w:p>
-    <w:p>
-      <w:r>
-        <w:t xml:space="preserve">Claire remembered being slightly insulted once she’s rolled Nicole off of her. </w:t>
-      </w:r>
-      <w:r>
-        <w:t xml:space="preserve">Creepy eyes aide, the man had resembled a panda, a </w:t>
+      <w:r>
+        <w:t xml:space="preserve">Nikki didn’t deserve </w:t>
+      </w:r>
+      <w:r>
+        <w:t>this</w:t>
+      </w:r>
+      <w:r>
+        <w:t>. Claire knew she was a bitch, but her sister wasn’t. It made her angry just to think about.</w:t>
+      </w:r>
+      <w:r>
+        <w:t xml:space="preserve"> She sat up, trying not to pass out again</w:t>
+      </w:r>
+      <w:r>
+        <w:t xml:space="preserve">, and made her way out of the room. </w:t>
+      </w:r>
+    </w:p>
+    <w:p>
+      <w:r>
+        <w:lastRenderedPageBreak/>
+        <w:t>Claire remembered being</w:t>
+      </w:r>
+      <w:r>
+        <w:t xml:space="preserve"> both</w:t>
+      </w:r>
+      <w:r>
+        <w:t xml:space="preserve"> indignant</w:t>
+      </w:r>
+      <w:r>
+        <w:t xml:space="preserve"> </w:t>
+      </w:r>
+      <w:r>
+        <w:t>and offended</w:t>
+      </w:r>
+      <w:r>
+        <w:t xml:space="preserve"> </w:t>
+      </w:r>
+      <w:r>
+        <w:t>when she</w:t>
+      </w:r>
+      <w:r>
+        <w:t xml:space="preserve"> rounded the corner and</w:t>
+      </w:r>
+      <w:r>
+        <w:t xml:space="preserve"> saw him</w:t>
+      </w:r>
+      <w:r>
+        <w:t xml:space="preserve">. </w:t>
+      </w:r>
+      <w:r>
+        <w:t>Creepy eyes aide, the man</w:t>
+      </w:r>
+      <w:r>
+        <w:t xml:space="preserve"> was a caricature. A human</w:t>
+      </w:r>
+      <w:r>
+        <w:t xml:space="preserve"> </w:t>
+      </w:r>
+      <w:r>
+        <w:t>grizzly bear, hyped up on something</w:t>
+      </w:r>
+      <w:r>
+        <w:t xml:space="preserve">, a </w:t>
+      </w:r>
+      <w:r>
+        <w:t>‘</w:t>
       </w:r>
       <w:proofErr w:type="spellStart"/>
       <w:r>
@@ -302,11 +325,13 @@
     </w:p>
     <w:p>
       <w:r>
-        <w:t xml:space="preserve">That led her to the worst part, the fact that this was all her fault. The fact that at the time she legitimately hadn’t cared what Nikki had wanted and as a result a pizza delivery guy had beaten the crap out of both of them before robbing them blind. </w:t>
-      </w:r>
-      <w:r>
-        <w:t xml:space="preserve">Nikki didn’t deserve her current predicament. Claire knew she was a bitch, but her sister wasn’t. It made her angry just to think about.  </w:t>
-      </w:r>
+        <w:t>That led her to the worst part, the fact that this was all her fault. The fact that at the time she legitimately hadn’t cared what Nikki had wanted and as a result a pizza delivery guy had beaten the crap out of both of them before robbing them blind.</w:t>
+      </w:r>
+      <w:r>
+        <w:t xml:space="preserve">  </w:t>
+      </w:r>
+      <w:bookmarkStart w:id="0" w:name="_GoBack"/>
+      <w:bookmarkEnd w:id="0"/>
     </w:p>
     <w:p>
       <w:pPr>
@@ -391,7 +416,10 @@
         <w:t xml:space="preserve">As I looked down at the motionless body beside me, I decided to take a seat. </w:t>
       </w:r>
       <w:r>
-        <w:t>I’ve heard it said that the worst feeling in the world is when something you love lets you down. When it changes and just ceases to be what it originally was, becoming something you hate. The problem is that now there is this gaping hole where that thing used to be and now you have to let go it as you remember</w:t>
+        <w:t>I’ve heard it said that the worst feeling in the world is when something you love lets you down. When it changes and just ceases to be what it originally was, becoming something you hate. The problem is that now there is this gaping hole where that thing used to be and now you have to let go</w:t>
+      </w:r>
+      <w:r>
+        <w:t xml:space="preserve"> of</w:t>
       </w:r>
       <w:r>
         <w:t xml:space="preserve"> it</w:t>
@@ -426,7 +454,38 @@
         <w:t xml:space="preserve">I should start from the beginning. </w:t>
       </w:r>
     </w:p>
-    <w:p/>
+    <w:p>
+      <w:pPr>
+        <w:rPr>
+          <w:i/>
+          <w:u w:val="single"/>
+        </w:rPr>
+      </w:pPr>
+      <w:r>
+        <w:rPr>
+          <w:i/>
+          <w:u w:val="single"/>
+        </w:rPr>
+        <w:t>Notes</w:t>
+      </w:r>
+    </w:p>
+    <w:p>
+      <w:r>
+        <w:lastRenderedPageBreak/>
+        <w:t>Claire’s arc should be one where she places the love for her sister ov</w:t>
+      </w:r>
+      <w:r>
+        <w:t xml:space="preserve">er the love she has for herself and her own exploits. Need to show her relationship with her sister and show that they do actually love each other. The plot: Nikki needs to be missing when Claire wakes up, sending the latter into a panic about where she may be. What happens when the company comes over? There is a fall out between the two </w:t>
+      </w:r>
+      <w:proofErr w:type="gramStart"/>
+      <w:r>
+        <w:t>straight</w:t>
+      </w:r>
+      <w:proofErr w:type="gramEnd"/>
+      <w:r>
+        <w:t xml:space="preserve"> afterwards which leads to a screaming match.</w:t>
+      </w:r>
+    </w:p>
     <w:sectPr>
       <w:pgSz w:w="12240" w:h="15840"/>
       <w:pgMar w:top="1440" w:right="1440" w:bottom="1440" w:left="1440" w:header="720" w:footer="720" w:gutter="0"/>

</xml_diff>

<commit_message>
Changed opening to add in Claire’s dad and added in ending narration to correspond to that opening
</commit_message>
<xml_diff>
--- a/creative-writing/That-Day.docx
+++ b/creative-writing/That-Day.docx
@@ -12,188 +12,229 @@
       </w:r>
       <w:proofErr w:type="spellEnd"/>
       <w:r>
-        <w:t xml:space="preserve"> took a seat. She began contemplating something she had heard recently. Apparently the worst feeling in the world was when something one loves lets one down. It changes into something else and ceases to be what it originally was</w:t>
+        <w:t xml:space="preserve"> took a seat. She began contemplating something she </w:t>
+      </w:r>
+      <w:r>
+        <w:t>her dad had once told her</w:t>
+      </w:r>
+      <w:r>
+        <w:t xml:space="preserve">. </w:t>
+      </w:r>
+      <w:r>
+        <w:t>“The worst feeling in the world,” he</w:t>
+      </w:r>
+      <w:r>
+        <w:t xml:space="preserve"> had</w:t>
+      </w:r>
+      <w:r>
+        <w:t xml:space="preserve"> said</w:t>
       </w:r>
       <w:r>
         <w:t>,</w:t>
       </w:r>
       <w:r>
-        <w:t xml:space="preserve"> becoming s</w:t>
-      </w:r>
-      <w:r>
-        <w:t>omething one hates. The difficulty is that now there is this gaping hole where that thing used to be and one</w:t>
-      </w:r>
-      <w:r>
-        <w:t xml:space="preserve"> ultimately</w:t>
-      </w:r>
-      <w:r>
-        <w:t xml:space="preserve"> has to let it go to the point where one can deal with the malformed</w:t>
+        <w:t xml:space="preserve"> looking down at through his glasses, “is when something you love lets you down. When it stops being what it was originally and becomes something you hate. The problem is that now you have a gaping hole where that thing used to be. </w:t>
+      </w:r>
+      <w:r>
+        <w:t>Y</w:t>
+      </w:r>
+      <w:r>
+        <w:t>ou</w:t>
+      </w:r>
+      <w:r>
+        <w:t>’ll come</w:t>
+      </w:r>
+      <w:r>
+        <w:t xml:space="preserve"> realize that you have to </w:t>
+      </w:r>
+      <w:r>
+        <w:t>let go of it as you remember to</w:t>
+      </w:r>
+      <w:r>
+        <w:t xml:space="preserve"> deal with the malformed, twisted remains of what it has become.” </w:t>
+      </w:r>
+      <w:r>
+        <w:t>Claire hoped to God that that wasn’t true.</w:t>
+      </w:r>
+    </w:p>
+    <w:p>
+      <w:r>
+        <w:t xml:space="preserve">There was something remarkable and almost funny about the events of that day. It was remarkable partially insofar that she’d managed to </w:t>
+      </w:r>
+      <w:r>
+        <w:t>get herself thrown through</w:t>
+      </w:r>
+      <w:r>
+        <w:t xml:space="preserve"> a pane</w:t>
+      </w:r>
+      <w:r>
+        <w:t xml:space="preserve"> of</w:t>
+      </w:r>
+      <w:r>
+        <w:t xml:space="preserve"> glass and flatten two wooden trestles in the landing but mostly because that was not the worst part of her day. In hindsight she wouldn’t even place it second on the list but she was getting ahead of herself. She should go back to the beginning.</w:t>
+      </w:r>
+    </w:p>
+    <w:p>
+      <w:r>
+        <w:t xml:space="preserve">The day had started out normally enough for Claire. </w:t>
+      </w:r>
+      <w:r>
+        <w:t>Her sister had barged into her room and dragged her out of bed before going on an epically long rant during which Claire managed to take the words ‘noon’</w:t>
+      </w:r>
+      <w:r>
+        <w:t xml:space="preserve">, </w:t>
+      </w:r>
+      <w:r>
+        <w:t>‘company’</w:t>
+      </w:r>
+      <w:r>
+        <w:t xml:space="preserve"> and ‘dinner’</w:t>
+      </w:r>
+      <w:r>
+        <w:t xml:space="preserve"> in through her hangover. </w:t>
+      </w:r>
+      <w:r>
+        <w:t>Though that was all she needed to under</w:t>
+      </w:r>
+      <w:r>
+        <w:t>stand</w:t>
+      </w:r>
+      <w:r>
+        <w:t xml:space="preserve"> the situation. Nicole was always melodramatic when it came to other people visiting them so the lecture wasn’t out of place. As she left her room she heard her sister say the first truly </w:t>
+      </w:r>
+      <w:r>
+        <w:t xml:space="preserve">valid thing of </w:t>
+      </w:r>
+      <w:r>
+        <w:t xml:space="preserve">the </w:t>
+      </w:r>
+      <w:r>
+        <w:t>day</w:t>
+      </w:r>
+      <w:r>
+        <w:t xml:space="preserve"> “You smell like a dumpster. Take a shower.” </w:t>
+      </w:r>
+    </w:p>
+    <w:p>
+      <w:r>
+        <w:t xml:space="preserve">After peeling Nikki’s dress from her body and taking a shower, </w:t>
+      </w:r>
+      <w:r>
+        <w:t xml:space="preserve">Claire scrounged herself up some toothpaste and a comb. At least she </w:t>
+      </w:r>
+      <w:r>
+        <w:t>was hygienic now. Mom would be proud</w:t>
+      </w:r>
+      <w:r>
+        <w:t xml:space="preserve"> – okay maybe closer to satisfied</w:t>
+      </w:r>
+      <w:r>
+        <w:t>.</w:t>
+      </w:r>
+      <w:r>
+        <w:t xml:space="preserve"> She may have to burn the dress</w:t>
       </w:r>
       <w:r>
         <w:t>,</w:t>
       </w:r>
       <w:r>
-        <w:t xml:space="preserve"> twisted remains of what it has become instead of what it once was. Claire hoped to God that that wasn’t true.</w:t>
-      </w:r>
-    </w:p>
-    <w:p>
-      <w:r>
-        <w:t xml:space="preserve">There was something remarkable and almost funny about the events of that day. It was remarkable partially insofar that she’d managed to </w:t>
-      </w:r>
-      <w:r>
-        <w:t>get herself thrown through</w:t>
-      </w:r>
-      <w:r>
-        <w:t xml:space="preserve"> a pane</w:t>
-      </w:r>
-      <w:r>
-        <w:t xml:space="preserve"> of</w:t>
-      </w:r>
-      <w:r>
-        <w:t xml:space="preserve"> glass and flatten two wooden trestles in the landing but mostly because that was not the worst part of her day. In hindsight she wouldn’t even place it second on the list but she was getting ahead of herself. She should go back to the beginning.</w:t>
-      </w:r>
-    </w:p>
-    <w:p>
-      <w:r>
-        <w:t xml:space="preserve">The day had started out normally enough for Claire. </w:t>
-      </w:r>
-      <w:r>
-        <w:t>Her sister had barged into her room and dragged her out of bed before going on an epically long rant during which Claire managed to take the words ‘noon’</w:t>
-      </w:r>
-      <w:r>
-        <w:t xml:space="preserve">, </w:t>
-      </w:r>
-      <w:r>
-        <w:t>‘company’</w:t>
-      </w:r>
-      <w:r>
-        <w:t xml:space="preserve"> and ‘dinner’</w:t>
-      </w:r>
-      <w:r>
-        <w:t xml:space="preserve"> in through her hangover. </w:t>
-      </w:r>
-      <w:r>
-        <w:t>Though that was all she needed to under</w:t>
-      </w:r>
-      <w:r>
-        <w:t>stand</w:t>
-      </w:r>
-      <w:r>
-        <w:t xml:space="preserve"> the situation. Nicole was always melodramatic when it came to other people visiting them so the lecture wasn’t out of place. As she left her room she heard her sister say the first truly </w:t>
-      </w:r>
-      <w:r>
-        <w:t xml:space="preserve">valid thing of </w:t>
-      </w:r>
-      <w:r>
-        <w:t xml:space="preserve">the </w:t>
-      </w:r>
-      <w:r>
-        <w:t>day</w:t>
-      </w:r>
-      <w:r>
-        <w:t xml:space="preserve"> “You smell like a dumpster. Take a shower.” </w:t>
-      </w:r>
-    </w:p>
-    <w:p>
-      <w:r>
-        <w:t xml:space="preserve">After peeling Nikki’s dress from her body and taking a shower, </w:t>
-      </w:r>
-      <w:r>
-        <w:t xml:space="preserve">Claire scrounged herself up some toothpaste and a comb. At least she </w:t>
-      </w:r>
-      <w:r>
-        <w:t>was hygienic now. Mom would be proud</w:t>
-      </w:r>
-      <w:r>
-        <w:t xml:space="preserve"> – okay maybe closer to satisfied</w:t>
-      </w:r>
-      <w:r>
-        <w:t>.</w:t>
-      </w:r>
-      <w:r>
-        <w:t xml:space="preserve"> She may have to burn the dress</w:t>
+        <w:t xml:space="preserve"> though.</w:t>
+      </w:r>
+      <w:r>
+        <w:t xml:space="preserve"> Dad wouldn’t be.</w:t>
+      </w:r>
+      <w:r>
+        <w:t xml:space="preserve"> </w:t>
+      </w:r>
+      <w:r>
+        <w:t>To her great surprise Claire had actually managed to get some serious studying done for a few hours before thei</w:t>
+      </w:r>
+      <w:r>
+        <w:t>r company turned up</w:t>
+      </w:r>
+      <w:r>
+        <w:t xml:space="preserve"> and </w:t>
+      </w:r>
+      <w:proofErr w:type="gramStart"/>
+      <w:r>
+        <w:t>with</w:t>
+      </w:r>
+      <w:proofErr w:type="gramEnd"/>
+      <w:r>
+        <w:t xml:space="preserve"> it</w:t>
+      </w:r>
+      <w:r>
+        <w:t xml:space="preserve"> the end of her peace. </w:t>
+      </w:r>
+    </w:p>
+    <w:p>
+      <w:r>
+        <w:t>The first thing that came back to her</w:t>
+      </w:r>
+      <w:r>
+        <w:t>, when she recounted her tale</w:t>
+      </w:r>
+      <w:r>
+        <w:t xml:space="preserve"> to the police</w:t>
       </w:r>
       <w:r>
         <w:t>,</w:t>
       </w:r>
       <w:r>
-        <w:t xml:space="preserve"> though.</w:t>
-      </w:r>
-      <w:r>
-        <w:t xml:space="preserve"> Dad wouldn’t be.</w:t>
+        <w:t xml:space="preserve"> was the ceiling, the sight of the vertical lines running parallel to one another</w:t>
+      </w:r>
+      <w:r>
+        <w:t xml:space="preserve"> transfixed her gaze</w:t>
+      </w:r>
+      <w:r>
+        <w:t xml:space="preserve">. She remembered thinking that their depth was changing as she scanned from one side of the room to the other. “Elevated” she said under her breath. The ceiling was </w:t>
+      </w:r>
+      <w:r>
+        <w:t xml:space="preserve">elevated from right to left. If she drew a horizontal line from the one side then she’d get a quasi-triangle when she hit the other one. </w:t>
+      </w:r>
+      <w:r>
+        <w:t>She didn’t remember what broke her reverie but</w:t>
+      </w:r>
+      <w:r>
+        <w:t xml:space="preserve"> once she moved</w:t>
+      </w:r>
+      <w:r>
+        <w:t>,</w:t>
+      </w:r>
+      <w:r>
+        <w:t xml:space="preserve"> the broken glass alerted her to </w:t>
+      </w:r>
+      <w:r>
+        <w:t xml:space="preserve">gravity of </w:t>
+      </w:r>
+      <w:r>
+        <w:t xml:space="preserve">the situation. </w:t>
+      </w:r>
+    </w:p>
+    <w:p>
+      <w:r>
+        <w:t xml:space="preserve">The second thing Claire remembered was the pain. Once it hit her, it hit her like a train determined to split her head open. She could feel the blood oozing from the back of her skull, gluing her hair together in a God-awful, sticky amalgam of crimson and mahogany. Running a hand through her hair she felt the broken glass tricking out and onto the floor. </w:t>
+      </w:r>
+      <w:r>
+        <w:t xml:space="preserve">The next thing that came back to her was what Claire defined as the second worst part of her day. She'd been handed an ass-kicking of note and had had Nicole thrown at her before they both went through the glass table. </w:t>
+      </w:r>
+      <w:r>
+        <w:t>Once again the gravity of the situation dawned on Claire after a moment</w:t>
       </w:r>
       <w:r>
         <w:t xml:space="preserve"> </w:t>
       </w:r>
       <w:r>
-        <w:t>To her great surprise Claire had actually managed to get some serious studying done for a few hours before thei</w:t>
-      </w:r>
-      <w:r>
-        <w:t>r company turned up, and with it</w:t>
-      </w:r>
-      <w:r>
-        <w:t xml:space="preserve"> the end of her peace. </w:t>
-      </w:r>
-    </w:p>
-    <w:p>
-      <w:r>
-        <w:t>The first thing that came back to her was the ceiling, the sight of the vertical lines running parallel to one another</w:t>
-      </w:r>
-      <w:r>
-        <w:t xml:space="preserve"> transfixed her gaze</w:t>
-      </w:r>
-      <w:r>
-        <w:t xml:space="preserve">. She remembered thinking that their depth was changing as she scanned from one side of the room to the other. “Elevated” she said under her breath. The ceiling was </w:t>
-      </w:r>
-      <w:r>
-        <w:t xml:space="preserve">elevated from right to left. If she drew a horizontal line from the one side then she’d get a quasi-triangle when she hit the other one. </w:t>
-      </w:r>
-      <w:r>
-        <w:t>She didn’t remember what broke her reverie but</w:t>
-      </w:r>
-      <w:r>
-        <w:t xml:space="preserve"> once she moved</w:t>
-      </w:r>
-      <w:r>
-        <w:t>,</w:t>
-      </w:r>
-      <w:r>
-        <w:t xml:space="preserve"> the broken glass alerted her to </w:t>
-      </w:r>
-      <w:r>
-        <w:t xml:space="preserve">gravity of </w:t>
-      </w:r>
-      <w:r>
-        <w:t xml:space="preserve">the situation. </w:t>
-      </w:r>
-    </w:p>
-    <w:p>
-      <w:r>
-        <w:t>The second thing Claire remembered was the pain. Once it hit her, it hit her like a train determined to split her head open. She could feel the blood oozing from the back of her skull, gluing her hair together in a God-awful, sticky amalgam of crimson and mahogany. Running a hand through her hair she felt the broken glass tricking out and onto the floor.</w:t>
-      </w:r>
-      <w:r>
-        <w:t xml:space="preserve"> </w:t>
-      </w:r>
-      <w:r>
-        <w:t xml:space="preserve">The next thing that came back to her was what Claire defined as the second worst part of her day. She'd been handed an ass-kicking of note and had had </w:t>
-      </w:r>
-      <w:r>
-        <w:t>Nicole</w:t>
-      </w:r>
-      <w:r>
-        <w:t xml:space="preserve"> thrown at her before they both went through the glass table. </w:t>
-      </w:r>
-      <w:r>
-        <w:t>Once again the gravity of the situation dawned on Claire after a moment</w:t>
-      </w:r>
-      <w:r>
-        <w:t xml:space="preserve"> </w:t>
-      </w:r>
-      <w:r>
         <w:t xml:space="preserve">of reflection. </w:t>
       </w:r>
       <w:r>
-        <w:t>She came to realize that she was the only one in the room.</w:t>
+        <w:t>She</w:t>
+      </w:r>
+      <w:r>
+        <w:t xml:space="preserve"> had co</w:t>
+      </w:r>
+      <w:r>
+        <w:t>me to realize that she was the only one in the room.</w:t>
       </w:r>
     </w:p>
     <w:p>
@@ -330,8 +371,6 @@
       <w:r>
         <w:t xml:space="preserve">  </w:t>
       </w:r>
-      <w:bookmarkStart w:id="0" w:name="_GoBack"/>
-      <w:bookmarkEnd w:id="0"/>
     </w:p>
     <w:p>
       <w:pPr>
@@ -349,10 +388,27 @@
         <w:rPr>
           <w:b/>
         </w:rPr>
-        <w:t xml:space="preserve">Claire has to address the opening statement of guilt – need to have learned something through the recounting of the tale. </w:t>
-      </w:r>
-    </w:p>
-    <w:p/>
+        <w:t>Claire has to address the opening statement of guilt – need to have learned something thro</w:t>
+      </w:r>
+      <w:r>
+        <w:rPr>
+          <w:b/>
+        </w:rPr>
+        <w:t>ugh the recounting of the tale.</w:t>
+      </w:r>
+    </w:p>
+    <w:p>
+      <w:pPr>
+        <w:rPr>
+          <w:b/>
+        </w:rPr>
+      </w:pPr>
+    </w:p>
+    <w:p>
+      <w:r>
+        <w:t>In truth, the worst feeling in the world was realizing that you’d truly failed someone you love down because you realize that for them, there is a hole where their trust and faith in you used to be. Ultimately, you have to accept that there is nothing in the world that you can do to change it.</w:t>
+      </w:r>
+    </w:p>
     <w:p>
       <w:r>
         <w:t>Looking up at the clock on the hospital wall, Claire saw the minute hand crawl past twelve</w:t>
@@ -381,8 +437,9 @@
       <w:r>
         <w:t xml:space="preserve"> loved her.</w:t>
       </w:r>
-    </w:p>
-    <w:p/>
+      <w:bookmarkStart w:id="0" w:name="_GoBack"/>
+      <w:bookmarkEnd w:id="0"/>
+    </w:p>
     <w:p>
       <w:pPr>
         <w:rPr>
@@ -475,15 +532,7 @@
         <w:t>Claire’s arc should be one where she places the love for her sister ov</w:t>
       </w:r>
       <w:r>
-        <w:t xml:space="preserve">er the love she has for herself and her own exploits. Need to show her relationship with her sister and show that they do actually love each other. The plot: Nikki needs to be missing when Claire wakes up, sending the latter into a panic about where she may be. What happens when the company comes over? There is a fall out between the two </w:t>
-      </w:r>
-      <w:proofErr w:type="gramStart"/>
-      <w:r>
-        <w:t>straight</w:t>
-      </w:r>
-      <w:proofErr w:type="gramEnd"/>
-      <w:r>
-        <w:t xml:space="preserve"> afterwards which leads to a screaming match.</w:t>
+        <w:t>er the love she has for herself and her own exploits. Need to show her relationship with her sister and show that they do actually love each other. The plot: Nikki needs to be missing when Claire wakes up, sending the latter into a panic about where she may be. What happens when the company comes over? There is a fall out between the two straight afterwards which leads to a screaming match.</w:t>
       </w:r>
     </w:p>
     <w:sectPr>

</xml_diff>

<commit_message>
Slight modification to the opening to be more in line with the Great Gatsby's opening. Still need to add in a new structure to the essay. Still needs to be a dispute between Claire and Nicole which is resolved when Claire wakes up to find her sister missing.
</commit_message>
<xml_diff>
--- a/creative-writing/That-Day.docx
+++ b/creative-writing/That-Day.docx
@@ -4,7 +4,13 @@
   <w:body>
     <w:p>
       <w:r>
-        <w:t xml:space="preserve">As she stared at the motionless body before her, Claire </w:t>
+        <w:t>As she stared at</w:t>
+      </w:r>
+      <w:r>
+        <w:t xml:space="preserve"> the motionless body before her</w:t>
+      </w:r>
+      <w:r>
+        <w:t xml:space="preserve"> Claire </w:t>
       </w:r>
       <w:proofErr w:type="spellStart"/>
       <w:r>
@@ -12,402 +18,540 @@
       </w:r>
       <w:proofErr w:type="spellEnd"/>
       <w:r>
-        <w:t xml:space="preserve"> took a seat. She began contemplating something she </w:t>
-      </w:r>
-      <w:r>
-        <w:t>her dad had once told her</w:t>
+        <w:t xml:space="preserve"> took a seat. </w:t>
+      </w:r>
+      <w:bookmarkStart w:id="0" w:name="_GoBack"/>
+      <w:r>
+        <w:t>When she was younger</w:t>
+      </w:r>
+      <w:r>
+        <w:t xml:space="preserve"> </w:t>
+      </w:r>
+      <w:r>
+        <w:t>Claire’s</w:t>
+      </w:r>
+      <w:r>
+        <w:t xml:space="preserve"> father gave </w:t>
+      </w:r>
+      <w:r>
+        <w:t>her</w:t>
+      </w:r>
+      <w:r>
+        <w:t xml:space="preserve"> some advice that she now began turning over in her mind.</w:t>
+      </w:r>
+      <w:bookmarkEnd w:id="0"/>
+      <w:r>
+        <w:t xml:space="preserve"> </w:t>
+      </w:r>
+      <w:r>
+        <w:t>“The worst feeling in the world,” he</w:t>
+      </w:r>
+      <w:r>
+        <w:t xml:space="preserve"> had</w:t>
+      </w:r>
+      <w:r>
+        <w:t xml:space="preserve"> said</w:t>
+      </w:r>
+      <w:r>
+        <w:t>,</w:t>
+      </w:r>
+      <w:r>
+        <w:t xml:space="preserve"> looking down at through his glasses, “is when something you love lets you down. When it stops being what it was originally and becomes something you hate. The problem is that now you have a gaping hole where that thing used to be. </w:t>
+      </w:r>
+      <w:r>
+        <w:t>Y</w:t>
+      </w:r>
+      <w:r>
+        <w:t>ou</w:t>
+      </w:r>
+      <w:r>
+        <w:t>’ll come</w:t>
+      </w:r>
+      <w:r>
+        <w:t xml:space="preserve"> realize that you have to </w:t>
+      </w:r>
+      <w:r>
+        <w:t xml:space="preserve">let go of </w:t>
+      </w:r>
+      <w:r>
+        <w:t>your beloved</w:t>
+      </w:r>
+      <w:r>
+        <w:t xml:space="preserve"> as you remember </w:t>
+      </w:r>
+      <w:r>
+        <w:t>it</w:t>
+      </w:r>
+      <w:r>
+        <w:t xml:space="preserve"> </w:t>
+      </w:r>
+      <w:r>
+        <w:t>so that you can</w:t>
+      </w:r>
+      <w:r>
+        <w:t xml:space="preserve"> deal with the malformed and</w:t>
+      </w:r>
+      <w:r>
+        <w:t xml:space="preserve"> twisted remains of what it has become.” </w:t>
+      </w:r>
+      <w:r>
+        <w:t>Claire hoped to God that that wasn’t true.</w:t>
+      </w:r>
+    </w:p>
+    <w:p>
+      <w:r>
+        <w:t xml:space="preserve">There was something remarkable and almost funny about the events of that day. It was remarkable partially insofar that she’d managed to </w:t>
+      </w:r>
+      <w:r>
+        <w:t>get herself thrown through</w:t>
+      </w:r>
+      <w:r>
+        <w:t xml:space="preserve"> a pane</w:t>
+      </w:r>
+      <w:r>
+        <w:t xml:space="preserve"> of</w:t>
+      </w:r>
+      <w:r>
+        <w:t xml:space="preserve"> glass and flatten two wooden trestles in the landing but mostly because that was not the worst part of her day. In hindsight she wouldn’t even place it second on the list but she was getting ahead of herself. She should go back to the beginning.</w:t>
+      </w:r>
+    </w:p>
+    <w:p>
+      <w:r>
+        <w:t xml:space="preserve">The day had started out normally enough for Claire. </w:t>
+      </w:r>
+      <w:r>
+        <w:t>Her sister had barged into her room and dragged her out of bed before going on an epically long rant during which Claire managed to take</w:t>
+      </w:r>
+      <w:r>
+        <w:t xml:space="preserve"> in</w:t>
+      </w:r>
+      <w:r>
+        <w:t xml:space="preserve"> the words ‘noon’</w:t>
+      </w:r>
+      <w:r>
+        <w:t xml:space="preserve">, </w:t>
+      </w:r>
+      <w:r>
+        <w:t>‘company’</w:t>
+      </w:r>
+      <w:r>
+        <w:t xml:space="preserve"> and ‘dinner’</w:t>
+      </w:r>
+      <w:r>
+        <w:t xml:space="preserve"> through her hangover. </w:t>
+      </w:r>
+      <w:r>
+        <w:t>Though that was all she needed to under</w:t>
+      </w:r>
+      <w:r>
+        <w:t>stand</w:t>
+      </w:r>
+      <w:r>
+        <w:t xml:space="preserve"> the situation. Nicole was always melodramatic when it came to other people visiting them so the lecture wasn’t out of place. As she left her room she heard her sister say the first truly </w:t>
+      </w:r>
+      <w:r>
+        <w:t xml:space="preserve">valid thing of </w:t>
+      </w:r>
+      <w:r>
+        <w:t xml:space="preserve">the </w:t>
+      </w:r>
+      <w:r>
+        <w:t>day</w:t>
+      </w:r>
+      <w:r>
+        <w:t xml:space="preserve"> “You smell like a dumpster. Take a shower.” </w:t>
+      </w:r>
+    </w:p>
+    <w:p>
+      <w:r>
+        <w:t xml:space="preserve">After peeling Nikki’s dress from her body and taking a shower, </w:t>
+      </w:r>
+      <w:r>
+        <w:t xml:space="preserve">Claire scrounged herself up some toothpaste and a comb. At least she </w:t>
+      </w:r>
+      <w:r>
+        <w:t>was hygienic now. Mom would be proud.</w:t>
+      </w:r>
+      <w:r>
+        <w:t xml:space="preserve"> She may have to burn the dress</w:t>
+      </w:r>
+      <w:r>
+        <w:t>,</w:t>
+      </w:r>
+      <w:r>
+        <w:t xml:space="preserve"> though.</w:t>
+      </w:r>
+      <w:r>
+        <w:t xml:space="preserve"> Dad</w:t>
+      </w:r>
+      <w:r>
+        <w:t>dy</w:t>
+      </w:r>
+      <w:r>
+        <w:t xml:space="preserve"> wouldn’t be.</w:t>
+      </w:r>
+      <w:r>
+        <w:t xml:space="preserve"> </w:t>
+      </w:r>
+      <w:r>
+        <w:t>To her great surprise Claire had actually managed to get some serious studying done for a few hours before thei</w:t>
+      </w:r>
+      <w:r>
+        <w:t>r company turned up</w:t>
+      </w:r>
+      <w:r>
+        <w:t xml:space="preserve"> and with it</w:t>
+      </w:r>
+      <w:r>
+        <w:t>,</w:t>
+      </w:r>
+      <w:r>
+        <w:t xml:space="preserve"> the end of her peace. </w:t>
+      </w:r>
+    </w:p>
+    <w:p>
+      <w:pPr>
+        <w:rPr>
+          <w:b/>
+        </w:rPr>
+      </w:pPr>
+      <w:r>
+        <w:rPr>
+          <w:b/>
+        </w:rPr>
+        <w:t>[</w:t>
+      </w:r>
+      <w:r>
+        <w:rPr>
+          <w:b/>
+        </w:rPr>
+        <w:t>So where is the conflict between Claire and Nicole? And what happened to the company that arrived – Claire and Nikki get into a massive argument but over what?</w:t>
+      </w:r>
+      <w:r>
+        <w:rPr>
+          <w:b/>
+        </w:rPr>
+        <w:t>]</w:t>
+      </w:r>
+    </w:p>
+    <w:p>
+      <w:r>
+        <w:t>The first thing that came back to her</w:t>
+      </w:r>
+      <w:r>
+        <w:t>, when she recounted her tale</w:t>
+      </w:r>
+      <w:r>
+        <w:t xml:space="preserve"> to the police</w:t>
+      </w:r>
+      <w:r>
+        <w:t>,</w:t>
+      </w:r>
+      <w:r>
+        <w:t xml:space="preserve"> was the ceiling, the sight of the vertical lines running parallel to one another</w:t>
+      </w:r>
+      <w:r>
+        <w:t xml:space="preserve"> transfixed her gaze</w:t>
+      </w:r>
+      <w:r>
+        <w:t xml:space="preserve">. She remembered thinking that their depth was changing as she scanned from one side of the room to the other. “Elevated” she said under her breath. The ceiling was </w:t>
+      </w:r>
+      <w:r>
+        <w:t xml:space="preserve">elevated from right to left. If she drew a horizontal line from the one side then she’d get a quasi-triangle when she hit the other one. </w:t>
+      </w:r>
+      <w:r>
+        <w:t>She didn’t remember what broke her reverie but</w:t>
+      </w:r>
+      <w:r>
+        <w:t xml:space="preserve"> once she moved</w:t>
+      </w:r>
+      <w:r>
+        <w:t>,</w:t>
+      </w:r>
+      <w:r>
+        <w:t xml:space="preserve"> the broken glass alerted her to</w:t>
+      </w:r>
+      <w:r>
+        <w:t xml:space="preserve"> the</w:t>
+      </w:r>
+      <w:r>
+        <w:t xml:space="preserve"> </w:t>
+      </w:r>
+      <w:r>
+        <w:t xml:space="preserve">gravity of </w:t>
+      </w:r>
+      <w:r>
+        <w:t xml:space="preserve">the situation. </w:t>
+      </w:r>
+    </w:p>
+    <w:p>
+      <w:r>
+        <w:t>The second thing Claire remembered was the pain. Once it hit her, it hit her like a train determined to split her head open. She could feel the blood oozing from the back of her skull, gluing her hair together in a God-awful, sticky amalgam of crimson and mahogany.</w:t>
+      </w:r>
+      <w:r>
+        <w:t xml:space="preserve"> Running a hand through her mane</w:t>
+      </w:r>
+      <w:r>
+        <w:t xml:space="preserve"> she felt the broken glass tricking out and onto the floor. </w:t>
+      </w:r>
+      <w:r>
+        <w:t xml:space="preserve">The next thing that came back to her was what Claire defined as the second worst part of her day. She'd been handed an ass-kicking of note and had had Nicole thrown at her before they both went through the glass table. </w:t>
+      </w:r>
+      <w:r>
+        <w:t>Once again the gravity of the situation dawned on Claire after a moment</w:t>
+      </w:r>
+      <w:r>
+        <w:t xml:space="preserve"> </w:t>
+      </w:r>
+      <w:r>
+        <w:t xml:space="preserve">of reflection. </w:t>
+      </w:r>
+      <w:r>
+        <w:t>She</w:t>
+      </w:r>
+      <w:r>
+        <w:t xml:space="preserve"> had co</w:t>
+      </w:r>
+      <w:r>
+        <w:t>me to realize that she was the only one in the room.</w:t>
+      </w:r>
+    </w:p>
+    <w:p>
+      <w:pPr>
+        <w:rPr>
+          <w:b/>
+        </w:rPr>
+      </w:pPr>
+      <w:r>
+        <w:rPr>
+          <w:b/>
+        </w:rPr>
+        <w:t>[Heavy handed – need to show the readers that Claire is remorseful, not tell them]</w:t>
+      </w:r>
+    </w:p>
+    <w:p>
+      <w:r>
+        <w:t xml:space="preserve">If the eyes were the window to the soul then </w:t>
+      </w:r>
+      <w:r>
+        <w:t>Claire</w:t>
+      </w:r>
+      <w:r>
+        <w:t xml:space="preserve"> wondered what Nicole had ever done to deserve to meet the </w:t>
+      </w:r>
+      <w:r>
+        <w:t xml:space="preserve">sad </w:t>
+      </w:r>
+      <w:r>
+        <w:t>sack</w:t>
+      </w:r>
+      <w:r>
+        <w:t xml:space="preserve"> of humanity that had done this them </w:t>
+      </w:r>
+      <w:r>
+        <w:t>both</w:t>
+      </w:r>
+      <w:r>
+        <w:t>.</w:t>
+      </w:r>
+      <w:r>
+        <w:t xml:space="preserve"> </w:t>
+      </w:r>
+      <w:r>
+        <w:t xml:space="preserve">Nikki didn’t deserve </w:t>
+      </w:r>
+      <w:r>
+        <w:t>this</w:t>
+      </w:r>
+      <w:r>
+        <w:t xml:space="preserve">. Claire knew she </w:t>
+      </w:r>
+      <w:r>
+        <w:lastRenderedPageBreak/>
+        <w:t>was a bitch, but her sister wasn’t. It made her angry just to think about.</w:t>
+      </w:r>
+      <w:r>
+        <w:t xml:space="preserve"> She sat up, trying not to pass out again</w:t>
+      </w:r>
+      <w:r>
+        <w:t xml:space="preserve">, and made her way out of the room. </w:t>
+      </w:r>
+    </w:p>
+    <w:p>
+      <w:r>
+        <w:t>Claire remembered being</w:t>
+      </w:r>
+      <w:r>
+        <w:t xml:space="preserve"> both</w:t>
+      </w:r>
+      <w:r>
+        <w:t xml:space="preserve"> indignant</w:t>
+      </w:r>
+      <w:r>
+        <w:t xml:space="preserve"> </w:t>
+      </w:r>
+      <w:r>
+        <w:t>and offended</w:t>
+      </w:r>
+      <w:r>
+        <w:t xml:space="preserve"> </w:t>
+      </w:r>
+      <w:r>
+        <w:t>when she</w:t>
+      </w:r>
+      <w:r>
+        <w:t xml:space="preserve"> rounded the corner and</w:t>
+      </w:r>
+      <w:r>
+        <w:t xml:space="preserve"> saw him</w:t>
       </w:r>
       <w:r>
         <w:t xml:space="preserve">. </w:t>
       </w:r>
       <w:r>
-        <w:t>“The worst feeling in the world,” he</w:t>
-      </w:r>
-      <w:r>
-        <w:t xml:space="preserve"> had</w:t>
-      </w:r>
-      <w:r>
-        <w:t xml:space="preserve"> said</w:t>
-      </w:r>
-      <w:r>
-        <w:t>,</w:t>
-      </w:r>
-      <w:r>
-        <w:t xml:space="preserve"> looking down at through his glasses, “is when something you love lets you down. When it stops being what it was originally and becomes something you hate. The problem is that now you have a gaping hole where that thing used to be. </w:t>
-      </w:r>
-      <w:r>
-        <w:t>Y</w:t>
-      </w:r>
-      <w:r>
-        <w:t>ou</w:t>
-      </w:r>
-      <w:r>
-        <w:t>’ll come</w:t>
-      </w:r>
-      <w:r>
-        <w:t xml:space="preserve"> realize that you have to </w:t>
-      </w:r>
-      <w:r>
-        <w:t>let go of it as you remember to</w:t>
-      </w:r>
-      <w:r>
-        <w:t xml:space="preserve"> deal with the malformed, twisted remains of what it has become.” </w:t>
-      </w:r>
-      <w:r>
-        <w:t>Claire hoped to God that that wasn’t true.</w:t>
-      </w:r>
-    </w:p>
-    <w:p>
-      <w:r>
-        <w:t xml:space="preserve">There was something remarkable and almost funny about the events of that day. It was remarkable partially insofar that she’d managed to </w:t>
-      </w:r>
-      <w:r>
-        <w:t>get herself thrown through</w:t>
-      </w:r>
-      <w:r>
-        <w:t xml:space="preserve"> a pane</w:t>
-      </w:r>
-      <w:r>
-        <w:t xml:space="preserve"> of</w:t>
-      </w:r>
-      <w:r>
-        <w:t xml:space="preserve"> glass and flatten two wooden trestles in the landing but mostly because that was not the worst part of her day. In hindsight she wouldn’t even place it second on the list but she was getting ahead of herself. She should go back to the beginning.</w:t>
-      </w:r>
-    </w:p>
-    <w:p>
-      <w:r>
-        <w:t xml:space="preserve">The day had started out normally enough for Claire. </w:t>
-      </w:r>
-      <w:r>
-        <w:t>Her sister had barged into her room and dragged her out of bed before going on an epically long rant during which Claire managed to take the words ‘noon’</w:t>
+        <w:t>Creepy eyes aide, the man</w:t>
+      </w:r>
+      <w:r>
+        <w:t xml:space="preserve"> was a caricature. A human</w:t>
+      </w:r>
+      <w:r>
+        <w:t xml:space="preserve"> </w:t>
+      </w:r>
+      <w:r>
+        <w:t>grizzly bear, hyped up on something</w:t>
+      </w:r>
+      <w:r>
+        <w:t xml:space="preserve">, a </w:t>
+      </w:r>
+      <w:r>
+        <w:t>‘</w:t>
+      </w:r>
+      <w:proofErr w:type="spellStart"/>
+      <w:r>
+        <w:t>roided</w:t>
+      </w:r>
+      <w:proofErr w:type="spellEnd"/>
+      <w:r>
+        <w:t xml:space="preserve"> out panda but – actually more like a gummy bear that ate a panda and then went to the gym for 3 months. His skin was a mess of inconsistent tones with the only unifying feature</w:t>
+      </w:r>
+      <w:r>
+        <w:t xml:space="preserve"> </w:t>
+      </w:r>
+      <w:r>
+        <w:t xml:space="preserve">being that that every part of him was a shade of bright pink. In truth </w:t>
+      </w:r>
+      <w:r>
+        <w:rPr>
+          <w:rStyle w:val="normaltextrun"/>
+        </w:rPr>
+        <w:t>it actually reminded her of a version of her sister when she was angry or embarrassed minus the fact that Nicole didn’t have a patches of enflamed skin around her eyes, nose and ears.</w:t>
+      </w:r>
+      <w:r>
+        <w:t xml:space="preserve"> </w:t>
+      </w:r>
+      <w:r>
+        <w:rPr>
+          <w:b/>
+        </w:rPr>
+        <w:t>Rewrite the above paragraph to be more serious.</w:t>
+      </w:r>
+    </w:p>
+    <w:p>
+      <w:r>
+        <w:t xml:space="preserve">Claire had stared at him as she’d opened </w:t>
+      </w:r>
+      <w:r>
+        <w:t xml:space="preserve">the door that evening. He’d clocked her straight after saying “Pizza” but for those two seconds she’d been scared. Who was she kidding? She hadn’t been paying him any attention, she’d been too busy arguing with her sister over dinner being late that night. She’d absent mindedly given him half a chance through her negligence that day and now Nikki was paying for it. </w:t>
+      </w:r>
+    </w:p>
+    <w:p>
+      <w:r>
+        <w:t>That led her to the worst part, the fact that this was all her fault. The fact that at the time she legitimately hadn’t cared what Nikki had wanted and as a result a pizza delivery guy had beaten the crap out of both of them before robbing them blind.</w:t>
+      </w:r>
+      <w:r>
+        <w:t xml:space="preserve">  </w:t>
+      </w:r>
+    </w:p>
+    <w:p>
+      <w:pPr>
+        <w:rPr>
+          <w:b/>
+        </w:rPr>
+      </w:pPr>
+      <w:r>
+        <w:rPr>
+          <w:b/>
+        </w:rPr>
+        <w:t xml:space="preserve">Have to configure the above to be more in line with the theme: listen to and appreciate the people who love you. </w:t>
+      </w:r>
+      <w:r>
+        <w:rPr>
+          <w:b/>
+        </w:rPr>
+        <w:t>Claire has to address the opening statement of guilt – need to have learned something thro</w:t>
+      </w:r>
+      <w:r>
+        <w:rPr>
+          <w:b/>
+        </w:rPr>
+        <w:t>ugh the recounting of the tale.</w:t>
+      </w:r>
+    </w:p>
+    <w:p>
+      <w:r>
+        <w:t>With respect to her father</w:t>
       </w:r>
       <w:r>
         <w:t xml:space="preserve">, </w:t>
       </w:r>
       <w:r>
-        <w:t>‘company’</w:t>
-      </w:r>
-      <w:r>
-        <w:t xml:space="preserve"> and ‘dinner’</w:t>
-      </w:r>
-      <w:r>
-        <w:t xml:space="preserve"> in through her hangover. </w:t>
-      </w:r>
-      <w:r>
-        <w:t>Though that was all she needed to under</w:t>
-      </w:r>
-      <w:r>
-        <w:t>stand</w:t>
-      </w:r>
-      <w:r>
-        <w:t xml:space="preserve"> the situation. Nicole was always melodramatic when it came to other people visiting them so the lecture wasn’t out of place. As she left her room she heard her sister say the first truly </w:t>
-      </w:r>
-      <w:r>
-        <w:t xml:space="preserve">valid thing of </w:t>
-      </w:r>
-      <w:r>
-        <w:t xml:space="preserve">the </w:t>
-      </w:r>
-      <w:r>
-        <w:t>day</w:t>
-      </w:r>
-      <w:r>
-        <w:t xml:space="preserve"> “You smell like a dumpster. Take a shower.” </w:t>
-      </w:r>
-    </w:p>
-    <w:p>
-      <w:r>
-        <w:t xml:space="preserve">After peeling Nikki’s dress from her body and taking a shower, </w:t>
-      </w:r>
-      <w:r>
-        <w:t xml:space="preserve">Claire scrounged herself up some toothpaste and a comb. At least she </w:t>
-      </w:r>
-      <w:r>
-        <w:t>was hygienic now. Mom would be proud</w:t>
-      </w:r>
-      <w:r>
-        <w:t xml:space="preserve"> – okay maybe closer to satisfied</w:t>
+        <w:t xml:space="preserve">Claire felt that </w:t>
+      </w:r>
+      <w:r>
+        <w:t xml:space="preserve">the worst feeling in the world was realizing that </w:t>
+      </w:r>
+      <w:r>
+        <w:t>she</w:t>
+      </w:r>
+      <w:r>
+        <w:t xml:space="preserve">’d truly failed someone </w:t>
+      </w:r>
+      <w:r>
+        <w:t>she loved.</w:t>
+      </w:r>
+      <w:r>
+        <w:t xml:space="preserve"> </w:t>
+      </w:r>
+      <w:r>
+        <w:t>She realized that now there was a hole</w:t>
+      </w:r>
+      <w:r>
+        <w:t xml:space="preserve"> where their trust and faith in </w:t>
+      </w:r>
+      <w:r>
+        <w:t>her</w:t>
+      </w:r>
+      <w:r>
+        <w:t xml:space="preserve"> used to be. Ultimately, </w:t>
+      </w:r>
+      <w:r>
+        <w:t>she had</w:t>
+      </w:r>
+      <w:r>
+        <w:t xml:space="preserve"> to accept that there </w:t>
+      </w:r>
+      <w:r>
+        <w:t>is nothing in the world that she</w:t>
+      </w:r>
+      <w:r>
+        <w:t xml:space="preserve"> could</w:t>
+      </w:r>
+      <w:r>
+        <w:t xml:space="preserve"> do to change what she had done</w:t>
       </w:r>
       <w:r>
         <w:t>.</w:t>
       </w:r>
-      <w:r>
-        <w:t xml:space="preserve"> She may have to burn the dress</w:t>
-      </w:r>
-      <w:r>
-        <w:t>,</w:t>
-      </w:r>
-      <w:r>
-        <w:t xml:space="preserve"> though.</w:t>
-      </w:r>
-      <w:r>
-        <w:t xml:space="preserve"> Dad wouldn’t be.</w:t>
-      </w:r>
-      <w:r>
-        <w:t xml:space="preserve"> </w:t>
-      </w:r>
-      <w:r>
-        <w:t>To her great surprise Claire had actually managed to get some serious studying done for a few hours before thei</w:t>
-      </w:r>
-      <w:r>
-        <w:t>r company turned up</w:t>
-      </w:r>
-      <w:r>
-        <w:t xml:space="preserve"> and </w:t>
-      </w:r>
-      <w:proofErr w:type="gramStart"/>
-      <w:r>
-        <w:t>with</w:t>
-      </w:r>
-      <w:proofErr w:type="gramEnd"/>
-      <w:r>
-        <w:t xml:space="preserve"> it</w:t>
-      </w:r>
-      <w:r>
-        <w:t xml:space="preserve"> the end of her peace. </w:t>
-      </w:r>
-    </w:p>
-    <w:p>
-      <w:r>
-        <w:t>The first thing that came back to her</w:t>
-      </w:r>
-      <w:r>
-        <w:t>, when she recounted her tale</w:t>
-      </w:r>
-      <w:r>
-        <w:t xml:space="preserve"> to the police</w:t>
-      </w:r>
-      <w:r>
-        <w:t>,</w:t>
-      </w:r>
-      <w:r>
-        <w:t xml:space="preserve"> was the ceiling, the sight of the vertical lines running parallel to one another</w:t>
-      </w:r>
-      <w:r>
-        <w:t xml:space="preserve"> transfixed her gaze</w:t>
-      </w:r>
-      <w:r>
-        <w:t xml:space="preserve">. She remembered thinking that their depth was changing as she scanned from one side of the room to the other. “Elevated” she said under her breath. The ceiling was </w:t>
-      </w:r>
-      <w:r>
-        <w:t xml:space="preserve">elevated from right to left. If she drew a horizontal line from the one side then she’d get a quasi-triangle when she hit the other one. </w:t>
-      </w:r>
-      <w:r>
-        <w:t>She didn’t remember what broke her reverie but</w:t>
-      </w:r>
-      <w:r>
-        <w:t xml:space="preserve"> once she moved</w:t>
-      </w:r>
-      <w:r>
-        <w:t>,</w:t>
-      </w:r>
-      <w:r>
-        <w:t xml:space="preserve"> the broken glass alerted her to </w:t>
-      </w:r>
-      <w:r>
-        <w:t xml:space="preserve">gravity of </w:t>
-      </w:r>
-      <w:r>
-        <w:t xml:space="preserve">the situation. </w:t>
-      </w:r>
-    </w:p>
-    <w:p>
-      <w:r>
-        <w:t xml:space="preserve">The second thing Claire remembered was the pain. Once it hit her, it hit her like a train determined to split her head open. She could feel the blood oozing from the back of her skull, gluing her hair together in a God-awful, sticky amalgam of crimson and mahogany. Running a hand through her hair she felt the broken glass tricking out and onto the floor. </w:t>
-      </w:r>
-      <w:r>
-        <w:t xml:space="preserve">The next thing that came back to her was what Claire defined as the second worst part of her day. She'd been handed an ass-kicking of note and had had Nicole thrown at her before they both went through the glass table. </w:t>
-      </w:r>
-      <w:r>
-        <w:t>Once again the gravity of the situation dawned on Claire after a moment</w:t>
-      </w:r>
-      <w:r>
-        <w:t xml:space="preserve"> </w:t>
-      </w:r>
-      <w:r>
-        <w:t xml:space="preserve">of reflection. </w:t>
-      </w:r>
-      <w:r>
-        <w:t>She</w:t>
-      </w:r>
-      <w:r>
-        <w:t xml:space="preserve"> had co</w:t>
-      </w:r>
-      <w:r>
-        <w:t>me to realize that she was the only one in the room.</w:t>
-      </w:r>
-    </w:p>
-    <w:p>
-      <w:r>
-        <w:t xml:space="preserve">If the eyes were the window to the soul then she wondered what Nicole had ever done to deserve to meet the </w:t>
-      </w:r>
-      <w:r>
-        <w:t xml:space="preserve">sad </w:t>
-      </w:r>
-      <w:r>
-        <w:t>sack</w:t>
-      </w:r>
-      <w:r>
-        <w:t xml:space="preserve"> of humanity that had done this them </w:t>
-      </w:r>
-      <w:r>
-        <w:t>both</w:t>
-      </w:r>
-      <w:r>
-        <w:t>.</w:t>
-      </w:r>
-      <w:r>
-        <w:t xml:space="preserve"> </w:t>
-      </w:r>
-      <w:r>
-        <w:t xml:space="preserve">Nikki didn’t deserve </w:t>
-      </w:r>
-      <w:r>
-        <w:t>this</w:t>
-      </w:r>
-      <w:r>
-        <w:t>. Claire knew she was a bitch, but her sister wasn’t. It made her angry just to think about.</w:t>
-      </w:r>
-      <w:r>
-        <w:t xml:space="preserve"> She sat up, trying not to pass out again</w:t>
-      </w:r>
-      <w:r>
-        <w:t xml:space="preserve">, and made her way out of the room. </w:t>
-      </w:r>
-    </w:p>
-    <w:p>
-      <w:r>
-        <w:lastRenderedPageBreak/>
-        <w:t>Claire remembered being</w:t>
-      </w:r>
-      <w:r>
-        <w:t xml:space="preserve"> both</w:t>
-      </w:r>
-      <w:r>
-        <w:t xml:space="preserve"> indignant</w:t>
-      </w:r>
-      <w:r>
-        <w:t xml:space="preserve"> </w:t>
-      </w:r>
-      <w:r>
-        <w:t>and offended</w:t>
-      </w:r>
-      <w:r>
-        <w:t xml:space="preserve"> </w:t>
-      </w:r>
-      <w:r>
-        <w:t>when she</w:t>
-      </w:r>
-      <w:r>
-        <w:t xml:space="preserve"> rounded the corner and</w:t>
-      </w:r>
-      <w:r>
-        <w:t xml:space="preserve"> saw him</w:t>
-      </w:r>
-      <w:r>
-        <w:t xml:space="preserve">. </w:t>
-      </w:r>
-      <w:r>
-        <w:t>Creepy eyes aide, the man</w:t>
-      </w:r>
-      <w:r>
-        <w:t xml:space="preserve"> was a caricature. A human</w:t>
-      </w:r>
-      <w:r>
-        <w:t xml:space="preserve"> </w:t>
-      </w:r>
-      <w:r>
-        <w:t>grizzly bear, hyped up on something</w:t>
-      </w:r>
-      <w:r>
-        <w:t xml:space="preserve">, a </w:t>
-      </w:r>
-      <w:r>
-        <w:t>‘</w:t>
-      </w:r>
-      <w:proofErr w:type="spellStart"/>
-      <w:r>
-        <w:t>roided</w:t>
-      </w:r>
-      <w:proofErr w:type="spellEnd"/>
-      <w:r>
-        <w:t xml:space="preserve"> out panda but – actually more like a gummy bear that ate a panda and then went to the gym for 3 months. His skin was a mess of inconsistent tones with the only unifying feature</w:t>
-      </w:r>
-      <w:r>
-        <w:t xml:space="preserve"> </w:t>
-      </w:r>
-      <w:r>
-        <w:t xml:space="preserve">being that that every part of him was a shade of bright pink. In truth </w:t>
-      </w:r>
-      <w:r>
-        <w:rPr>
-          <w:rStyle w:val="normaltextrun"/>
-        </w:rPr>
-        <w:t>it actually reminded her of a version of her sister when she was angry or embarrassed minus the fact that Nicole didn’t have a patches of enflamed skin around her eyes, nose and ears.</w:t>
-      </w:r>
-      <w:r>
-        <w:t xml:space="preserve"> </w:t>
-      </w:r>
-      <w:r>
-        <w:rPr>
-          <w:b/>
-        </w:rPr>
-        <w:t>Rewrite the above paragraph to be more serious.</w:t>
-      </w:r>
-    </w:p>
-    <w:p/>
-    <w:p>
-      <w:r>
-        <w:t xml:space="preserve">Claire had stared at him as she’d opened </w:t>
-      </w:r>
-      <w:r>
-        <w:t xml:space="preserve">the door that evening. He’d clocked her straight after saying “Pizza” but for those two seconds she’d been scared. Who was she kidding? She hadn’t been paying him any attention, she’d been too busy arguing with her sister over dinner being late that night. She’d absent mindedly given him half a chance through her negligence that day and now Nikki was paying for it. </w:t>
-      </w:r>
-    </w:p>
-    <w:p>
-      <w:r>
-        <w:t>That led her to the worst part, the fact that this was all her fault. The fact that at the time she legitimately hadn’t cared what Nikki had wanted and as a result a pizza delivery guy had beaten the crap out of both of them before robbing them blind.</w:t>
-      </w:r>
-      <w:r>
-        <w:t xml:space="preserve">  </w:t>
-      </w:r>
-    </w:p>
-    <w:p>
-      <w:pPr>
-        <w:rPr>
-          <w:b/>
-        </w:rPr>
-      </w:pPr>
-      <w:r>
-        <w:rPr>
-          <w:b/>
-        </w:rPr>
-        <w:t xml:space="preserve">Have to configure the above to be more in line with the theme: listen to and appreciate the people who love you. </w:t>
-      </w:r>
-      <w:r>
-        <w:rPr>
-          <w:b/>
-        </w:rPr>
-        <w:t>Claire has to address the opening statement of guilt – need to have learned something thro</w:t>
-      </w:r>
-      <w:r>
-        <w:rPr>
-          <w:b/>
-        </w:rPr>
-        <w:t>ugh the recounting of the tale.</w:t>
-      </w:r>
-    </w:p>
-    <w:p>
-      <w:pPr>
-        <w:rPr>
-          <w:b/>
-        </w:rPr>
-      </w:pPr>
-    </w:p>
-    <w:p>
-      <w:r>
-        <w:t>In truth, the worst feeling in the world was realizing that you’d truly failed someone you love down because you realize that for them, there is a hole where their trust and faith in you used to be. Ultimately, you have to accept that there is nothing in the world that you can do to change it.</w:t>
-      </w:r>
     </w:p>
     <w:p>
       <w:r>
@@ -437,8 +581,6 @@
       <w:r>
         <w:t xml:space="preserve"> loved her.</w:t>
       </w:r>
-      <w:bookmarkStart w:id="0" w:name="_GoBack"/>
-      <w:bookmarkEnd w:id="0"/>
     </w:p>
     <w:p>
       <w:pPr>
@@ -465,74 +607,20 @@
           <w:i/>
           <w:u w:val="single"/>
         </w:rPr>
-        <w:t>First person version</w:t>
-      </w:r>
-    </w:p>
-    <w:p>
-      <w:r>
-        <w:t xml:space="preserve">As I looked down at the motionless body beside me, I decided to take a seat. </w:t>
-      </w:r>
-      <w:r>
-        <w:t>I’ve heard it said that the worst feeling in the world is when something you love lets you down. When it changes and just ceases to be what it originally was, becoming something you hate. The problem is that now there is this gaping hole where that thing used to be and now you have to let go</w:t>
-      </w:r>
-      <w:r>
-        <w:t xml:space="preserve"> of</w:t>
-      </w:r>
-      <w:r>
-        <w:t xml:space="preserve"> it</w:t>
-      </w:r>
-      <w:r>
-        <w:t xml:space="preserve"> and deal with the malformed, twisted remains of what it has become. I hope to God that that isn’t true.</w:t>
-      </w:r>
-    </w:p>
-    <w:p>
-      <w:r>
-        <w:t>There’s something remarkable and almost funny about that day. Funny only</w:t>
-      </w:r>
-      <w:r>
-        <w:t xml:space="preserve"> insofar that I managed to get myself flung through a pane of glass, </w:t>
-      </w:r>
-      <w:r>
-        <w:t>flatten</w:t>
-      </w:r>
-      <w:r>
-        <w:t>ing</w:t>
-      </w:r>
-      <w:r>
-        <w:t xml:space="preserve"> two wooden trestles in the landing</w:t>
-      </w:r>
-      <w:r>
-        <w:t>,</w:t>
-      </w:r>
-      <w:r>
-        <w:t xml:space="preserve"> and remarkable in that that wasn’t the worst part of my day. In truth it doesn’t rank second on my list but I’m getting ahead of myself. </w:t>
-      </w:r>
-      <w:r>
-        <w:t xml:space="preserve">I should start from the beginning. </w:t>
-      </w:r>
-    </w:p>
-    <w:p>
-      <w:pPr>
-        <w:rPr>
-          <w:i/>
-          <w:u w:val="single"/>
-        </w:rPr>
-      </w:pPr>
-      <w:r>
-        <w:rPr>
-          <w:i/>
-          <w:u w:val="single"/>
-        </w:rPr>
         <w:t>Notes</w:t>
       </w:r>
     </w:p>
     <w:p>
       <w:r>
-        <w:lastRenderedPageBreak/>
         <w:t>Claire’s arc should be one where she places the love for her sister ov</w:t>
       </w:r>
       <w:r>
         <w:t>er the love she has for herself and her own exploits. Need to show her relationship with her sister and show that they do actually love each other. The plot: Nikki needs to be missing when Claire wakes up, sending the latter into a panic about where she may be. What happens when the company comes over? There is a fall out between the two straight afterwards which leads to a screaming match.</w:t>
+      </w:r>
+    </w:p>
+    <w:p>
+      <w:r>
+        <w:t>Maybe want to refactor the opening to be more in line with the Great Gatsby. I could also change the ending to be more in line with the ending of that book as well.</w:t>
       </w:r>
     </w:p>
     <w:sectPr>

</xml_diff>

<commit_message>
Added a resolution to the story. Right now its weak, It needs to be Claire's fault but done better. Also needs to have more character spread throughout - Claire (direct), Nicole(indirect) and Victor Ricrant (Claire's dad) all need to be represented
</commit_message>
<xml_diff>
--- a/creative-writing/That-Day.docx
+++ b/creative-writing/That-Day.docx
@@ -20,193 +20,257 @@
       <w:r>
         <w:t xml:space="preserve"> took a seat. </w:t>
       </w:r>
+      <w:r>
+        <w:t>When she was younger</w:t>
+      </w:r>
+      <w:r>
+        <w:t xml:space="preserve"> </w:t>
+      </w:r>
+      <w:r>
+        <w:t>Claire’s</w:t>
+      </w:r>
+      <w:r>
+        <w:t xml:space="preserve"> father gave </w:t>
+      </w:r>
+      <w:r>
+        <w:t>her</w:t>
+      </w:r>
+      <w:r>
+        <w:t xml:space="preserve"> some advice that she now began turning over in her mind. </w:t>
+      </w:r>
+      <w:r>
+        <w:t>“The worst feeling in the world,” he</w:t>
+      </w:r>
+      <w:r>
+        <w:t xml:space="preserve"> had</w:t>
+      </w:r>
+      <w:r>
+        <w:t xml:space="preserve"> said</w:t>
+      </w:r>
+      <w:r>
+        <w:t>,</w:t>
+      </w:r>
+      <w:r>
+        <w:t xml:space="preserve"> looking down at through his glasses, “is when something you love lets you down. When it stops being what it was originally and becomes something you hate. The problem is that now you have a gaping hole where that thing used to be. </w:t>
+      </w:r>
+      <w:r>
+        <w:t>Y</w:t>
+      </w:r>
+      <w:r>
+        <w:t>ou</w:t>
+      </w:r>
+      <w:r>
+        <w:t>’ll come</w:t>
+      </w:r>
+      <w:r>
+        <w:t xml:space="preserve"> realize that you have to </w:t>
+      </w:r>
+      <w:r>
+        <w:t xml:space="preserve">let go of </w:t>
+      </w:r>
+      <w:r>
+        <w:t>your beloved</w:t>
+      </w:r>
+      <w:r>
+        <w:t xml:space="preserve"> as you remember </w:t>
+      </w:r>
+      <w:r>
+        <w:t>it</w:t>
+      </w:r>
+      <w:r>
+        <w:t xml:space="preserve"> </w:t>
+      </w:r>
+      <w:r>
+        <w:t>so that you can</w:t>
+      </w:r>
+      <w:r>
+        <w:t xml:space="preserve"> deal with the malformed and</w:t>
+      </w:r>
+      <w:r>
+        <w:t xml:space="preserve"> twisted remains of what it has become.” </w:t>
+      </w:r>
+      <w:r>
+        <w:t>Claire hoped to God that that wasn’t true.</w:t>
+      </w:r>
+    </w:p>
+    <w:p>
+      <w:r>
+        <w:t xml:space="preserve">There was something remarkable and almost funny about the events of that day. It was remarkable partially insofar that she’d managed to </w:t>
+      </w:r>
+      <w:r>
+        <w:t>get herself thrown through</w:t>
+      </w:r>
+      <w:r>
+        <w:t xml:space="preserve"> a pane</w:t>
+      </w:r>
+      <w:r>
+        <w:t xml:space="preserve"> of</w:t>
+      </w:r>
+      <w:r>
+        <w:t xml:space="preserve"> glass and flatten two wooden trestles in the landing but mostly because that was not the worst part of her day. In hindsight she wouldn’t even place it second on the list but she was getting ahead of herself. She should go back to the beginning.</w:t>
+      </w:r>
+    </w:p>
+    <w:p>
+      <w:r>
+        <w:t xml:space="preserve">The day had started out normally enough for Claire. </w:t>
+      </w:r>
+      <w:r>
+        <w:t>Her sister had barged into her room and dragged her out of bed before going on an epically long rant during which Claire managed to take</w:t>
+      </w:r>
+      <w:r>
+        <w:t xml:space="preserve"> in</w:t>
+      </w:r>
+      <w:r>
+        <w:t xml:space="preserve"> the words ‘noon’</w:t>
+      </w:r>
+      <w:r>
+        <w:t xml:space="preserve">, </w:t>
+      </w:r>
+      <w:r>
+        <w:t>‘company’</w:t>
+      </w:r>
+      <w:r>
+        <w:t xml:space="preserve"> and ‘dinner’</w:t>
+      </w:r>
+      <w:r>
+        <w:t xml:space="preserve"> through her hangover. </w:t>
+      </w:r>
+      <w:r>
+        <w:t>Though that was all she needed to under</w:t>
+      </w:r>
+      <w:r>
+        <w:t>stand</w:t>
+      </w:r>
+      <w:r>
+        <w:t xml:space="preserve"> the situation. Nicole was always melodramatic when it came to other people visiting them so the lecture wasn’t out of place. As </w:t>
+      </w:r>
+      <w:r>
+        <w:t>her sister left the</w:t>
+      </w:r>
+      <w:r>
+        <w:t xml:space="preserve"> room </w:t>
+      </w:r>
       <w:bookmarkStart w:id="0" w:name="_GoBack"/>
-      <w:r>
-        <w:t>When she was younger</w:t>
-      </w:r>
-      <w:r>
-        <w:t xml:space="preserve"> </w:t>
-      </w:r>
-      <w:r>
-        <w:t>Claire’s</w:t>
-      </w:r>
-      <w:r>
-        <w:t xml:space="preserve"> father gave </w:t>
-      </w:r>
-      <w:r>
-        <w:t>her</w:t>
-      </w:r>
-      <w:r>
-        <w:t xml:space="preserve"> some advice that she now began turning over in her mind.</w:t>
-      </w:r>
       <w:bookmarkEnd w:id="0"/>
       <w:r>
-        <w:t xml:space="preserve"> </w:t>
-      </w:r>
-      <w:r>
-        <w:t>“The worst feeling in the world,” he</w:t>
-      </w:r>
-      <w:r>
-        <w:t xml:space="preserve"> had</w:t>
-      </w:r>
-      <w:r>
-        <w:t xml:space="preserve"> said</w:t>
+        <w:t>Claire</w:t>
+      </w:r>
+      <w:r>
+        <w:t xml:space="preserve"> heard her sister say the first truly </w:t>
+      </w:r>
+      <w:r>
+        <w:t xml:space="preserve">valid thing of </w:t>
+      </w:r>
+      <w:r>
+        <w:t xml:space="preserve">the </w:t>
+      </w:r>
+      <w:r>
+        <w:t>day</w:t>
+      </w:r>
+      <w:r>
+        <w:t xml:space="preserve"> “You smell like a dumpster. Take a shower.” </w:t>
+      </w:r>
+    </w:p>
+    <w:p>
+      <w:r>
+        <w:t xml:space="preserve">After peeling </w:t>
+      </w:r>
+      <w:r>
+        <w:t>her sister</w:t>
+      </w:r>
+      <w:r>
+        <w:t xml:space="preserve">’s dress from her body and taking a shower, </w:t>
+      </w:r>
+      <w:r>
+        <w:t xml:space="preserve">Claire scrounged herself up some toothpaste and a comb. At least she </w:t>
+      </w:r>
+      <w:r>
+        <w:t>was hygienic now. Mom would be proud.</w:t>
+      </w:r>
+      <w:r>
+        <w:t xml:space="preserve"> She may have to burn the dress</w:t>
       </w:r>
       <w:r>
         <w:t>,</w:t>
       </w:r>
       <w:r>
-        <w:t xml:space="preserve"> looking down at through his glasses, “is when something you love lets you down. When it stops being what it was originally and becomes something you hate. The problem is that now you have a gaping hole where that thing used to be. </w:t>
-      </w:r>
-      <w:r>
-        <w:t>Y</w:t>
-      </w:r>
-      <w:r>
-        <w:t>ou</w:t>
-      </w:r>
-      <w:r>
-        <w:t>’ll come</w:t>
-      </w:r>
-      <w:r>
-        <w:t xml:space="preserve"> realize that you have to </w:t>
-      </w:r>
-      <w:r>
-        <w:t xml:space="preserve">let go of </w:t>
-      </w:r>
-      <w:r>
-        <w:t>your beloved</w:t>
-      </w:r>
-      <w:r>
-        <w:t xml:space="preserve"> as you remember </w:t>
-      </w:r>
-      <w:r>
-        <w:t>it</w:t>
-      </w:r>
-      <w:r>
-        <w:t xml:space="preserve"> </w:t>
-      </w:r>
-      <w:r>
-        <w:t>so that you can</w:t>
-      </w:r>
-      <w:r>
-        <w:t xml:space="preserve"> deal with the malformed and</w:t>
-      </w:r>
-      <w:r>
-        <w:t xml:space="preserve"> twisted remains of what it has become.” </w:t>
-      </w:r>
-      <w:r>
-        <w:t>Claire hoped to God that that wasn’t true.</w:t>
-      </w:r>
-    </w:p>
-    <w:p>
-      <w:r>
-        <w:t xml:space="preserve">There was something remarkable and almost funny about the events of that day. It was remarkable partially insofar that she’d managed to </w:t>
-      </w:r>
-      <w:r>
-        <w:t>get herself thrown through</w:t>
-      </w:r>
-      <w:r>
-        <w:t xml:space="preserve"> a pane</w:t>
-      </w:r>
-      <w:r>
-        <w:t xml:space="preserve"> of</w:t>
-      </w:r>
-      <w:r>
-        <w:t xml:space="preserve"> glass and flatten two wooden trestles in the landing but mostly because that was not the worst part of her day. In hindsight she wouldn’t even place it second on the list but she was getting ahead of herself. She should go back to the beginning.</w:t>
-      </w:r>
-    </w:p>
-    <w:p>
-      <w:r>
-        <w:t xml:space="preserve">The day had started out normally enough for Claire. </w:t>
-      </w:r>
-      <w:r>
-        <w:t>Her sister had barged into her room and dragged her out of bed before going on an epically long rant during which Claire managed to take</w:t>
-      </w:r>
-      <w:r>
-        <w:t xml:space="preserve"> in</w:t>
-      </w:r>
-      <w:r>
-        <w:t xml:space="preserve"> the words ‘noon’</w:t>
-      </w:r>
-      <w:r>
-        <w:t xml:space="preserve">, </w:t>
-      </w:r>
-      <w:r>
-        <w:t>‘company’</w:t>
-      </w:r>
-      <w:r>
-        <w:t xml:space="preserve"> and ‘dinner’</w:t>
-      </w:r>
-      <w:r>
-        <w:t xml:space="preserve"> through her hangover. </w:t>
-      </w:r>
-      <w:r>
-        <w:t>Though that was all she needed to under</w:t>
-      </w:r>
-      <w:r>
-        <w:t>stand</w:t>
-      </w:r>
-      <w:r>
-        <w:t xml:space="preserve"> the situation. Nicole was always melodramatic when it came to other people visiting them so the lecture wasn’t out of place. As she left her room she heard her sister say the first truly </w:t>
-      </w:r>
-      <w:r>
-        <w:t xml:space="preserve">valid thing of </w:t>
-      </w:r>
-      <w:r>
-        <w:t xml:space="preserve">the </w:t>
-      </w:r>
-      <w:r>
-        <w:t>day</w:t>
-      </w:r>
-      <w:r>
-        <w:t xml:space="preserve"> “You smell like a dumpster. Take a shower.” </w:t>
-      </w:r>
-    </w:p>
-    <w:p>
-      <w:r>
-        <w:t xml:space="preserve">After peeling Nikki’s dress from her body and taking a shower, </w:t>
-      </w:r>
-      <w:r>
-        <w:t xml:space="preserve">Claire scrounged herself up some toothpaste and a comb. At least she </w:t>
-      </w:r>
-      <w:r>
-        <w:t>was hygienic now. Mom would be proud.</w:t>
-      </w:r>
-      <w:r>
-        <w:t xml:space="preserve"> She may have to burn the dress</w:t>
+        <w:t xml:space="preserve"> though.</w:t>
+      </w:r>
+      <w:r>
+        <w:t xml:space="preserve"> Dad wouldn’t be.</w:t>
+      </w:r>
+      <w:r>
+        <w:t xml:space="preserve"> </w:t>
+      </w:r>
+      <w:r>
+        <w:t>To her great surprise Claire had actually managed to get some serious studying done for a few hours before thei</w:t>
+      </w:r>
+      <w:r>
+        <w:t>r company turned up</w:t>
+      </w:r>
+      <w:r>
+        <w:t xml:space="preserve"> and with it</w:t>
       </w:r>
       <w:r>
         <w:t>,</w:t>
       </w:r>
       <w:r>
-        <w:t xml:space="preserve"> though.</w:t>
-      </w:r>
-      <w:r>
-        <w:t xml:space="preserve"> Dad</w:t>
-      </w:r>
-      <w:r>
-        <w:t>dy</w:t>
-      </w:r>
-      <w:r>
-        <w:t xml:space="preserve"> wouldn’t be.</w:t>
-      </w:r>
-      <w:r>
-        <w:t xml:space="preserve"> </w:t>
-      </w:r>
-      <w:r>
-        <w:t>To her great surprise Claire had actually managed to get some serious studying done for a few hours before thei</w:t>
-      </w:r>
-      <w:r>
-        <w:t>r company turned up</w:t>
-      </w:r>
-      <w:r>
-        <w:t xml:space="preserve"> and with it</w:t>
-      </w:r>
-      <w:r>
-        <w:t>,</w:t>
-      </w:r>
-      <w:r>
-        <w:t xml:space="preserve"> the end of her peace. </w:t>
+        <w:t xml:space="preserve"> the end of her peace.</w:t>
+      </w:r>
+    </w:p>
+    <w:p>
+      <w:r>
+        <w:t>[Insert love of self/ sister conflict here</w:t>
+      </w:r>
+      <w:r>
+        <w:t xml:space="preserve"> – need to establish and drive home Claire’s narcissism here</w:t>
+      </w:r>
+      <w:r>
+        <w:t>]</w:t>
+      </w:r>
+    </w:p>
+    <w:p>
+      <w:r>
+        <w:t>T</w:t>
+      </w:r>
+      <w:r>
+        <w:t>he thing to understand</w:t>
+      </w:r>
+      <w:r>
+        <w:t>, Claire had mused as the doorbell rang,</w:t>
+      </w:r>
+      <w:r>
+        <w:t xml:space="preserve"> about Nicole’s friends was that they were mostly hipster wanna</w:t>
+      </w:r>
+      <w:r>
+        <w:t xml:space="preserve">be artists who had </w:t>
+      </w:r>
+      <w:r>
+        <w:t xml:space="preserve">sticks shoved precisely one-inch too far up their asses. </w:t>
+      </w:r>
+      <w:r>
+        <w:t xml:space="preserve">Okay, maybe that one was blatant </w:t>
+      </w:r>
+      <w:r>
+        <w:t>but it was still true</w:t>
+      </w:r>
+      <w:r>
+        <w:t>.</w:t>
+      </w:r>
+      <w:r>
+        <w:t xml:space="preserve"> She was required by familial law</w:t>
+      </w:r>
+      <w:r>
+        <w:t xml:space="preserve"> </w:t>
+      </w:r>
+      <w:r>
+        <w:t>to love her sibli</w:t>
+      </w:r>
+      <w:r>
+        <w:t>ng but not the idiots that her sibling associated with.</w:t>
+      </w:r>
+      <w:r>
+        <w:t xml:space="preserve"> </w:t>
       </w:r>
     </w:p>
     <w:p>
@@ -295,22 +359,44 @@
         <w:t xml:space="preserve"> she felt the broken glass tricking out and onto the floor. </w:t>
       </w:r>
       <w:r>
-        <w:t xml:space="preserve">The next thing that came back to her was what Claire defined as the second worst part of her day. She'd been handed an ass-kicking of note and had had Nicole thrown at her before they both went through the glass table. </w:t>
-      </w:r>
-      <w:r>
-        <w:t>Once again the gravity of the situation dawned on Claire after a moment</w:t>
-      </w:r>
-      <w:r>
-        <w:t xml:space="preserve"> </w:t>
-      </w:r>
-      <w:r>
-        <w:t xml:space="preserve">of reflection. </w:t>
-      </w:r>
-      <w:r>
-        <w:t>She</w:t>
-      </w:r>
-      <w:r>
-        <w:t xml:space="preserve"> had co</w:t>
+        <w:t xml:space="preserve">The next thing that came back to her was what Claire defined as the second worst part of her day. She'd been handed an ass-kicking of note and had had Nicole thrown </w:t>
+      </w:r>
+      <w:r>
+        <w:lastRenderedPageBreak/>
+        <w:t xml:space="preserve">at her before they both went through the glass table. </w:t>
+      </w:r>
+      <w:r>
+        <w:t xml:space="preserve">Once again </w:t>
+      </w:r>
+      <w:r>
+        <w:t xml:space="preserve">the remarkability </w:t>
+      </w:r>
+      <w:r>
+        <w:t>was found when the events were</w:t>
+      </w:r>
+      <w:r>
+        <w:t xml:space="preserve"> placed in context. </w:t>
+      </w:r>
+      <w:r>
+        <w:t>As</w:t>
+      </w:r>
+      <w:r>
+        <w:t xml:space="preserve"> Claire regained her </w:t>
+      </w:r>
+      <w:r>
+        <w:t>focus</w:t>
+      </w:r>
+      <w:r>
+        <w:t>,</w:t>
+      </w:r>
+      <w:r>
+        <w:t xml:space="preserve"> s</w:t>
+      </w:r>
+      <w:r>
+        <w:t>he</w:t>
+      </w:r>
+      <w:r>
+        <w:t xml:space="preserve"> ca</w:t>
       </w:r>
       <w:r>
         <w:t>me to realize that she was the only one in the room.</w:t>
@@ -337,7 +423,13 @@
         <w:t>Claire</w:t>
       </w:r>
       <w:r>
-        <w:t xml:space="preserve"> wondered what Nicole had ever done to deserve to meet the </w:t>
+        <w:t xml:space="preserve"> wondered what</w:t>
+      </w:r>
+      <w:r>
+        <w:t xml:space="preserve"> kind of abyss she’d be staring into when she found the</w:t>
+      </w:r>
+      <w:r>
+        <w:t xml:space="preserve"> </w:t>
       </w:r>
       <w:r>
         <w:t xml:space="preserve">sad </w:t>
@@ -355,20 +447,13 @@
         <w:t>.</w:t>
       </w:r>
       <w:r>
-        <w:t xml:space="preserve"> </w:t>
-      </w:r>
-      <w:r>
-        <w:t xml:space="preserve">Nikki didn’t deserve </w:t>
-      </w:r>
-      <w:r>
-        <w:t>this</w:t>
-      </w:r>
-      <w:r>
-        <w:t xml:space="preserve">. Claire knew she </w:t>
-      </w:r>
-      <w:r>
-        <w:lastRenderedPageBreak/>
-        <w:t>was a bitch, but her sister wasn’t. It made her angry just to think about.</w:t>
+        <w:t xml:space="preserve"> She wondered what the hell Nicole had ever done to deserve meeting him.</w:t>
+      </w:r>
+      <w:r>
+        <w:t xml:space="preserve"> </w:t>
+      </w:r>
+      <w:r>
+        <w:t>Claire knew she was a bitch, but her sister wasn’t. It made her angry just to think about.</w:t>
       </w:r>
       <w:r>
         <w:t xml:space="preserve"> She sat up, trying not to pass out again</w:t>
@@ -409,7 +494,10 @@
         <w:t xml:space="preserve">. </w:t>
       </w:r>
       <w:r>
-        <w:t>Creepy eyes aide, the man</w:t>
+        <w:t xml:space="preserve">She remembered thinking that </w:t>
+      </w:r>
+      <w:r>
+        <w:t>the man</w:t>
       </w:r>
       <w:r>
         <w:t xml:space="preserve"> was a caricature. A human</w:t>
@@ -421,55 +509,78 @@
         <w:t>grizzly bear, hyped up on something</w:t>
       </w:r>
       <w:r>
-        <w:t xml:space="preserve">, a </w:t>
-      </w:r>
-      <w:r>
-        <w:t>‘</w:t>
-      </w:r>
-      <w:proofErr w:type="spellStart"/>
-      <w:r>
-        <w:t>roided</w:t>
-      </w:r>
-      <w:proofErr w:type="spellEnd"/>
-      <w:r>
-        <w:t xml:space="preserve"> out panda but – actually more like a gummy bear that ate a panda and then went to the gym for 3 months. His skin was a mess of inconsistent tones with the only unifying feature</w:t>
-      </w:r>
-      <w:r>
-        <w:t xml:space="preserve"> </w:t>
-      </w:r>
-      <w:r>
-        <w:t xml:space="preserve">being that that every part of him was a shade of bright pink. In truth </w:t>
-      </w:r>
-      <w:r>
-        <w:rPr>
-          <w:rStyle w:val="normaltextrun"/>
-        </w:rPr>
-        <w:t>it actually reminded her of a version of her sister when she was angry or embarrassed minus the fact that Nicole didn’t have a patches of enflamed skin around her eyes, nose and ears.</w:t>
-      </w:r>
-      <w:r>
-        <w:t xml:space="preserve"> </w:t>
-      </w:r>
-      <w:r>
-        <w:rPr>
-          <w:b/>
-        </w:rPr>
-        <w:t>Rewrite the above paragraph to be more serious.</w:t>
-      </w:r>
-    </w:p>
-    <w:p>
-      <w:r>
-        <w:t xml:space="preserve">Claire had stared at him as she’d opened </w:t>
-      </w:r>
-      <w:r>
-        <w:t xml:space="preserve">the door that evening. He’d clocked her straight after saying “Pizza” but for those two seconds she’d been scared. Who was she kidding? She hadn’t been paying him any attention, she’d been too busy arguing with her sister over dinner being late that night. She’d absent mindedly given him half a chance through her negligence that day and now Nikki was paying for it. </w:t>
-      </w:r>
-    </w:p>
-    <w:p>
-      <w:r>
-        <w:t>That led her to the worst part, the fact that this was all her fault. The fact that at the time she legitimately hadn’t cared what Nikki had wanted and as a result a pizza delivery guy had beaten the crap out of both of them before robbing them blind.</w:t>
-      </w:r>
-      <w:r>
-        <w:t xml:space="preserve">  </w:t>
+        <w:t xml:space="preserve"> and tripping balls on something</w:t>
+      </w:r>
+      <w:r>
+        <w:t xml:space="preserve"> else.</w:t>
+      </w:r>
+      <w:r>
+        <w:t xml:space="preserve"> She had been about to raise her voice at him when her mind had snapped to attention and her fist unclenched. </w:t>
+      </w:r>
+      <w:r>
+        <w:t xml:space="preserve">She knew this man. </w:t>
+      </w:r>
+      <w:r>
+        <w:t>She didn’t know how he had found her or wher</w:t>
+      </w:r>
+      <w:r>
+        <w:t>e he was from but Claire</w:t>
+      </w:r>
+      <w:r>
+        <w:t xml:space="preserve"> knew that she had met this man before. She knew that his being here could only be because of her.</w:t>
+      </w:r>
+      <w:r>
+        <w:t xml:space="preserve"> As if to answer her question he spoke for the first time “Nice place you got here sweet lips.” before crossing the room towards her. </w:t>
+      </w:r>
+    </w:p>
+    <w:p>
+      <w:r>
+        <w:t>Claire stared at the intruder in their house and felt the weight of the world crashing down on her shoulders. She remembered that she had stared at him as she’d opened the door that evening. He’d clocked her straight after saying “Pizza” but for those two seconds she’d been bemused. Who was she kidding? She hadn’t been paying him any attention, she’d been too busy arguing with her sister. She’d absent mindedly given him half a chance through her negligence and now Nikki was paying for it.</w:t>
+      </w:r>
+      <w:r>
+        <w:t xml:space="preserve"> </w:t>
+      </w:r>
+      <w:r>
+        <w:t>Her</w:t>
+      </w:r>
+      <w:r>
+        <w:t xml:space="preserve"> reaction</w:t>
+      </w:r>
+      <w:r>
+        <w:t xml:space="preserve"> to him</w:t>
+      </w:r>
+      <w:r>
+        <w:t xml:space="preserve"> had been somewhere between </w:t>
+      </w:r>
+      <w:r>
+        <w:t xml:space="preserve">horror </w:t>
+      </w:r>
+      <w:r>
+        <w:t>and</w:t>
+      </w:r>
+      <w:r>
+        <w:t xml:space="preserve"> f</w:t>
+      </w:r>
+      <w:r>
+        <w:t>lat-out rage</w:t>
+      </w:r>
+      <w:r>
+        <w:t>. W</w:t>
+      </w:r>
+      <w:r>
+        <w:t>hen she</w:t>
+      </w:r>
+      <w:r>
+        <w:t xml:space="preserve"> saw</w:t>
+      </w:r>
+      <w:r>
+        <w:t xml:space="preserve"> </w:t>
+      </w:r>
+      <w:r>
+        <w:t>what he had done to her sister</w:t>
+      </w:r>
+      <w:r>
+        <w:t>, however, Claire truly lost it. She threw herself at him, hoping to take out an eye or something.</w:t>
       </w:r>
     </w:p>
     <w:p>
@@ -479,22 +590,64 @@
         </w:rPr>
       </w:pPr>
       <w:r>
-        <w:rPr>
-          <w:b/>
-        </w:rPr>
-        <w:t xml:space="preserve">Have to configure the above to be more in line with the theme: listen to and appreciate the people who love you. </w:t>
-      </w:r>
-      <w:r>
-        <w:rPr>
-          <w:b/>
-        </w:rPr>
-        <w:t>Claire has to address the opening statement of guilt – need to have learned something thro</w:t>
-      </w:r>
-      <w:r>
-        <w:rPr>
-          <w:b/>
-        </w:rPr>
-        <w:t>ugh the recounting of the tale.</w:t>
+        <w:t>C</w:t>
+      </w:r>
+      <w:r>
+        <w:t>laire</w:t>
+      </w:r>
+      <w:r>
+        <w:t xml:space="preserve"> </w:t>
+      </w:r>
+      <w:r>
+        <w:t xml:space="preserve">remembered </w:t>
+      </w:r>
+      <w:r>
+        <w:t>waking up for a second time</w:t>
+      </w:r>
+      <w:r>
+        <w:t xml:space="preserve"> </w:t>
+      </w:r>
+      <w:r>
+        <w:t>to find Nicole</w:t>
+      </w:r>
+      <w:r>
+        <w:t xml:space="preserve"> strewn across the couch</w:t>
+      </w:r>
+      <w:r>
+        <w:t xml:space="preserve">, </w:t>
+      </w:r>
+      <w:r>
+        <w:t>an open gash</w:t>
+      </w:r>
+      <w:r>
+        <w:t xml:space="preserve"> on her head</w:t>
+      </w:r>
+      <w:r>
+        <w:t xml:space="preserve"> dripping blood into a puddle. </w:t>
+      </w:r>
+      <w:r>
+        <w:t>That led her to the worst part, the fact that this was all her fault.</w:t>
+      </w:r>
+      <w:r>
+        <w:t xml:space="preserve"> </w:t>
+      </w:r>
+      <w:r>
+        <w:t xml:space="preserve">The fact that </w:t>
+      </w:r>
+      <w:r>
+        <w:t xml:space="preserve">her only sister lay beaten and </w:t>
+      </w:r>
+      <w:r>
+        <w:t>bloodied because of some guy Claire</w:t>
+      </w:r>
+      <w:r>
+        <w:t xml:space="preserve"> had probably met when she was drunk. </w:t>
+      </w:r>
+      <w:r>
+        <w:t>She</w:t>
+      </w:r>
+      <w:r>
+        <w:t xml:space="preserve"> sat up a second time and reached for a phone.</w:t>
       </w:r>
     </w:p>
     <w:p>
@@ -502,19 +655,19 @@
         <w:t>With respect to her father</w:t>
       </w:r>
       <w:r>
-        <w:t xml:space="preserve">, </w:t>
-      </w:r>
-      <w:r>
-        <w:t xml:space="preserve">Claire felt that </w:t>
-      </w:r>
-      <w:r>
-        <w:t xml:space="preserve">the worst feeling in the world was realizing that </w:t>
-      </w:r>
-      <w:r>
-        <w:t>she</w:t>
-      </w:r>
-      <w:r>
-        <w:t xml:space="preserve">’d truly failed someone </w:t>
+        <w:t>, the worst fe</w:t>
+      </w:r>
+      <w:r>
+        <w:t>eling in the world was the realization</w:t>
+      </w:r>
+      <w:r>
+        <w:t xml:space="preserve"> that </w:t>
+      </w:r>
+      <w:r>
+        <w:t>Claire had</w:t>
+      </w:r>
+      <w:r>
+        <w:t xml:space="preserve"> truly failed someone </w:t>
       </w:r>
       <w:r>
         <w:t>she loved.</w:t>
@@ -526,7 +679,13 @@
         <w:t>She realized that now there was a hole</w:t>
       </w:r>
       <w:r>
-        <w:t xml:space="preserve"> where their trust and faith in </w:t>
+        <w:t xml:space="preserve"> where </w:t>
+      </w:r>
+      <w:r>
+        <w:t>Nicole’s</w:t>
+      </w:r>
+      <w:r>
+        <w:t xml:space="preserve"> trust and faith in </w:t>
       </w:r>
       <w:r>
         <w:t>her</w:t>
@@ -551,6 +710,9 @@
       </w:r>
       <w:r>
         <w:t>.</w:t>
+      </w:r>
+      <w:r>
+        <w:t xml:space="preserve"> </w:t>
       </w:r>
     </w:p>
     <w:p>
@@ -615,12 +777,27 @@
         <w:t>Claire’s arc should be one where she places the love for her sister ov</w:t>
       </w:r>
       <w:r>
-        <w:t>er the love she has for herself and her own exploits. Need to show her relationship with her sister and show that they do actually love each other. The plot: Nikki needs to be missing when Claire wakes up, sending the latter into a panic about where she may be. What happens when the company comes over? There is a fall out between the two straight afterwards which leads to a screaming match.</w:t>
+        <w:t xml:space="preserve">er the love she has for herself and her own exploits. Need to show her relationship with her sister and show that they do actually love each </w:t>
+      </w:r>
+      <w:r>
+        <w:lastRenderedPageBreak/>
+        <w:t>other. The plot: Nikki needs to be missing when Claire wakes up, sending the latter into a panic about where she may be. What happens when the company comes over? There is a fall out between the two straight afterwards which leads to a screaming match.</w:t>
       </w:r>
     </w:p>
     <w:p>
       <w:r>
         <w:t>Maybe want to refactor the opening to be more in line with the Great Gatsby. I could also change the ending to be more in line with the ending of that book as well.</w:t>
+      </w:r>
+    </w:p>
+    <w:p>
+      <w:r>
+        <w:t>Claire should know the person who attacks the house and robs them blind</w:t>
+      </w:r>
+      <w:r>
+        <w:t xml:space="preserve"> – gives out her home address stupidly</w:t>
+      </w:r>
+      <w:r>
+        <w:t xml:space="preserve">. There needs to be a falling out between Claire and Nicole, possibly surrounding the party that Claire went to last night or the contempt that Claire has for anything that doesn’t relate to her interests. </w:t>
       </w:r>
     </w:p>
     <w:sectPr>

</xml_diff>

<commit_message>
Added more notes to 'That Day' and added the beginnings of the central argument between Nicole and Claire. The argument should really showcase both characters and the way Claire regards her sister. Replaced all references to Nicole before the break-in with with either her name or 'Nicole'. Afterwards Claire will refer to her as 'Nikki' or 'sister'.
</commit_message>
<xml_diff>
--- a/creative-writing/That-Day.docx
+++ b/creative-writing/That-Day.docx
@@ -115,7 +115,13 @@
         <w:t xml:space="preserve">The day had started out normally enough for Claire. </w:t>
       </w:r>
       <w:r>
-        <w:t>Her sister had barged into her room and dragged her out of bed before going on an epically long rant during which Claire managed to take</w:t>
+        <w:t xml:space="preserve">Her </w:t>
+      </w:r>
+      <w:r>
+        <w:t>sibling</w:t>
+      </w:r>
+      <w:r>
+        <w:t xml:space="preserve"> had barged into her room and dragged her out of bed before going on an epically long rant during which Claire managed to take</w:t>
       </w:r>
       <w:r>
         <w:t xml:space="preserve"> in</w:t>
@@ -145,18 +151,22 @@
         <w:t xml:space="preserve"> the situation. Nicole was always melodramatic when it came to other people visiting them so the lecture wasn’t out of place. As </w:t>
       </w:r>
       <w:r>
-        <w:t>her sister left the</w:t>
+        <w:t xml:space="preserve">her </w:t>
+      </w:r>
+      <w:r>
+        <w:t>sibling</w:t>
+      </w:r>
+      <w:r>
+        <w:t xml:space="preserve"> left the</w:t>
       </w:r>
       <w:r>
         <w:t xml:space="preserve"> room </w:t>
       </w:r>
-      <w:bookmarkStart w:id="0" w:name="_GoBack"/>
-      <w:bookmarkEnd w:id="0"/>
       <w:r>
         <w:t>Claire</w:t>
       </w:r>
       <w:r>
-        <w:t xml:space="preserve"> heard her sister say the first truly </w:t>
+        <w:t xml:space="preserve"> heard her say the first truly </w:t>
       </w:r>
       <w:r>
         <w:t xml:space="preserve">valid thing of </w:t>
@@ -168,6 +178,9 @@
         <w:t>day</w:t>
       </w:r>
       <w:r>
+        <w:t>:</w:t>
+      </w:r>
+      <w:r>
         <w:t xml:space="preserve"> “You smell like a dumpster. Take a shower.” </w:t>
       </w:r>
     </w:p>
@@ -176,7 +189,10 @@
         <w:t xml:space="preserve">After peeling </w:t>
       </w:r>
       <w:r>
-        <w:t>her sister</w:t>
+        <w:t xml:space="preserve">her </w:t>
+      </w:r>
+      <w:r>
+        <w:t>sibling</w:t>
       </w:r>
       <w:r>
         <w:t xml:space="preserve">’s dress from her body and taking a shower, </w:t>
@@ -220,17 +236,6 @@
     </w:p>
     <w:p>
       <w:r>
-        <w:t>[Insert love of self/ sister conflict here</w:t>
-      </w:r>
-      <w:r>
-        <w:t xml:space="preserve"> – need to establish and drive home Claire’s narcissism here</w:t>
-      </w:r>
-      <w:r>
-        <w:t>]</w:t>
-      </w:r>
-    </w:p>
-    <w:p>
-      <w:r>
         <w:t>T</w:t>
       </w:r>
       <w:r>
@@ -268,6 +273,15 @@
       </w:r>
       <w:r>
         <w:t>ng but not the idiots that her sibling associated with.</w:t>
+      </w:r>
+      <w:r>
+        <w:t xml:space="preserve"> </w:t>
+      </w:r>
+      <w:r>
+        <w:t>Claire ditched her hoodie and slipped on a pair of</w:t>
+      </w:r>
+      <w:r>
+        <w:t xml:space="preserve"> socks before going to answer the door. </w:t>
       </w:r>
       <w:r>
         <w:t xml:space="preserve"> </w:t>
@@ -283,13 +297,19 @@
         <w:rPr>
           <w:b/>
         </w:rPr>
-        <w:t>[</w:t>
+        <w:t>[This is going somewhere but what are they arguing about? I like the callousness of Claire’s thought processes. Logical and ruthless, she’s playing her sisters reactions. It’s like she doesn’t care</w:t>
       </w:r>
       <w:r>
         <w:rPr>
           <w:b/>
         </w:rPr>
-        <w:t>So where is the conflict between Claire and Nicole? And what happened to the company that arrived – Claire and Nikki get into a massive argument but over what?</w:t>
+        <w:t>. This will really help expose the relationship between the two of them and show Nicole from Claire’s perspective.</w:t>
+      </w:r>
+      <w:r>
+        <w:rPr>
+          <w:b/>
+        </w:rPr>
+        <w:t xml:space="preserve"> Nicole has to be firm but sweet and Claire intelligent but callous and self-centered</w:t>
       </w:r>
       <w:r>
         <w:rPr>
@@ -300,106 +320,180 @@
     </w:p>
     <w:p>
       <w:r>
-        <w:t>The first thing that came back to her</w:t>
-      </w:r>
-      <w:r>
-        <w:t>, when she recounted her tale</w:t>
-      </w:r>
-      <w:r>
-        <w:t xml:space="preserve"> to the police</w:t>
+        <w:t>Claire read her sister’s face</w:t>
       </w:r>
       <w:r>
         <w:t>,</w:t>
       </w:r>
       <w:r>
-        <w:t xml:space="preserve"> was the ceiling, the sight of the vertical lines running parallel to one another</w:t>
-      </w:r>
-      <w:r>
-        <w:t xml:space="preserve"> transfixed her gaze</w:t>
-      </w:r>
-      <w:r>
-        <w:t xml:space="preserve">. She remembered thinking that their depth was changing as she scanned from one side of the room to the other. “Elevated” she said under her breath. The ceiling was </w:t>
-      </w:r>
-      <w:r>
-        <w:t xml:space="preserve">elevated from right to left. If she drew a horizontal line from the one side then she’d get a quasi-triangle when she hit the other one. </w:t>
-      </w:r>
-      <w:r>
-        <w:t>She didn’t remember what broke her reverie but</w:t>
-      </w:r>
-      <w:r>
-        <w:t xml:space="preserve"> once she moved</w:t>
-      </w:r>
-      <w:r>
-        <w:t>,</w:t>
-      </w:r>
-      <w:r>
-        <w:t xml:space="preserve"> the broken glass alerted her to</w:t>
-      </w:r>
-      <w:r>
-        <w:t xml:space="preserve"> the</w:t>
-      </w:r>
-      <w:r>
-        <w:t xml:space="preserve"> </w:t>
-      </w:r>
-      <w:r>
-        <w:t xml:space="preserve">gravity of </w:t>
-      </w:r>
-      <w:r>
-        <w:t xml:space="preserve">the situation. </w:t>
-      </w:r>
-    </w:p>
-    <w:p>
-      <w:r>
-        <w:t>The second thing Claire remembered was the pain. Once it hit her, it hit her like a train determined to split her head open. She could feel the blood oozing from the back of her skull, gluing her hair together in a God-awful, sticky amalgam of crimson and mahogany.</w:t>
-      </w:r>
-      <w:r>
-        <w:t xml:space="preserve"> Running a hand through her mane</w:t>
-      </w:r>
-      <w:r>
-        <w:t xml:space="preserve"> she felt the broken glass tricking out and onto the floor. </w:t>
-      </w:r>
-      <w:r>
-        <w:t xml:space="preserve">The next thing that came back to her was what Claire defined as the second worst part of her day. She'd been handed an ass-kicking of note and had had Nicole thrown </w:t>
-      </w:r>
+        <w:t xml:space="preserve"> trying to calculate the probabilities of a lecture versus outright hysterics.</w:t>
+      </w:r>
+      <w:r>
+        <w:t xml:space="preserve"> Nicole had intercepted her on the way to the door.</w:t>
+      </w:r>
+      <w:r>
+        <w:t xml:space="preserve"> </w:t>
+      </w:r>
+      <w:r>
+        <w:t>“</w:t>
+      </w:r>
+      <w:r>
+        <w:t xml:space="preserve">What the </w:t>
+      </w:r>
+      <w:r>
+        <w:t>bloody hell</w:t>
+      </w:r>
+      <w:r>
+        <w:t xml:space="preserve"> was that</w:t>
+      </w:r>
+      <w:r>
+        <w:t xml:space="preserve">?” </w:t>
+      </w:r>
+      <w:r>
+        <w:t>her sister had repeated</w:t>
+      </w:r>
+      <w:r>
+        <w:t>.</w:t>
+      </w:r>
+      <w:r>
+        <w:t xml:space="preserve"> </w:t>
+      </w:r>
+      <w:r>
+        <w:t>Cursing</w:t>
+      </w:r>
+      <w:r>
+        <w:t>.</w:t>
+      </w:r>
+      <w:r>
+        <w:t xml:space="preserve"> Claire put</w:t>
+      </w:r>
+      <w:r>
+        <w:t xml:space="preserve"> the odds of</w:t>
+      </w:r>
+      <w:r>
+        <w:t xml:space="preserve"> </w:t>
+      </w:r>
+      <w:r>
+        <w:t>screaming</w:t>
+      </w:r>
+      <w:r>
+        <w:t xml:space="preserve"> at 2-1</w:t>
+      </w:r>
+      <w:r>
+        <w:t xml:space="preserve"> and a f</w:t>
+      </w:r>
+      <w:r>
+        <w:t xml:space="preserve">orced-calm lecture at </w:t>
+      </w:r>
+      <w:r>
+        <w:t xml:space="preserve">1-2. </w:t>
+      </w:r>
+      <w:r>
+        <w:t>If Claire played her cards right she could get her sibling to</w:t>
+      </w:r>
+      <w:r>
+        <w:t xml:space="preserve"> walk away in disgust </w:t>
+      </w:r>
+      <w:r>
+        <w:t>but that reaction would be</w:t>
+      </w:r>
+      <w:r>
+        <w:t xml:space="preserve"> prove</w:t>
+      </w:r>
+      <w:r>
+        <w:t xml:space="preserve"> </w:t>
+      </w:r>
+      <w:r>
+        <w:t>difficult to provoke</w:t>
+      </w:r>
+      <w:r>
+        <w:t xml:space="preserve"> and</w:t>
+      </w:r>
+      <w:r>
+        <w:t xml:space="preserve"> she </w:t>
+      </w:r>
+      <w:r>
+        <w:t>didn</w:t>
+      </w:r>
+      <w:r>
+        <w:t>’t</w:t>
+      </w:r>
+      <w:r>
+        <w:t xml:space="preserve"> have</w:t>
+      </w:r>
+      <w:bookmarkStart w:id="0" w:name="_GoBack"/>
+      <w:bookmarkEnd w:id="0"/>
+      <w:r>
+        <w:t xml:space="preserve"> the energy, plus</w:t>
+      </w:r>
+      <w:r>
+        <w:t xml:space="preserve"> she didn’t want to push Nicole too far this time</w:t>
+      </w:r>
+      <w:r>
+        <w:t xml:space="preserve">. </w:t>
+      </w:r>
+      <w:r>
+        <w:t xml:space="preserve">“What is it Nicole?” </w:t>
+      </w:r>
+      <w:r>
+        <w:t>Claire answered</w:t>
+      </w:r>
+      <w:r>
+        <w:t>, making sure to keep her voice even</w:t>
+      </w:r>
+      <w:r>
+        <w:t>.</w:t>
+      </w:r>
+    </w:p>
+    <w:p>
+      <w:r>
+        <w:t xml:space="preserve">She’d forgotten about that. Regardless this would be easy. </w:t>
+      </w:r>
+      <w:r>
+        <w:t>Oh please give me a challenge.</w:t>
+      </w:r>
+    </w:p>
+    <w:p>
+      <w:r>
+        <w:t>“Listen Clary, I’m a slightly worried about you.</w:t>
+      </w:r>
+      <w:r>
+        <w:t xml:space="preserve">” Lecture it was. ”Yesterday we didn’t </w:t>
+      </w:r>
+      <w:proofErr w:type="gramStart"/>
+      <w:r>
+        <w:t xml:space="preserve">- </w:t>
+      </w:r>
+      <w:r>
+        <w:t>”</w:t>
+      </w:r>
+      <w:proofErr w:type="gramEnd"/>
+    </w:p>
+    <w:p>
       <w:r>
         <w:lastRenderedPageBreak/>
-        <w:t xml:space="preserve">at her before they both went through the glass table. </w:t>
-      </w:r>
-      <w:r>
-        <w:t xml:space="preserve">Once again </w:t>
-      </w:r>
-      <w:r>
-        <w:t xml:space="preserve">the remarkability </w:t>
-      </w:r>
-      <w:r>
-        <w:t>was found when the events were</w:t>
-      </w:r>
-      <w:r>
-        <w:t xml:space="preserve"> placed in context. </w:t>
-      </w:r>
-      <w:r>
-        <w:t>As</w:t>
-      </w:r>
-      <w:r>
-        <w:t xml:space="preserve"> Claire regained her </w:t>
-      </w:r>
-      <w:r>
-        <w:t>focus</w:t>
-      </w:r>
-      <w:r>
-        <w:t>,</w:t>
-      </w:r>
-      <w:r>
-        <w:t xml:space="preserve"> s</w:t>
-      </w:r>
-      <w:r>
-        <w:t>he</w:t>
-      </w:r>
-      <w:r>
-        <w:t xml:space="preserve"> ca</w:t>
-      </w:r>
-      <w:r>
-        <w:t>me to realize that she was the only one in the room.</w:t>
+        <w:t>Claire almost laughed. If Claire’s sibling had really been paying attention in her room this morning then this conversation</w:t>
+      </w:r>
+      <w:r>
+        <w:t xml:space="preserve"> would be far more interesting. She’d probably be on the receiving end</w:t>
+      </w:r>
+      <w:r>
+        <w:t xml:space="preserve"> of some serious anger b</w:t>
+      </w:r>
+      <w:r>
+        <w:t>ut</w:t>
+      </w:r>
+      <w:r>
+        <w:t xml:space="preserve"> it</w:t>
+      </w:r>
+      <w:r>
+        <w:t xml:space="preserve"> would certainly be more</w:t>
+      </w:r>
+      <w:r>
+        <w:t xml:space="preserve"> engaging than the current sickening niceness.</w:t>
+      </w:r>
+      <w:r>
+        <w:t xml:space="preserve"> </w:t>
       </w:r>
     </w:p>
     <w:p>
@@ -412,7 +506,119 @@
         <w:rPr>
           <w:b/>
         </w:rPr>
-        <w:t>[Heavy handed – need to show the readers that Claire is remorseful, not tell them]</w:t>
+        <w:t>[</w:t>
+      </w:r>
+      <w:r>
+        <w:rPr>
+          <w:b/>
+        </w:rPr>
+        <w:t>So where is the conflict between Claire and Nicole? And what happened to the company that arrived – Claire and Nikki get into a massive argument but over what?</w:t>
+      </w:r>
+      <w:r>
+        <w:rPr>
+          <w:b/>
+        </w:rPr>
+        <w:t>]</w:t>
+      </w:r>
+    </w:p>
+    <w:p>
+      <w:r>
+        <w:t>The first thing that came back to her</w:t>
+      </w:r>
+      <w:r>
+        <w:t>, when she recounted her tale</w:t>
+      </w:r>
+      <w:r>
+        <w:t xml:space="preserve"> to the police</w:t>
+      </w:r>
+      <w:r>
+        <w:t>,</w:t>
+      </w:r>
+      <w:r>
+        <w:t xml:space="preserve"> was the ceiling, the sight of the vertical lines running parallel to one another</w:t>
+      </w:r>
+      <w:r>
+        <w:t xml:space="preserve"> transfixed her gaze</w:t>
+      </w:r>
+      <w:r>
+        <w:t xml:space="preserve">. She remembered thinking that their depth was changing as she scanned from one side of the room to the other. “Elevated” she said under her breath. The ceiling was </w:t>
+      </w:r>
+      <w:r>
+        <w:t xml:space="preserve">elevated from right to left. If she drew a horizontal line from the one side then she’d get a quasi-triangle when she hit the other one. </w:t>
+      </w:r>
+      <w:r>
+        <w:t>She didn’t remember what broke her reverie but</w:t>
+      </w:r>
+      <w:r>
+        <w:t xml:space="preserve"> once she moved</w:t>
+      </w:r>
+      <w:r>
+        <w:t>,</w:t>
+      </w:r>
+      <w:r>
+        <w:t xml:space="preserve"> the broken glass alerted her to</w:t>
+      </w:r>
+      <w:r>
+        <w:t xml:space="preserve"> the</w:t>
+      </w:r>
+      <w:r>
+        <w:t xml:space="preserve"> </w:t>
+      </w:r>
+      <w:r>
+        <w:t xml:space="preserve">gravity of </w:t>
+      </w:r>
+      <w:r>
+        <w:t xml:space="preserve">the situation. </w:t>
+      </w:r>
+    </w:p>
+    <w:p>
+      <w:r>
+        <w:t>The second thing Claire remembered was the pain. Once it hit her, it hit her like a train determined to split her head open. She could feel the blood oozing from the back of her skull, gluing her hair together in a God-awful, sticky amalgam of crimson and mahogany.</w:t>
+      </w:r>
+      <w:r>
+        <w:t xml:space="preserve"> Running a hand through her mane</w:t>
+      </w:r>
+      <w:r>
+        <w:t xml:space="preserve"> she felt the broken glass tricking out and onto the floor. </w:t>
+      </w:r>
+      <w:r>
+        <w:t xml:space="preserve">The next thing that came back to her was what Claire defined as the second worst part of her day. She'd been handed an ass-kicking of note and had had Nicole thrown at her before they both went through the glass table. </w:t>
+      </w:r>
+      <w:r>
+        <w:t xml:space="preserve">Once again </w:t>
+      </w:r>
+      <w:r>
+        <w:t xml:space="preserve">the remarkability </w:t>
+      </w:r>
+      <w:r>
+        <w:t>was found when the events were</w:t>
+      </w:r>
+      <w:r>
+        <w:t xml:space="preserve"> placed in context. </w:t>
+      </w:r>
+      <w:r>
+        <w:t>As</w:t>
+      </w:r>
+      <w:r>
+        <w:t xml:space="preserve"> Claire regained her </w:t>
+      </w:r>
+      <w:r>
+        <w:t>focus</w:t>
+      </w:r>
+      <w:r>
+        <w:t>,</w:t>
+      </w:r>
+      <w:r>
+        <w:t xml:space="preserve"> s</w:t>
+      </w:r>
+      <w:r>
+        <w:t>he</w:t>
+      </w:r>
+      <w:r>
+        <w:t xml:space="preserve"> ca</w:t>
+      </w:r>
+      <w:r>
+        <w:t>me to realize that she was the only one in the room.</w:t>
       </w:r>
     </w:p>
     <w:p>
@@ -432,13 +638,10 @@
         <w:t xml:space="preserve"> </w:t>
       </w:r>
       <w:r>
-        <w:t xml:space="preserve">sad </w:t>
-      </w:r>
-      <w:r>
-        <w:t>sack</w:t>
-      </w:r>
-      <w:r>
-        <w:t xml:space="preserve"> of humanity that had done this them </w:t>
+        <w:t xml:space="preserve">bastard </w:t>
+      </w:r>
+      <w:r>
+        <w:t xml:space="preserve">that had done this them </w:t>
       </w:r>
       <w:r>
         <w:t>both</w:t>
@@ -447,7 +650,19 @@
         <w:t>.</w:t>
       </w:r>
       <w:r>
-        <w:t xml:space="preserve"> She wondered what the hell Nicole had ever done to deserve meeting him.</w:t>
+        <w:t xml:space="preserve"> She wondered what the hell Nicole had ever done to deserve meeting</w:t>
+      </w:r>
+      <w:r>
+        <w:t xml:space="preserve"> that</w:t>
+      </w:r>
+      <w:r>
+        <w:t xml:space="preserve"> </w:t>
+      </w:r>
+      <w:r>
+        <w:t>sad sack of humanity</w:t>
+      </w:r>
+      <w:r>
+        <w:t>.</w:t>
       </w:r>
       <w:r>
         <w:t xml:space="preserve"> </w:t>
@@ -518,10 +733,7 @@
         <w:t xml:space="preserve"> She had been about to raise her voice at him when her mind had snapped to attention and her fist unclenched. </w:t>
       </w:r>
       <w:r>
-        <w:t xml:space="preserve">She knew this man. </w:t>
-      </w:r>
-      <w:r>
-        <w:t>She didn’t know how he had found her or wher</w:t>
+        <w:t>She knew this man. She didn’t know how he had found her or wher</w:t>
       </w:r>
       <w:r>
         <w:t>e he was from but Claire</w:t>
@@ -530,15 +742,12 @@
         <w:t xml:space="preserve"> knew that she had met this man before. She knew that his being here could only be because of her.</w:t>
       </w:r>
       <w:r>
-        <w:t xml:space="preserve"> As if to answer her question he spoke for the first time “Nice place you got here sweet lips.” before crossing the room towards her. </w:t>
-      </w:r>
-    </w:p>
-    <w:p>
-      <w:r>
-        <w:t>Claire stared at the intruder in their house and felt the weight of the world crashing down on her shoulders. She remembered that she had stared at him as she’d opened the door that evening. He’d clocked her straight after saying “Pizza” but for those two seconds she’d been bemused. Who was she kidding? She hadn’t been paying him any attention, she’d been too busy arguing with her sister. She’d absent mindedly given him half a chance through her negligence and now Nikki was paying for it.</w:t>
-      </w:r>
-      <w:r>
-        <w:t xml:space="preserve"> </w:t>
+        <w:t xml:space="preserve"> As if to answer her question he spoke for the first time “Nice place you got here.” before crossing the room towards her. </w:t>
+      </w:r>
+    </w:p>
+    <w:p>
+      <w:r>
+        <w:t xml:space="preserve">Claire stared at the intruder in their house and felt the weight of the world crashing down on her shoulders. She remembered that she had stared at him as she’d opened the door that evening. He’d clocked her straight after saying “Pizza” but for those two seconds she’d been bemused. Who was she kidding? She hadn’t been paying him any attention, she’d been too busy arguing with her sister. She’d absent mindedly given him half a chance through her negligence and now Nikki was paying for it. </w:t>
       </w:r>
       <w:r>
         <w:t>Her</w:t>
@@ -550,7 +759,16 @@
         <w:t xml:space="preserve"> to him</w:t>
       </w:r>
       <w:r>
-        <w:t xml:space="preserve"> had been somewhere between </w:t>
+        <w:t xml:space="preserve"> now</w:t>
+      </w:r>
+      <w:r>
+        <w:t xml:space="preserve"> </w:t>
+      </w:r>
+      <w:r>
+        <w:t>was</w:t>
+      </w:r>
+      <w:r>
+        <w:t xml:space="preserve"> somewhere between </w:t>
       </w:r>
       <w:r>
         <w:t xml:space="preserve">horror </w:t>
@@ -590,6 +808,7 @@
         </w:rPr>
       </w:pPr>
       <w:r>
+        <w:lastRenderedPageBreak/>
         <w:t>C</w:t>
       </w:r>
       <w:r>
@@ -608,22 +827,7 @@
         <w:t xml:space="preserve"> </w:t>
       </w:r>
       <w:r>
-        <w:t>to find Nicole</w:t>
-      </w:r>
-      <w:r>
-        <w:t xml:space="preserve"> strewn across the couch</w:t>
-      </w:r>
-      <w:r>
-        <w:t xml:space="preserve">, </w:t>
-      </w:r>
-      <w:r>
-        <w:t>an open gash</w:t>
-      </w:r>
-      <w:r>
-        <w:t xml:space="preserve"> on her head</w:t>
-      </w:r>
-      <w:r>
-        <w:t xml:space="preserve"> dripping blood into a puddle. </w:t>
+        <w:t xml:space="preserve">to find Nicole strewn across the couch, an open gash on her head dripping blood into a puddle. </w:t>
       </w:r>
       <w:r>
         <w:t>That led her to the worst part, the fact that this was all her fault.</w:t>
@@ -777,11 +981,7 @@
         <w:t>Claire’s arc should be one where she places the love for her sister ov</w:t>
       </w:r>
       <w:r>
-        <w:t xml:space="preserve">er the love she has for herself and her own exploits. Need to show her relationship with her sister and show that they do actually love each </w:t>
-      </w:r>
-      <w:r>
-        <w:lastRenderedPageBreak/>
-        <w:t>other. The plot: Nikki needs to be missing when Claire wakes up, sending the latter into a panic about where she may be. What happens when the company comes over? There is a fall out between the two straight afterwards which leads to a screaming match.</w:t>
+        <w:t>er the love she has for herself and her own exploits. Need to show her relationship with her sister and show that they do actually love each other. The plot: Nikki needs to be missing when Claire wakes up, sending the latter into a panic about where she may be. What happens when the company comes over? There is a fall out between the two straight afterwards which leads to a screaming match.</w:t>
       </w:r>
     </w:p>
     <w:p>
@@ -798,6 +998,11 @@
       </w:r>
       <w:r>
         <w:t xml:space="preserve">. There needs to be a falling out between Claire and Nicole, possibly surrounding the party that Claire went to last night or the contempt that Claire has for anything that doesn’t relate to her interests. </w:t>
+      </w:r>
+    </w:p>
+    <w:p>
+      <w:r>
+        <w:t>She may have to rush some guy out of her room – or allude to having slept with someone last night. The core of her narcissism will have to be exposed. May need to change who does the actual attack and Claire’s reaction. It could be Mason.</w:t>
       </w:r>
     </w:p>
     <w:sectPr>

</xml_diff>

<commit_message>
Quick changes to 'That Day'. Once the argument is in place, this draft will be ready for editing.
</commit_message>
<xml_diff>
--- a/creative-writing/That-Day.docx
+++ b/creative-writing/That-Day.docx
@@ -30,7 +30,10 @@
         <w:t>Claire’s</w:t>
       </w:r>
       <w:r>
-        <w:t xml:space="preserve"> father gave </w:t>
+        <w:t xml:space="preserve"> father had given</w:t>
+      </w:r>
+      <w:r>
+        <w:t xml:space="preserve"> </w:t>
       </w:r>
       <w:r>
         <w:t>her</w:t>
@@ -421,8 +424,6 @@
       <w:r>
         <w:t xml:space="preserve"> have</w:t>
       </w:r>
-      <w:bookmarkStart w:id="0" w:name="_GoBack"/>
-      <w:bookmarkEnd w:id="0"/>
       <w:r>
         <w:t xml:space="preserve"> the energy, plus</w:t>
       </w:r>
@@ -475,7 +476,13 @@
         <w:t>Claire almost laughed. If Claire’s sibling had really been paying attention in her room this morning then this conversation</w:t>
       </w:r>
       <w:r>
-        <w:t xml:space="preserve"> would be far more interesting. She’d probably be on the receiving end</w:t>
+        <w:t xml:space="preserve"> would be far more interesting. </w:t>
+      </w:r>
+      <w:r>
+        <w:t xml:space="preserve">Mainly because that idiot Mason had left his shirt on her floor yesterday morning but Nicole had dismissed it as part of the perpetual tornado that was her room. </w:t>
+      </w:r>
+      <w:r>
+        <w:t>She’d probably be on the receiving end</w:t>
       </w:r>
       <w:r>
         <w:t xml:space="preserve"> of some serious anger b</w:t>
@@ -490,7 +497,13 @@
         <w:t xml:space="preserve"> would certainly be more</w:t>
       </w:r>
       <w:r>
-        <w:t xml:space="preserve"> engaging than the current sickening niceness.</w:t>
+        <w:t xml:space="preserve"> engaging than the current </w:t>
+      </w:r>
+      <w:r>
+        <w:t>predica</w:t>
+      </w:r>
+      <w:r>
+        <w:t xml:space="preserve">ment. </w:t>
       </w:r>
       <w:r>
         <w:t xml:space="preserve"> </w:t>
@@ -518,6 +531,12 @@
         <w:rPr>
           <w:b/>
         </w:rPr>
+        <w:t xml:space="preserve"> Needs to end with Claire answering the door to get away from Nicole</w:t>
+      </w:r>
+      <w:r>
+        <w:rPr>
+          <w:b/>
+        </w:rPr>
         <w:t>]</w:t>
       </w:r>
     </w:p>
@@ -582,7 +601,13 @@
         <w:t xml:space="preserve"> she felt the broken glass tricking out and onto the floor. </w:t>
       </w:r>
       <w:r>
-        <w:t xml:space="preserve">The next thing that came back to her was what Claire defined as the second worst part of her day. She'd been handed an ass-kicking of note and had had Nicole thrown at her before they both went through the glass table. </w:t>
+        <w:t xml:space="preserve">The next thing that came back to her was what Claire defined as the second worst part of her day. She'd been handed an ass-kicking of note and had had </w:t>
+      </w:r>
+      <w:r>
+        <w:t>her sister</w:t>
+      </w:r>
+      <w:r>
+        <w:t xml:space="preserve"> thrown at her before they both went through the glass table. </w:t>
       </w:r>
       <w:r>
         <w:t xml:space="preserve">Once again </w:t>
@@ -650,7 +675,13 @@
         <w:t>.</w:t>
       </w:r>
       <w:r>
-        <w:t xml:space="preserve"> She wondered what the hell Nicole had ever done to deserve meeting</w:t>
+        <w:t xml:space="preserve"> She wondered what the hell </w:t>
+      </w:r>
+      <w:r>
+        <w:t>Nikki</w:t>
+      </w:r>
+      <w:r>
+        <w:t xml:space="preserve"> had ever done to deserve meeting</w:t>
       </w:r>
       <w:r>
         <w:t xml:space="preserve"> that</w:t>
@@ -733,21 +764,36 @@
         <w:t xml:space="preserve"> She had been about to raise her voice at him when her mind had snapped to attention and her fist unclenched. </w:t>
       </w:r>
       <w:r>
-        <w:t>She knew this man. She didn’t know how he had found her or wher</w:t>
-      </w:r>
-      <w:r>
-        <w:t>e he was from but Claire</w:t>
+        <w:t>She knew this man. She didn</w:t>
+      </w:r>
+      <w:r>
+        <w:t xml:space="preserve">’t know how he had found her </w:t>
+      </w:r>
+      <w:r>
+        <w:t>but Claire</w:t>
       </w:r>
       <w:r>
         <w:t xml:space="preserve"> knew that she had met this man before. She knew that his being here could only be because of her.</w:t>
       </w:r>
       <w:r>
-        <w:t xml:space="preserve"> As if to answer her question he spoke for the first time “Nice place you got here.” before crossing the room towards her. </w:t>
-      </w:r>
-    </w:p>
-    <w:p>
-      <w:r>
-        <w:t xml:space="preserve">Claire stared at the intruder in their house and felt the weight of the world crashing down on her shoulders. She remembered that she had stared at him as she’d opened the door that evening. He’d clocked her straight after saying “Pizza” but for those two seconds she’d been bemused. Who was she kidding? She hadn’t been paying him any attention, she’d been too busy arguing with her sister. She’d absent mindedly given him half a chance through her negligence and now Nikki was paying for it. </w:t>
+        <w:t xml:space="preserve"> As if to answer her question he </w:t>
+      </w:r>
+      <w:r>
+        <w:t>looked up and smiled at her.</w:t>
+      </w:r>
+    </w:p>
+    <w:p>
+      <w:r>
+        <w:t xml:space="preserve">As </w:t>
+      </w:r>
+      <w:r>
+        <w:t>Claire stared at the intruder in their house and felt the weight of the world crashing down on her shoulders. She remembered that she had stared at him as she’d opened the door that evening. He’d clocked her straight after saying “</w:t>
+      </w:r>
+      <w:r>
+        <w:t>Hello</w:t>
+      </w:r>
+      <w:r>
+        <w:t xml:space="preserve">” but for those two seconds she’d been bemused. Who was she kidding? She hadn’t been paying him any attention, she’d been too busy arguing with her sister. She’d absent mindedly given him half a chance through her negligence and now Nikki was paying for it. </w:t>
       </w:r>
       <w:r>
         <w:t>Her</w:t>
@@ -827,7 +873,13 @@
         <w:t xml:space="preserve"> </w:t>
       </w:r>
       <w:r>
-        <w:t xml:space="preserve">to find Nicole strewn across the couch, an open gash on her head dripping blood into a puddle. </w:t>
+        <w:t xml:space="preserve">to find </w:t>
+      </w:r>
+      <w:r>
+        <w:t>Nikki</w:t>
+      </w:r>
+      <w:r>
+        <w:t xml:space="preserve"> strewn across the couch, an open gash on her head dripping blood into a puddle. </w:t>
       </w:r>
       <w:r>
         <w:t>That led her to the worst part, the fact that this was all her fault.</w:t>
@@ -886,7 +938,10 @@
         <w:t xml:space="preserve"> where </w:t>
       </w:r>
       <w:r>
-        <w:t>Nicole’s</w:t>
+        <w:t>Nikki</w:t>
+      </w:r>
+      <w:r>
+        <w:t>’s</w:t>
       </w:r>
       <w:r>
         <w:t xml:space="preserve"> trust and faith in </w:t>
@@ -997,7 +1052,15 @@
         <w:t xml:space="preserve"> – gives out her home address stupidly</w:t>
       </w:r>
       <w:r>
-        <w:t xml:space="preserve">. There needs to be a falling out between Claire and Nicole, possibly surrounding the party that Claire went to last night or the contempt that Claire has for anything that doesn’t relate to her interests. </w:t>
+        <w:t xml:space="preserve">. There needs to be a falling out between Claire and </w:t>
+      </w:r>
+      <w:bookmarkStart w:id="0" w:name="_GoBack"/>
+      <w:r>
+        <w:t>Nicole</w:t>
+      </w:r>
+      <w:bookmarkEnd w:id="0"/>
+      <w:r>
+        <w:t xml:space="preserve">, possibly surrounding the party that Claire went to last night or the contempt that Claire has for anything that doesn’t relate to her interests. </w:t>
       </w:r>
     </w:p>
     <w:p>

</xml_diff>

<commit_message>
Finished the content of the story. Will have to get it reviewed and begin the editting process. Added the conflict between the sisters which shows more of Claire's personality as well as Nicole's. This may cause the reader to stop empathising with Claire.
</commit_message>
<xml_diff>
--- a/creative-writing/That-Day.docx
+++ b/creative-writing/That-Day.docx
@@ -3,42 +3,411 @@
 <w:document xmlns:wpc="http://schemas.microsoft.com/office/word/2010/wordprocessingCanvas" xmlns:mc="http://schemas.openxmlformats.org/markup-compatibility/2006" xmlns:o="urn:schemas-microsoft-com:office:office" xmlns:r="http://schemas.openxmlformats.org/officeDocument/2006/relationships" xmlns:m="http://schemas.openxmlformats.org/officeDocument/2006/math" xmlns:v="urn:schemas-microsoft-com:vml" xmlns:wp14="http://schemas.microsoft.com/office/word/2010/wordprocessingDrawing" xmlns:wp="http://schemas.openxmlformats.org/drawingml/2006/wordprocessingDrawing" xmlns:w10="urn:schemas-microsoft-com:office:word" xmlns:w="http://schemas.openxmlformats.org/wordprocessingml/2006/main" xmlns:w14="http://schemas.microsoft.com/office/word/2010/wordml" xmlns:w15="http://schemas.microsoft.com/office/word/2012/wordml" xmlns:wpg="http://schemas.microsoft.com/office/word/2010/wordprocessingGroup" xmlns:wpi="http://schemas.microsoft.com/office/word/2010/wordprocessingInk" xmlns:wne="http://schemas.microsoft.com/office/word/2006/wordml" xmlns:wps="http://schemas.microsoft.com/office/word/2010/wordprocessingShape" mc:Ignorable="w14 w15 wp14">
   <w:body>
     <w:p>
+      <w:pPr>
+        <w:pStyle w:val="Title"/>
+      </w:pPr>
+      <w:r>
+        <w:t>That Day</w:t>
+      </w:r>
+    </w:p>
+    <w:p>
       <w:r>
         <w:t xml:space="preserve">As she stared at the motionless body before her, Claire Ricrant took a seat. When she was younger her father had given her some advice that she now began turning over in her mind. “The worst feeling in the world,” he had said, looking down at her through his glasses, “is when something you love lets you down. When it stops being what it was originally and becomes something you hate. The problem is that now you have a gaping hole where that thing used to be. You’ll come realize that you have to let go of your beloved as you remember it so that you can deal with the malformed and twisted remains of what it has become.” </w:t>
       </w:r>
       <w:r>
-        <w:t>If Claire was the kind of person who prayed then she would pray for that not to be true.</w:t>
+        <w:t xml:space="preserve">If Claire was the kind of person who prayed then she would pray for that not to be true. </w:t>
+      </w:r>
+    </w:p>
+    <w:p>
+      <w:r>
+        <w:t>There was something remarkable and almost funny about the events of that day. It was remarkable partially insofar that she’d managed to get herself thrown through a pane of glass and flatten two wooden trestles in the landing but mostly because that was not the worst part of her day. In hindsight she wouldn’t even place it at second on the list but she was getting ahead of herself. She should go back to the beginning.</w:t>
+      </w:r>
+    </w:p>
+    <w:p>
+      <w:r>
+        <w:t xml:space="preserve">The day had started out normally enough for Claire. Her sibling had barged into her room and dragged her out of bed before going on an epically long rant during which Claire managed to take in the words ‘noon’, ‘company’ and ‘dinner’ through her hangover. Though that was all she needed to understand the situation. Nicole was always melodramatic when it came to other people visiting them so the lecture wasn’t out of place. As her sibling left the room Claire heard her say the first truly valid thing of the day: “You smell like a dumpster. Take a shower.” </w:t>
+      </w:r>
+    </w:p>
+    <w:p>
+      <w:r>
+        <w:t>After peeling her sibling’s dress from her body and taking a shower, Claire scrounged herself up some toothpaste and a comb. At least she was hygienic now. Mom would be proud. She may have to burn the dress, though. Dad wouldn’t be. To her great surprise Claire had actually managed to get some serious studying done for a few hours before their company turned up and with it, the end of her peace.</w:t>
+      </w:r>
+    </w:p>
+    <w:p>
+      <w:r>
+        <w:t xml:space="preserve">The thing to understand, Claire had mused as the doorbell rang, about Nicole’s friends was that they were mostly hipster wannabe artists. Pretentious but harmless she thought. Okay, maybe that one was blatant but it was still true. She was required by familial law to love her sibling but not the idiots that her sibling associated with. She ditched her hoodie and slipped on a pair of socks before </w:t>
+      </w:r>
+      <w:r>
+        <w:t>leaving her</w:t>
+      </w:r>
+      <w:r>
+        <w:t xml:space="preserve"> room</w:t>
+      </w:r>
+      <w:r>
+        <w:t>.</w:t>
+      </w:r>
+      <w:r>
+        <w:t xml:space="preserve">  </w:t>
+      </w:r>
+    </w:p>
+    <w:p>
+      <w:r>
+        <w:t>“</w:t>
+      </w:r>
+      <w:r>
+        <w:t>Claire</w:t>
+      </w:r>
+      <w:r>
+        <w:t>,</w:t>
+      </w:r>
+      <w:r>
+        <w:t xml:space="preserve"> could you wait for a second</w:t>
+      </w:r>
+      <w:r>
+        <w:t>”</w:t>
+      </w:r>
+      <w:r>
+        <w:t xml:space="preserve"> </w:t>
+      </w:r>
+      <w:r>
+        <w:t>her</w:t>
+      </w:r>
+      <w:r>
+        <w:t xml:space="preserve"> sibling</w:t>
+      </w:r>
+      <w:r>
+        <w:t xml:space="preserve"> had said as she</w:t>
+      </w:r>
+      <w:r>
+        <w:t xml:space="preserve"> intercepted </w:t>
+      </w:r>
+      <w:r>
+        <w:t>Claire</w:t>
+      </w:r>
+      <w:r>
+        <w:t xml:space="preserve"> </w:t>
+      </w:r>
+      <w:r>
+        <w:t>enroute</w:t>
+      </w:r>
+      <w:r>
+        <w:t xml:space="preserve"> the door.</w:t>
+      </w:r>
+      <w:r>
+        <w:t>”</w:t>
+      </w:r>
+    </w:p>
+    <w:p>
+      <w:r>
+        <w:t>“I think your friends are here. You really have bad timing.”</w:t>
+      </w:r>
+    </w:p>
+    <w:p>
+      <w:r>
+        <w:t>“30 seconds. I just wanted to talk about last night.”</w:t>
+      </w:r>
+    </w:p>
+    <w:p>
+      <w:r>
+        <w:t>“What about it?” No really what about it? Claire couldn’t remember a thing beyond 1:30 am.</w:t>
+      </w:r>
+    </w:p>
+    <w:p>
+      <w:r>
+        <w:t xml:space="preserve">“I’m worried about you. Taking last night into account, I think that the drinking and the partying is getting slightly out of hand.” No wonder she sounded </w:t>
+      </w:r>
+      <w:r>
+        <w:t>hesitant</w:t>
+      </w:r>
+      <w:r>
+        <w:t xml:space="preserve"> earlier.</w:t>
+      </w:r>
+    </w:p>
+    <w:p>
+      <w:r>
+        <w:lastRenderedPageBreak/>
+        <w:t>“</w:t>
+      </w:r>
+      <w:r>
+        <w:t>I’m fine</w:t>
+      </w:r>
+      <w:r>
+        <w:t>”</w:t>
+      </w:r>
+      <w:r>
+        <w:t xml:space="preserve"> Claire had said.</w:t>
+      </w:r>
+    </w:p>
+    <w:p>
+      <w:r>
+        <w:t>“No you most certainly are not.”</w:t>
+      </w:r>
+    </w:p>
+    <w:p>
+      <w:r>
+        <w:t>“Si</w:t>
+      </w:r>
+      <w:r>
+        <w:t>bling</w:t>
+      </w:r>
+      <w:r>
+        <w:t>, I know what I’m doing. I</w:t>
+      </w:r>
+      <w:r>
+        <w:t xml:space="preserve"> don’t</w:t>
+      </w:r>
+      <w:r>
+        <w:t xml:space="preserve"> want or need you to keep lecturing me every ten seconds on how to live my life. ”</w:t>
+      </w:r>
+    </w:p>
+    <w:p>
+      <w:r>
+        <w:t>“What do you want then?”</w:t>
+      </w:r>
+    </w:p>
+    <w:p>
+      <w:r>
+        <w:t>“To be left alone. To live my life without your pity talks.”</w:t>
+      </w:r>
+    </w:p>
+    <w:p>
+      <w:r>
+        <w:t xml:space="preserve">“Last night you passed out and I had to fish you out of the bloody hell-hole that you buried yourself in.” </w:t>
+      </w:r>
+    </w:p>
+    <w:p>
+      <w:r>
+        <w:t>Claire read her sister’s face, trying t</w:t>
+      </w:r>
+      <w:r>
+        <w:t>o calculate the probability of a forced-calm lecture</w:t>
+      </w:r>
+      <w:r>
+        <w:t xml:space="preserve"> versus outright hysterics. “</w:t>
+      </w:r>
+      <w:r>
+        <w:t>Do you really think that’s fine?</w:t>
+      </w:r>
+      <w:r>
+        <w:t>” her s</w:t>
+      </w:r>
+      <w:r>
+        <w:t>ibling</w:t>
+      </w:r>
+      <w:r>
+        <w:t xml:space="preserve"> had </w:t>
+      </w:r>
+      <w:r>
+        <w:t>said</w:t>
+      </w:r>
+      <w:r>
+        <w:t>, her rounded vowel echoing throughout the landing</w:t>
+      </w:r>
+      <w:r>
+        <w:t xml:space="preserve">. </w:t>
+      </w:r>
+      <w:r>
+        <w:t>Nicole</w:t>
+      </w:r>
+      <w:r>
+        <w:t xml:space="preserve"> was cursing</w:t>
+      </w:r>
+      <w:r>
+        <w:t>.</w:t>
+      </w:r>
+      <w:r>
+        <w:t xml:space="preserve"> </w:t>
+      </w:r>
+      <w:r>
+        <w:t>T</w:t>
+      </w:r>
+      <w:r>
+        <w:t>hat me</w:t>
+      </w:r>
+      <w:r>
+        <w:t>ant she was plenty angry</w:t>
+      </w:r>
+      <w:r>
+        <w:t>. Claire put the odds of</w:t>
+      </w:r>
+      <w:r>
+        <w:t xml:space="preserve"> more</w:t>
+      </w:r>
+      <w:r>
+        <w:t xml:space="preserve"> screaming at 2-1 and a forced-calm lecture at 1-2. If she played her cards right she actually could get her sibling to walk away in disgust but that reaction would be prove difficult to provoke and she didn’t have the</w:t>
+      </w:r>
+      <w:r>
+        <w:t xml:space="preserve"> </w:t>
+      </w:r>
+      <w:r>
+        <w:t>will or the heart to push Nicole that</w:t>
+      </w:r>
+      <w:r>
+        <w:t xml:space="preserve"> far. </w:t>
+      </w:r>
+      <w:r>
+        <w:t>Not on this issue at least.</w:t>
+      </w:r>
+    </w:p>
+    <w:p>
+      <w:r>
+        <w:t>Claire was spared a response when the doorbell sounded again. She turned away from her sibling and went to answer it. “You can’t keep this up, Clary. You can’t keep running away. You are going to get hurt.”</w:t>
+      </w:r>
+      <w:r>
+        <w:t xml:space="preserve"> Nicole had said, her eyes pleading with Claire to listen. </w:t>
+      </w:r>
+    </w:p>
+    <w:p>
+      <w:r>
+        <w:t xml:space="preserve">“Maybe not forever. But for now I can answer the door.” Claire had said as her response before immediately regretting it. </w:t>
+      </w:r>
+      <w:r>
+        <w:t>That</w:t>
+      </w:r>
+      <w:r>
+        <w:t xml:space="preserve"> had</w:t>
+      </w:r>
+      <w:r>
+        <w:t xml:space="preserve"> killed the argument as intended but she</w:t>
+      </w:r>
+      <w:r>
+        <w:t xml:space="preserve"> had</w:t>
+      </w:r>
+      <w:r>
+        <w:t xml:space="preserve"> also just been a massive asshole in the face of Nikki’s concern.</w:t>
+      </w:r>
+      <w:r>
+        <w:t xml:space="preserve"> Claire</w:t>
+      </w:r>
+      <w:r>
+        <w:t xml:space="preserve"> thought she could hear a sob in the background. Okay now Dad would really disapprove. She</w:t>
+      </w:r>
+      <w:r>
+        <w:t xml:space="preserve"> composed herself and answered the door. “</w:t>
+      </w:r>
+      <w:r>
+        <w:t>Can I help you?</w:t>
+      </w:r>
+      <w:r>
+        <w:t>”</w:t>
+      </w:r>
+      <w:r>
+        <w:t xml:space="preserve"> she had ask</w:t>
+      </w:r>
+      <w:r>
+        <w:t xml:space="preserve"> </w:t>
+      </w:r>
+      <w:r>
+        <w:t>before</w:t>
       </w:r>
       <w:bookmarkStart w:id="0" w:name="_GoBack"/>
       <w:bookmarkEnd w:id="0"/>
       <w:r>
+        <w:t xml:space="preserve"> everything went black.</w:t>
+      </w:r>
+    </w:p>
+    <w:p>
+      <w:r>
+        <w:t>The first thing that came back to her, when she recounted her tale to the police, was the ceiling</w:t>
+      </w:r>
+      <w:r>
+        <w:t>. T</w:t>
+      </w:r>
+      <w:r>
+        <w:t xml:space="preserve">he sight of the vertical lines running parallel to one another transfixed her gaze. She remembered thinking that their depth was changing as she scanned from one side of the room to the other. “Elevated” she said under her breath. The ceiling was elevated from right to left. If she drew a horizontal line from the one side then she’d get a quasi-triangle when she hit the other one. She didn’t remember what broke her reverie but once she moved, the broken glass alerted her to the gravity of the situation. </w:t>
+      </w:r>
+    </w:p>
+    <w:p>
+      <w:r>
+        <w:t>The second thing Claire remembered was the pain. Once it hit her, it hit her like a train determined to split her head open. She could feel the blood oozing from the back of her skull, gluing her hair together in a God-awful, sticky amalgam of crimson and mahogany. Running a hand through her mane she felt the broken glass tricking out and onto the floor. The next thing that came back to her was what Claire defined as the second worst part of her day. She'd been handed an ass-kicking of note</w:t>
+      </w:r>
+      <w:r>
+        <w:t>, winding up in the study of all places,</w:t>
+      </w:r>
+      <w:r>
+        <w:t xml:space="preserve"> and had had her sister thrown at her b</w:t>
+      </w:r>
+      <w:r>
+        <w:t>efore they both went through a</w:t>
+      </w:r>
+      <w:r>
+        <w:t xml:space="preserve"> glass table. Once again the remarkability was found when the events were placed in context. As Claire regained her focus, she came to realize that she was the only one in the room.</w:t>
+      </w:r>
+    </w:p>
+    <w:p>
+      <w:r>
+        <w:lastRenderedPageBreak/>
+        <w:t>If the eyes were the window</w:t>
+      </w:r>
+      <w:r>
+        <w:t>s</w:t>
+      </w:r>
+      <w:r>
+        <w:t xml:space="preserve"> to the soul then Claire wondered what kind of abyss she’d be staring into when she found the bastard that had done this them both. She wondered what the hell Nikki had ever done to deserve meeting that sad sack of humanity. Claire knew she was a bitch, but her sister wasn’t. It made her angry just to think about. She sat up, trying not to pass out again, and made her way out of the room. </w:t>
+      </w:r>
+      <w:r>
+        <w:t>She</w:t>
+      </w:r>
+      <w:r>
+        <w:t xml:space="preserve"> had to find her sister and make sure she was safe. </w:t>
+      </w:r>
+    </w:p>
+    <w:p>
+      <w:r>
+        <w:t xml:space="preserve">Claire remembered being both indignant and offended when she rounded the corner and saw him. She remembered thinking that the man was a caricature. A human grizzly bear, hyped up on something and </w:t>
+      </w:r>
+      <w:r>
+        <w:t>tripping</w:t>
+      </w:r>
+      <w:r>
+        <w:t xml:space="preserve"> on something else. She had been about to raise her voice at him when her mind had snapped to attention and her fist unclenched. She knew this man. She didn’t know how he had found her but Claire knew that she had met this man before. </w:t>
+      </w:r>
+      <w:r>
+        <w:t>Where was he from? Was it Club 87 or maybe from Toxic? All s</w:t>
+      </w:r>
+      <w:r>
+        <w:t>he knew</w:t>
+      </w:r>
+      <w:r>
+        <w:t xml:space="preserve"> was</w:t>
+      </w:r>
+      <w:r>
+        <w:t xml:space="preserve"> that his being there</w:t>
+      </w:r>
+      <w:r>
+        <w:t xml:space="preserve"> could only be because of her and as such the consequences of his being there were laid squarely at her feet.</w:t>
+      </w:r>
+      <w:r>
         <w:t xml:space="preserve"> </w:t>
       </w:r>
     </w:p>
     <w:p>
       <w:r>
-        <w:t>There was something remarkable and almost funny about the events of that day. It was remarkable partially insofar that she’d managed to get herself thrown through a pane of glass and flatten two wooden trestles in the landing but mostly because that was not the worst part of her day. In hindsight she wouldn’t even place it at second on the list but she was getting ahead of herself. She should go back to the beginning.</w:t>
-      </w:r>
-    </w:p>
-    <w:p>
-      <w:r>
-        <w:t xml:space="preserve">The day had started out normally enough for Claire. Her sibling had barged into her room and dragged her out of bed before going on an epically long rant during which Claire managed to take in the words ‘noon’, ‘company’ and ‘dinner’ through her hangover. Though that was all she needed to understand the situation. Nicole was always melodramatic when it came to other people visiting them so the lecture wasn’t out of place. As her sibling left the room Claire heard her say the first truly valid thing of the day: “You smell like a dumpster. Take a shower.” </w:t>
-      </w:r>
-    </w:p>
-    <w:p>
-      <w:r>
-        <w:t>After peeling her sibling’s dress from her body and taking a shower, Claire scrounged herself up some toothpaste and a comb. At least she was hygienic now. Mom would be proud. She may have to burn the dress, though. Dad wouldn’t be. To her great surprise Claire had actually managed to get some serious studying done for a few hours before their company turned up and with it, the end of her peace.</w:t>
-      </w:r>
-    </w:p>
-    <w:p>
-      <w:r>
-        <w:t xml:space="preserve">The thing to understand, Claire had mused as the doorbell rang, about Nicole’s friends was that they were mostly hipster wannabe artists who had sticks shoved precisely one-inch too far up their asses. Pretentious but harmless she thought. Okay, maybe that one was blatant but it was still true. She was required by familial law to love her sibling but not the idiots that her sibling associated with. She ditched her hoodie and slipped on a pair of socks before </w:t>
-      </w:r>
-      <w:r>
-        <w:t>leaving the room</w:t>
-      </w:r>
-      <w:r>
-        <w:t xml:space="preserve">  </w:t>
+        <w:t>As Claire stared at the intruder in their house</w:t>
+      </w:r>
+      <w:r>
+        <w:t>,</w:t>
+      </w:r>
+      <w:r>
+        <w:t xml:space="preserve"> </w:t>
+      </w:r>
+      <w:r>
+        <w:t>she</w:t>
+      </w:r>
+      <w:r>
+        <w:t xml:space="preserve"> felt the weight of the world crashing down on her shoulders. She remembered that she had stared at him as she’d opened the door that evening. He’d clocked her straight after saying “Hello” but for those two seconds she’d been bemused. Who was she kidding? She hadn’t been paying him any attention, she’d been too busy arguing with her sister. She’d absent mindedly given him half a chance through her negligence and now Nikki was paying for it. </w:t>
+      </w:r>
+      <w:r>
+        <w:t>Claire’s</w:t>
+      </w:r>
+      <w:r>
+        <w:t xml:space="preserve"> reaction to him </w:t>
+      </w:r>
+      <w:r>
+        <w:t>at that moment</w:t>
+      </w:r>
+      <w:r>
+        <w:t xml:space="preserve"> was somewhere between horror and flat-out rage. When she saw what he had done to her sister, however, Claire truly lost it. She threw herself at him, hoping to take out an eye or something.</w:t>
       </w:r>
     </w:p>
     <w:p>
@@ -48,91 +417,92 @@
         </w:rPr>
       </w:pPr>
       <w:r>
-        <w:rPr>
-          <w:b/>
-        </w:rPr>
-        <w:t>[This is going somewhere but what are they arguing about? I like the callousness of Claire’s thought processes. Logical and ruthless, she’s playing her sisters reactions.</w:t>
-      </w:r>
-      <w:r>
-        <w:rPr>
-          <w:b/>
-        </w:rPr>
-        <w:t xml:space="preserve"> This should tie into ‘Nothing Good’ and have Nicole drag up the events with Claire escaping</w:t>
-      </w:r>
-      <w:r>
-        <w:rPr>
-          <w:b/>
-        </w:rPr>
+        <w:t>Claire remembered waking up for a second time to find Nikki strewn across the couch, an open gash on her head dripping blood into a puddle.</w:t>
+      </w:r>
+      <w:r>
+        <w:t xml:space="preserve"> The place was ransacked and the intruder long gone.</w:t>
+      </w:r>
+      <w:r>
+        <w:t xml:space="preserve"> That led her to the worst part, the fact that this was all her fault. The fact that her only sister lay beaten and bloodied because of some guy Claire had probably met when she was drunk. She sat up a second time and reached for a phone.</w:t>
+      </w:r>
+    </w:p>
+    <w:p>
+      <w:r>
+        <w:t>With respect to her father</w:t>
+      </w:r>
+      <w:r>
+        <w:t>, the worst fe</w:t>
+      </w:r>
+      <w:r>
+        <w:t>eling in the world was the realization</w:t>
+      </w:r>
+      <w:r>
+        <w:t xml:space="preserve"> that </w:t>
+      </w:r>
+      <w:r>
+        <w:t>Claire had</w:t>
+      </w:r>
+      <w:r>
+        <w:t xml:space="preserve"> truly failed someone </w:t>
+      </w:r>
+      <w:r>
+        <w:t>she loved.</w:t>
+      </w:r>
+      <w:r>
         <w:t xml:space="preserve"> </w:t>
       </w:r>
       <w:r>
-        <w:rPr>
-          <w:b/>
-        </w:rPr>
-        <w:t xml:space="preserve">to answer the door. </w:t>
-      </w:r>
-      <w:r>
-        <w:rPr>
-          <w:b/>
-        </w:rPr>
-        <w:t>This will really help expose the relationship between the two of them and show Nicole from Claire’s perspective. Nicole has to be firm but sweet and Claire intelligent but callous and self-centered</w:t>
-      </w:r>
-      <w:r>
-        <w:rPr>
-          <w:b/>
-        </w:rPr>
-        <w:t>]</w:t>
-      </w:r>
-    </w:p>
-    <w:p>
-      <w:r>
-        <w:t>Claire read her sister’s face, trying to calculate the probability of a lecture versus outright hysterics. “What the bloody hell was that</w:t>
-      </w:r>
-      <w:r>
-        <w:t xml:space="preserve"> last night</w:t>
-      </w:r>
-      <w:r>
-        <w:t>?” her s</w:t>
-      </w:r>
-      <w:r>
-        <w:t>ibling</w:t>
-      </w:r>
-      <w:r>
-        <w:t xml:space="preserve"> had </w:t>
-      </w:r>
-      <w:r>
-        <w:t>said as she intercepted Claire</w:t>
-      </w:r>
-      <w:r>
-        <w:t>. She was cursing that meant she was plenty angry already. Claire put the odds of screaming at 2-1 and a forced-calm lecture at 1-2. If she played her cards right she actually could get her sibling to walk away in disgust but that reaction would be prove difficult to provoke and she didn’t have the energy or the will to push Nicole too far this time. “What is it Nicole?” Claire answered, making sure to keep her voice even.</w:t>
-      </w:r>
-    </w:p>
-    <w:p>
-      <w:r>
-        <w:t>She’d forgotten about that. Regardless this would be easy. Oh please give me a challenge.</w:t>
-      </w:r>
-    </w:p>
-    <w:p>
-      <w:r>
-        <w:t>“Claire what is going on with you, lately?” Lecture it was. ”Yesterday we didn’t - ”</w:t>
-      </w:r>
-    </w:p>
-    <w:p>
-      <w:r>
-        <w:lastRenderedPageBreak/>
-        <w:t xml:space="preserve">Claire almost laughed. If </w:t>
+        <w:t>She realized that now there was a hole</w:t>
+      </w:r>
+      <w:r>
+        <w:t xml:space="preserve"> where </w:t>
+      </w:r>
+      <w:r>
+        <w:t>Nikki’s</w:t>
+      </w:r>
+      <w:r>
+        <w:t xml:space="preserve"> trust and faith in </w:t>
       </w:r>
       <w:r>
         <w:t>her</w:t>
       </w:r>
       <w:r>
-        <w:t xml:space="preserve"> sibling had really been paying attention in her room this morning then this conversation would be far more interesting. Mainly because that idiot Mason had left his shirt on her floor yesterday morning but Nicole had dismissed it as part of the perpetual tornado that was her room. She’d probably be on the receiving end of some serious anger but it would certainly be more engaging than the current predicament. </w:t>
-      </w:r>
-      <w:r>
-        <w:t>“We really do ne”</w:t>
+        <w:t xml:space="preserve"> used to be. </w:t>
+      </w:r>
+      <w:r>
+        <w:t xml:space="preserve">Ultimately, </w:t>
+      </w:r>
+      <w:r>
+        <w:t>she had</w:t>
+      </w:r>
+      <w:r>
+        <w:t xml:space="preserve"> to accept that there </w:t>
+      </w:r>
+      <w:r>
+        <w:t>is nothing in the world that she could do to change what she had done</w:t>
+      </w:r>
+      <w:r>
+        <w:t>.</w:t>
       </w:r>
       <w:r>
         <w:t xml:space="preserve"> </w:t>
+      </w:r>
+    </w:p>
+    <w:p>
+      <w:r>
+        <w:t>Looking up at the clock on the hospital wall, Claire saw the minute hand crawl past twelve. “Tha</w:t>
+      </w:r>
+      <w:r>
+        <w:t>nk you</w:t>
+      </w:r>
+      <w:r>
+        <w:t>” she said out loud before taking her sister’s hand and preparing for the rest of the night. She didn’t know what her sister would say when she woke but Claire just gripped Nikki’s hand tighter and hoped that there would be at least one opportunity to say</w:t>
+      </w:r>
+      <w:r>
+        <w:t xml:space="preserve"> she was sorry and tell Nicole</w:t>
+      </w:r>
+      <w:r>
+        <w:t xml:space="preserve"> that she loved her.</w:t>
       </w:r>
     </w:p>
     <w:p>
@@ -145,167 +515,7 @@
         <w:rPr>
           <w:b/>
         </w:rPr>
-        <w:t>[</w:t>
-      </w:r>
-      <w:r>
-        <w:rPr>
-          <w:b/>
-        </w:rPr>
-        <w:t>So where is the conflict between Claire and Nicole? And what happened to the company that arrived – Claire and Nikki get into a massive argument but over what? Needs to end with Claire answering the door to get away from Nicole</w:t>
-      </w:r>
-      <w:r>
-        <w:rPr>
-          <w:b/>
-        </w:rPr>
-        <w:t>]</w:t>
-      </w:r>
-    </w:p>
-    <w:p>
-      <w:r>
-        <w:t xml:space="preserve">The first thing that came back to her, when she recounted her tale to the police, was the ceiling, the sight of the vertical lines running parallel to one another transfixed her gaze. She remembered thinking that their depth was changing as she scanned from one side of the room to the other. “Elevated” she said under her breath. The ceiling was elevated from right to left. If she drew a horizontal line from the one side then she’d get a quasi-triangle when she hit the other one. She didn’t remember what broke her reverie but once she moved, the broken glass alerted her to the gravity of the situation. </w:t>
-      </w:r>
-    </w:p>
-    <w:p>
-      <w:r>
-        <w:t>The second thing Claire remembered was the pain. Once it hit her, it hit her like a train determined to split her head open. She could feel the blood oozing from the back of her skull, gluing her hair together in a God-awful, sticky amalgam of crimson and mahogany. Running a hand through her mane she felt the broken glass tricking out and onto the floor. The next thing that came back to her was what Claire defined as the second worst part of her day. She'd been handed an ass-kicking of note and had had her sister thrown at her before they both went through the glass table. Once again the remarkability was found when the events were placed in context. As Claire regained her focus, she came to realize that she was the only one in the room.</w:t>
-      </w:r>
-    </w:p>
-    <w:p>
-      <w:r>
-        <w:t xml:space="preserve">If the eyes were the window to the soul then Claire wondered what kind of abyss she’d be staring into when she found the bastard that had done this them both. She wondered what the hell Nikki had ever done to deserve meeting that sad sack of humanity. Claire knew she was a bitch, but her sister wasn’t. It made her angry just to think about. She sat up, trying not to pass out again, and made her way out of the room. </w:t>
-      </w:r>
-    </w:p>
-    <w:p>
-      <w:r>
-        <w:t>Claire remembered being both indignant and offended when she rounded the corner and saw him. She remembered thinking that the man was a caricature. A human grizzly bear, hyped up on something and tripping balls on something else. She had been about to raise her voice at him when her mind had snapped to attention and her fist unclenched. She knew this man. She didn’t know how he had found her but Claire knew that she had met this man before. She knew that his being here could only be because of her. As if to answer her question he looked up and smiled at her.</w:t>
-      </w:r>
-    </w:p>
-    <w:p>
-      <w:r>
-        <w:t>As Claire stared at the intruder in their house and felt the weight of the world crashing down on her shoulders. She remembered that she had stared at him as she’d opened the door that evening. He’d clocked her straight after saying “Hello” but for those two seconds she’d been bemused. Who was she kidding? She hadn’t been paying him any attention, she’d been too busy arguing with her sister. She’d absent mindedly given him half a chance through her negligence and now Nikki was paying for it. Her reaction to him now was somewhere between horror and flat-out rage. When she saw what he had done to her sister, however, Claire truly lost it. She threw herself at him, hoping to take out an eye or something.</w:t>
-      </w:r>
-    </w:p>
-    <w:p>
-      <w:pPr>
-        <w:rPr>
-          <w:b/>
-        </w:rPr>
-      </w:pPr>
-      <w:r>
-        <w:lastRenderedPageBreak/>
-        <w:t>Claire remembered waking up for a second time to find Nikki strewn across the couch, an open gash on her head dripping blood into a puddle. That led her to the worst part, the fact that this was all her fault. The fact that her only sister lay beaten and bloodied because of some guy Claire had probably met when she was drunk. She sat up a second time and reached for a phone.</w:t>
-      </w:r>
-    </w:p>
-    <w:p>
-      <w:r>
-        <w:t>With respect to her father</w:t>
-      </w:r>
-      <w:r>
-        <w:t>, the worst fe</w:t>
-      </w:r>
-      <w:r>
-        <w:t>eling in the world was the realization</w:t>
-      </w:r>
-      <w:r>
-        <w:t xml:space="preserve"> that </w:t>
-      </w:r>
-      <w:r>
-        <w:t>Claire had</w:t>
-      </w:r>
-      <w:r>
-        <w:t xml:space="preserve"> truly failed someone </w:t>
-      </w:r>
-      <w:r>
-        <w:t>she loved.</w:t>
-      </w:r>
-      <w:r>
-        <w:t xml:space="preserve"> </w:t>
-      </w:r>
-      <w:r>
-        <w:t>She realized that now there was a hole</w:t>
-      </w:r>
-      <w:r>
-        <w:t xml:space="preserve"> where </w:t>
-      </w:r>
-      <w:r>
-        <w:t>Nikki’s</w:t>
-      </w:r>
-      <w:r>
-        <w:t xml:space="preserve"> trust and faith in </w:t>
-      </w:r>
-      <w:r>
-        <w:t>her</w:t>
-      </w:r>
-      <w:r>
-        <w:t xml:space="preserve"> used to be. Ultimately, </w:t>
-      </w:r>
-      <w:r>
-        <w:t>she had</w:t>
-      </w:r>
-      <w:r>
-        <w:t xml:space="preserve"> to accept that there </w:t>
-      </w:r>
-      <w:r>
-        <w:t>is nothing in the world that she could do to change what she had done</w:t>
-      </w:r>
-      <w:r>
-        <w:t>.</w:t>
-      </w:r>
-      <w:r>
-        <w:t xml:space="preserve"> </w:t>
-      </w:r>
-    </w:p>
-    <w:p>
-      <w:r>
-        <w:t>Looking up at the clock on the hospital wall, Claire saw the minute hand crawl past twelve. “Thank God” she said out loud before taking her sister’s hand and preparing for the rest of the night. She didn’t know what her sister would say when she woke but Claire just gripped Nikki’s hand tighter and hoped that there would be at least one opportunity to say that she loved her.</w:t>
-      </w:r>
-    </w:p>
-    <w:p>
-      <w:pPr>
-        <w:rPr>
-          <w:b/>
-        </w:rPr>
-      </w:pPr>
-      <w:r>
-        <w:rPr>
-          <w:b/>
-        </w:rPr>
         <w:t>Paul Cupido</w:t>
-      </w:r>
-    </w:p>
-    <w:p>
-      <w:pPr>
-        <w:rPr>
-          <w:i/>
-          <w:u w:val="single"/>
-        </w:rPr>
-      </w:pPr>
-      <w:r>
-        <w:rPr>
-          <w:i/>
-          <w:u w:val="single"/>
-        </w:rPr>
-        <w:t>Notes</w:t>
-      </w:r>
-    </w:p>
-    <w:p>
-      <w:r>
-        <w:t>Claire’s arc should be one where she places the love for her sister over the love she has for herself and her own exploits. Need to show her relationship with her sister and show that they do actually love each other. The plot: Nikki needs to be missing when Claire wakes up, sending the latter into a panic about where she may be. What happens when the company comes over? There is a fall out between the two straight afterwards which leads to a screaming match.</w:t>
-      </w:r>
-    </w:p>
-    <w:p>
-      <w:r>
-        <w:t>Maybe want to refactor the opening to be more in line with the Great Gatsby. I could also change the ending to be more in line with the ending of that book as well.</w:t>
-      </w:r>
-    </w:p>
-    <w:p>
-      <w:r>
-        <w:t xml:space="preserve">Claire should know the person who attacks the house and robs them blind – gives out her home address stupidly. There needs to be a falling out between Claire and Nicole, possibly surrounding the party that Claire went to last night or the contempt that Claire has for anything that doesn’t relate to her interests. </w:t>
-      </w:r>
-    </w:p>
-    <w:p>
-      <w:r>
-        <w:t>She may have to rush some guy out of her room – or allude to having slept with someone last night. The core of her narcissism will have to be exposed. May need to change who does the actual attack and Claire’s reaction. It could be Mason.</w:t>
       </w:r>
     </w:p>
     <w:sectPr>
@@ -323,15 +533,15 @@
   <w:docDefaults>
     <w:rPrDefault>
       <w:rPr>
-        <w:rFonts w:asciiTheme="minorHAnsi" w:eastAsiaTheme="minorHAnsi" w:hAnsiTheme="minorHAnsi" w:cstheme="minorBidi"/>
-        <w:sz w:val="22"/>
-        <w:szCs w:val="22"/>
+        <w:rFonts w:asciiTheme="minorHAnsi" w:eastAsiaTheme="minorEastAsia" w:hAnsiTheme="minorHAnsi" w:cstheme="minorBidi"/>
+        <w:sz w:val="21"/>
+        <w:szCs w:val="21"/>
         <w:lang w:val="en-US" w:eastAsia="en-US" w:bidi="ar-SA"/>
       </w:rPr>
     </w:rPrDefault>
     <w:pPrDefault>
       <w:pPr>
-        <w:spacing w:after="160" w:line="259" w:lineRule="auto"/>
+        <w:spacing w:after="160" w:line="300" w:lineRule="auto"/>
       </w:pPr>
     </w:pPrDefault>
   </w:docDefaults>
@@ -711,6 +921,213 @@
   <w:style w:type="paragraph" w:default="1" w:styleId="Normal">
     <w:name w:val="Normal"/>
     <w:qFormat/>
+    <w:rsid w:val="00F15D1F"/>
+  </w:style>
+  <w:style w:type="paragraph" w:styleId="Heading1">
+    <w:name w:val="heading 1"/>
+    <w:basedOn w:val="Normal"/>
+    <w:next w:val="Normal"/>
+    <w:link w:val="Heading1Char"/>
+    <w:uiPriority w:val="9"/>
+    <w:qFormat/>
+    <w:rsid w:val="00F15D1F"/>
+    <w:pPr>
+      <w:keepNext/>
+      <w:keepLines/>
+      <w:spacing w:before="320" w:after="80" w:line="240" w:lineRule="auto"/>
+      <w:jc w:val="center"/>
+      <w:outlineLvl w:val="0"/>
+    </w:pPr>
+    <w:rPr>
+      <w:rFonts w:asciiTheme="majorHAnsi" w:eastAsiaTheme="majorEastAsia" w:hAnsiTheme="majorHAnsi" w:cstheme="majorBidi"/>
+      <w:color w:val="2E74B5" w:themeColor="accent1" w:themeShade="BF"/>
+      <w:sz w:val="40"/>
+      <w:szCs w:val="40"/>
+    </w:rPr>
+  </w:style>
+  <w:style w:type="paragraph" w:styleId="Heading2">
+    <w:name w:val="heading 2"/>
+    <w:basedOn w:val="Normal"/>
+    <w:next w:val="Normal"/>
+    <w:link w:val="Heading2Char"/>
+    <w:uiPriority w:val="9"/>
+    <w:semiHidden/>
+    <w:unhideWhenUsed/>
+    <w:qFormat/>
+    <w:rsid w:val="00F15D1F"/>
+    <w:pPr>
+      <w:keepNext/>
+      <w:keepLines/>
+      <w:spacing w:before="160" w:after="40" w:line="240" w:lineRule="auto"/>
+      <w:jc w:val="center"/>
+      <w:outlineLvl w:val="1"/>
+    </w:pPr>
+    <w:rPr>
+      <w:rFonts w:asciiTheme="majorHAnsi" w:eastAsiaTheme="majorEastAsia" w:hAnsiTheme="majorHAnsi" w:cstheme="majorBidi"/>
+      <w:sz w:val="32"/>
+      <w:szCs w:val="32"/>
+    </w:rPr>
+  </w:style>
+  <w:style w:type="paragraph" w:styleId="Heading3">
+    <w:name w:val="heading 3"/>
+    <w:basedOn w:val="Normal"/>
+    <w:next w:val="Normal"/>
+    <w:link w:val="Heading3Char"/>
+    <w:uiPriority w:val="9"/>
+    <w:semiHidden/>
+    <w:unhideWhenUsed/>
+    <w:qFormat/>
+    <w:rsid w:val="00F15D1F"/>
+    <w:pPr>
+      <w:keepNext/>
+      <w:keepLines/>
+      <w:spacing w:before="160" w:after="0" w:line="240" w:lineRule="auto"/>
+      <w:outlineLvl w:val="2"/>
+    </w:pPr>
+    <w:rPr>
+      <w:rFonts w:asciiTheme="majorHAnsi" w:eastAsiaTheme="majorEastAsia" w:hAnsiTheme="majorHAnsi" w:cstheme="majorBidi"/>
+      <w:sz w:val="32"/>
+      <w:szCs w:val="32"/>
+    </w:rPr>
+  </w:style>
+  <w:style w:type="paragraph" w:styleId="Heading4">
+    <w:name w:val="heading 4"/>
+    <w:basedOn w:val="Normal"/>
+    <w:next w:val="Normal"/>
+    <w:link w:val="Heading4Char"/>
+    <w:uiPriority w:val="9"/>
+    <w:semiHidden/>
+    <w:unhideWhenUsed/>
+    <w:qFormat/>
+    <w:rsid w:val="00F15D1F"/>
+    <w:pPr>
+      <w:keepNext/>
+      <w:keepLines/>
+      <w:spacing w:before="80" w:after="0"/>
+      <w:outlineLvl w:val="3"/>
+    </w:pPr>
+    <w:rPr>
+      <w:rFonts w:asciiTheme="majorHAnsi" w:eastAsiaTheme="majorEastAsia" w:hAnsiTheme="majorHAnsi" w:cstheme="majorBidi"/>
+      <w:i/>
+      <w:iCs/>
+      <w:sz w:val="30"/>
+      <w:szCs w:val="30"/>
+    </w:rPr>
+  </w:style>
+  <w:style w:type="paragraph" w:styleId="Heading5">
+    <w:name w:val="heading 5"/>
+    <w:basedOn w:val="Normal"/>
+    <w:next w:val="Normal"/>
+    <w:link w:val="Heading5Char"/>
+    <w:uiPriority w:val="9"/>
+    <w:semiHidden/>
+    <w:unhideWhenUsed/>
+    <w:qFormat/>
+    <w:rsid w:val="00F15D1F"/>
+    <w:pPr>
+      <w:keepNext/>
+      <w:keepLines/>
+      <w:spacing w:before="40" w:after="0"/>
+      <w:outlineLvl w:val="4"/>
+    </w:pPr>
+    <w:rPr>
+      <w:rFonts w:asciiTheme="majorHAnsi" w:eastAsiaTheme="majorEastAsia" w:hAnsiTheme="majorHAnsi" w:cstheme="majorBidi"/>
+      <w:sz w:val="28"/>
+      <w:szCs w:val="28"/>
+    </w:rPr>
+  </w:style>
+  <w:style w:type="paragraph" w:styleId="Heading6">
+    <w:name w:val="heading 6"/>
+    <w:basedOn w:val="Normal"/>
+    <w:next w:val="Normal"/>
+    <w:link w:val="Heading6Char"/>
+    <w:uiPriority w:val="9"/>
+    <w:semiHidden/>
+    <w:unhideWhenUsed/>
+    <w:qFormat/>
+    <w:rsid w:val="00F15D1F"/>
+    <w:pPr>
+      <w:keepNext/>
+      <w:keepLines/>
+      <w:spacing w:before="40" w:after="0"/>
+      <w:outlineLvl w:val="5"/>
+    </w:pPr>
+    <w:rPr>
+      <w:rFonts w:asciiTheme="majorHAnsi" w:eastAsiaTheme="majorEastAsia" w:hAnsiTheme="majorHAnsi" w:cstheme="majorBidi"/>
+      <w:i/>
+      <w:iCs/>
+      <w:sz w:val="26"/>
+      <w:szCs w:val="26"/>
+    </w:rPr>
+  </w:style>
+  <w:style w:type="paragraph" w:styleId="Heading7">
+    <w:name w:val="heading 7"/>
+    <w:basedOn w:val="Normal"/>
+    <w:next w:val="Normal"/>
+    <w:link w:val="Heading7Char"/>
+    <w:uiPriority w:val="9"/>
+    <w:semiHidden/>
+    <w:unhideWhenUsed/>
+    <w:qFormat/>
+    <w:rsid w:val="00F15D1F"/>
+    <w:pPr>
+      <w:keepNext/>
+      <w:keepLines/>
+      <w:spacing w:before="40" w:after="0"/>
+      <w:outlineLvl w:val="6"/>
+    </w:pPr>
+    <w:rPr>
+      <w:rFonts w:asciiTheme="majorHAnsi" w:eastAsiaTheme="majorEastAsia" w:hAnsiTheme="majorHAnsi" w:cstheme="majorBidi"/>
+      <w:sz w:val="24"/>
+      <w:szCs w:val="24"/>
+    </w:rPr>
+  </w:style>
+  <w:style w:type="paragraph" w:styleId="Heading8">
+    <w:name w:val="heading 8"/>
+    <w:basedOn w:val="Normal"/>
+    <w:next w:val="Normal"/>
+    <w:link w:val="Heading8Char"/>
+    <w:uiPriority w:val="9"/>
+    <w:semiHidden/>
+    <w:unhideWhenUsed/>
+    <w:qFormat/>
+    <w:rsid w:val="00F15D1F"/>
+    <w:pPr>
+      <w:keepNext/>
+      <w:keepLines/>
+      <w:spacing w:before="40" w:after="0"/>
+      <w:outlineLvl w:val="7"/>
+    </w:pPr>
+    <w:rPr>
+      <w:rFonts w:asciiTheme="majorHAnsi" w:eastAsiaTheme="majorEastAsia" w:hAnsiTheme="majorHAnsi" w:cstheme="majorBidi"/>
+      <w:i/>
+      <w:iCs/>
+      <w:sz w:val="22"/>
+      <w:szCs w:val="22"/>
+    </w:rPr>
+  </w:style>
+  <w:style w:type="paragraph" w:styleId="Heading9">
+    <w:name w:val="heading 9"/>
+    <w:basedOn w:val="Normal"/>
+    <w:next w:val="Normal"/>
+    <w:link w:val="Heading9Char"/>
+    <w:uiPriority w:val="9"/>
+    <w:semiHidden/>
+    <w:unhideWhenUsed/>
+    <w:qFormat/>
+    <w:rsid w:val="00F15D1F"/>
+    <w:pPr>
+      <w:keepNext/>
+      <w:keepLines/>
+      <w:spacing w:before="40" w:after="0"/>
+      <w:outlineLvl w:val="8"/>
+    </w:pPr>
+    <w:rPr>
+      <w:b/>
+      <w:bCs/>
+      <w:i/>
+      <w:iCs/>
+    </w:rPr>
   </w:style>
   <w:style w:type="character" w:default="1" w:styleId="DefaultParagraphFont">
     <w:name w:val="Default Paragraph Font"/>
@@ -743,6 +1160,408 @@
     <w:name w:val="normaltextrun"/>
     <w:basedOn w:val="DefaultParagraphFont"/>
     <w:rsid w:val="00101FC6"/>
+  </w:style>
+  <w:style w:type="character" w:customStyle="1" w:styleId="Heading1Char">
+    <w:name w:val="Heading 1 Char"/>
+    <w:basedOn w:val="DefaultParagraphFont"/>
+    <w:link w:val="Heading1"/>
+    <w:uiPriority w:val="9"/>
+    <w:rsid w:val="00F15D1F"/>
+    <w:rPr>
+      <w:rFonts w:asciiTheme="majorHAnsi" w:eastAsiaTheme="majorEastAsia" w:hAnsiTheme="majorHAnsi" w:cstheme="majorBidi"/>
+      <w:color w:val="2E74B5" w:themeColor="accent1" w:themeShade="BF"/>
+      <w:sz w:val="40"/>
+      <w:szCs w:val="40"/>
+    </w:rPr>
+  </w:style>
+  <w:style w:type="character" w:customStyle="1" w:styleId="Heading2Char">
+    <w:name w:val="Heading 2 Char"/>
+    <w:basedOn w:val="DefaultParagraphFont"/>
+    <w:link w:val="Heading2"/>
+    <w:uiPriority w:val="9"/>
+    <w:semiHidden/>
+    <w:rsid w:val="00F15D1F"/>
+    <w:rPr>
+      <w:rFonts w:asciiTheme="majorHAnsi" w:eastAsiaTheme="majorEastAsia" w:hAnsiTheme="majorHAnsi" w:cstheme="majorBidi"/>
+      <w:sz w:val="32"/>
+      <w:szCs w:val="32"/>
+    </w:rPr>
+  </w:style>
+  <w:style w:type="character" w:customStyle="1" w:styleId="Heading3Char">
+    <w:name w:val="Heading 3 Char"/>
+    <w:basedOn w:val="DefaultParagraphFont"/>
+    <w:link w:val="Heading3"/>
+    <w:uiPriority w:val="9"/>
+    <w:semiHidden/>
+    <w:rsid w:val="00F15D1F"/>
+    <w:rPr>
+      <w:rFonts w:asciiTheme="majorHAnsi" w:eastAsiaTheme="majorEastAsia" w:hAnsiTheme="majorHAnsi" w:cstheme="majorBidi"/>
+      <w:sz w:val="32"/>
+      <w:szCs w:val="32"/>
+    </w:rPr>
+  </w:style>
+  <w:style w:type="character" w:customStyle="1" w:styleId="Heading4Char">
+    <w:name w:val="Heading 4 Char"/>
+    <w:basedOn w:val="DefaultParagraphFont"/>
+    <w:link w:val="Heading4"/>
+    <w:uiPriority w:val="9"/>
+    <w:semiHidden/>
+    <w:rsid w:val="00F15D1F"/>
+    <w:rPr>
+      <w:rFonts w:asciiTheme="majorHAnsi" w:eastAsiaTheme="majorEastAsia" w:hAnsiTheme="majorHAnsi" w:cstheme="majorBidi"/>
+      <w:i/>
+      <w:iCs/>
+      <w:sz w:val="30"/>
+      <w:szCs w:val="30"/>
+    </w:rPr>
+  </w:style>
+  <w:style w:type="character" w:customStyle="1" w:styleId="Heading5Char">
+    <w:name w:val="Heading 5 Char"/>
+    <w:basedOn w:val="DefaultParagraphFont"/>
+    <w:link w:val="Heading5"/>
+    <w:uiPriority w:val="9"/>
+    <w:semiHidden/>
+    <w:rsid w:val="00F15D1F"/>
+    <w:rPr>
+      <w:rFonts w:asciiTheme="majorHAnsi" w:eastAsiaTheme="majorEastAsia" w:hAnsiTheme="majorHAnsi" w:cstheme="majorBidi"/>
+      <w:sz w:val="28"/>
+      <w:szCs w:val="28"/>
+    </w:rPr>
+  </w:style>
+  <w:style w:type="character" w:customStyle="1" w:styleId="Heading6Char">
+    <w:name w:val="Heading 6 Char"/>
+    <w:basedOn w:val="DefaultParagraphFont"/>
+    <w:link w:val="Heading6"/>
+    <w:uiPriority w:val="9"/>
+    <w:semiHidden/>
+    <w:rsid w:val="00F15D1F"/>
+    <w:rPr>
+      <w:rFonts w:asciiTheme="majorHAnsi" w:eastAsiaTheme="majorEastAsia" w:hAnsiTheme="majorHAnsi" w:cstheme="majorBidi"/>
+      <w:i/>
+      <w:iCs/>
+      <w:sz w:val="26"/>
+      <w:szCs w:val="26"/>
+    </w:rPr>
+  </w:style>
+  <w:style w:type="character" w:customStyle="1" w:styleId="Heading7Char">
+    <w:name w:val="Heading 7 Char"/>
+    <w:basedOn w:val="DefaultParagraphFont"/>
+    <w:link w:val="Heading7"/>
+    <w:uiPriority w:val="9"/>
+    <w:semiHidden/>
+    <w:rsid w:val="00F15D1F"/>
+    <w:rPr>
+      <w:rFonts w:asciiTheme="majorHAnsi" w:eastAsiaTheme="majorEastAsia" w:hAnsiTheme="majorHAnsi" w:cstheme="majorBidi"/>
+      <w:sz w:val="24"/>
+      <w:szCs w:val="24"/>
+    </w:rPr>
+  </w:style>
+  <w:style w:type="character" w:customStyle="1" w:styleId="Heading8Char">
+    <w:name w:val="Heading 8 Char"/>
+    <w:basedOn w:val="DefaultParagraphFont"/>
+    <w:link w:val="Heading8"/>
+    <w:uiPriority w:val="9"/>
+    <w:semiHidden/>
+    <w:rsid w:val="00F15D1F"/>
+    <w:rPr>
+      <w:rFonts w:asciiTheme="majorHAnsi" w:eastAsiaTheme="majorEastAsia" w:hAnsiTheme="majorHAnsi" w:cstheme="majorBidi"/>
+      <w:i/>
+      <w:iCs/>
+      <w:sz w:val="22"/>
+      <w:szCs w:val="22"/>
+    </w:rPr>
+  </w:style>
+  <w:style w:type="character" w:customStyle="1" w:styleId="Heading9Char">
+    <w:name w:val="Heading 9 Char"/>
+    <w:basedOn w:val="DefaultParagraphFont"/>
+    <w:link w:val="Heading9"/>
+    <w:uiPriority w:val="9"/>
+    <w:semiHidden/>
+    <w:rsid w:val="00F15D1F"/>
+    <w:rPr>
+      <w:b/>
+      <w:bCs/>
+      <w:i/>
+      <w:iCs/>
+    </w:rPr>
+  </w:style>
+  <w:style w:type="paragraph" w:styleId="Caption">
+    <w:name w:val="caption"/>
+    <w:basedOn w:val="Normal"/>
+    <w:next w:val="Normal"/>
+    <w:uiPriority w:val="35"/>
+    <w:semiHidden/>
+    <w:unhideWhenUsed/>
+    <w:qFormat/>
+    <w:rsid w:val="00F15D1F"/>
+    <w:pPr>
+      <w:spacing w:line="240" w:lineRule="auto"/>
+    </w:pPr>
+    <w:rPr>
+      <w:b/>
+      <w:bCs/>
+      <w:color w:val="404040" w:themeColor="text1" w:themeTint="BF"/>
+      <w:sz w:val="16"/>
+      <w:szCs w:val="16"/>
+    </w:rPr>
+  </w:style>
+  <w:style w:type="paragraph" w:styleId="Title">
+    <w:name w:val="Title"/>
+    <w:basedOn w:val="Normal"/>
+    <w:next w:val="Normal"/>
+    <w:link w:val="TitleChar"/>
+    <w:uiPriority w:val="10"/>
+    <w:qFormat/>
+    <w:rsid w:val="00F15D1F"/>
+    <w:pPr>
+      <w:pBdr>
+        <w:top w:val="single" w:sz="6" w:space="8" w:color="A5A5A5" w:themeColor="accent3"/>
+        <w:bottom w:val="single" w:sz="6" w:space="8" w:color="A5A5A5" w:themeColor="accent3"/>
+      </w:pBdr>
+      <w:spacing w:after="400" w:line="240" w:lineRule="auto"/>
+      <w:contextualSpacing/>
+      <w:jc w:val="center"/>
+    </w:pPr>
+    <w:rPr>
+      <w:rFonts w:asciiTheme="majorHAnsi" w:eastAsiaTheme="majorEastAsia" w:hAnsiTheme="majorHAnsi" w:cstheme="majorBidi"/>
+      <w:caps/>
+      <w:color w:val="44546A" w:themeColor="text2"/>
+      <w:spacing w:val="30"/>
+      <w:sz w:val="72"/>
+      <w:szCs w:val="72"/>
+    </w:rPr>
+  </w:style>
+  <w:style w:type="character" w:customStyle="1" w:styleId="TitleChar">
+    <w:name w:val="Title Char"/>
+    <w:basedOn w:val="DefaultParagraphFont"/>
+    <w:link w:val="Title"/>
+    <w:uiPriority w:val="10"/>
+    <w:rsid w:val="00F15D1F"/>
+    <w:rPr>
+      <w:rFonts w:asciiTheme="majorHAnsi" w:eastAsiaTheme="majorEastAsia" w:hAnsiTheme="majorHAnsi" w:cstheme="majorBidi"/>
+      <w:caps/>
+      <w:color w:val="44546A" w:themeColor="text2"/>
+      <w:spacing w:val="30"/>
+      <w:sz w:val="72"/>
+      <w:szCs w:val="72"/>
+    </w:rPr>
+  </w:style>
+  <w:style w:type="paragraph" w:styleId="Subtitle">
+    <w:name w:val="Subtitle"/>
+    <w:basedOn w:val="Normal"/>
+    <w:next w:val="Normal"/>
+    <w:link w:val="SubtitleChar"/>
+    <w:uiPriority w:val="11"/>
+    <w:qFormat/>
+    <w:rsid w:val="00F15D1F"/>
+    <w:pPr>
+      <w:numPr>
+        <w:ilvl w:val="1"/>
+      </w:numPr>
+      <w:jc w:val="center"/>
+    </w:pPr>
+    <w:rPr>
+      <w:color w:val="44546A" w:themeColor="text2"/>
+      <w:sz w:val="28"/>
+      <w:szCs w:val="28"/>
+    </w:rPr>
+  </w:style>
+  <w:style w:type="character" w:customStyle="1" w:styleId="SubtitleChar">
+    <w:name w:val="Subtitle Char"/>
+    <w:basedOn w:val="DefaultParagraphFont"/>
+    <w:link w:val="Subtitle"/>
+    <w:uiPriority w:val="11"/>
+    <w:rsid w:val="00F15D1F"/>
+    <w:rPr>
+      <w:color w:val="44546A" w:themeColor="text2"/>
+      <w:sz w:val="28"/>
+      <w:szCs w:val="28"/>
+    </w:rPr>
+  </w:style>
+  <w:style w:type="character" w:styleId="Strong">
+    <w:name w:val="Strong"/>
+    <w:basedOn w:val="DefaultParagraphFont"/>
+    <w:uiPriority w:val="22"/>
+    <w:qFormat/>
+    <w:rsid w:val="00F15D1F"/>
+    <w:rPr>
+      <w:b/>
+      <w:bCs/>
+    </w:rPr>
+  </w:style>
+  <w:style w:type="character" w:styleId="Emphasis">
+    <w:name w:val="Emphasis"/>
+    <w:basedOn w:val="DefaultParagraphFont"/>
+    <w:uiPriority w:val="20"/>
+    <w:qFormat/>
+    <w:rsid w:val="00F15D1F"/>
+    <w:rPr>
+      <w:i/>
+      <w:iCs/>
+      <w:color w:val="000000" w:themeColor="text1"/>
+    </w:rPr>
+  </w:style>
+  <w:style w:type="paragraph" w:styleId="NoSpacing">
+    <w:name w:val="No Spacing"/>
+    <w:uiPriority w:val="1"/>
+    <w:qFormat/>
+    <w:rsid w:val="00F15D1F"/>
+    <w:pPr>
+      <w:spacing w:after="0" w:line="240" w:lineRule="auto"/>
+    </w:pPr>
+  </w:style>
+  <w:style w:type="paragraph" w:styleId="Quote">
+    <w:name w:val="Quote"/>
+    <w:basedOn w:val="Normal"/>
+    <w:next w:val="Normal"/>
+    <w:link w:val="QuoteChar"/>
+    <w:uiPriority w:val="29"/>
+    <w:qFormat/>
+    <w:rsid w:val="00F15D1F"/>
+    <w:pPr>
+      <w:spacing w:before="160"/>
+      <w:ind w:left="720" w:right="720"/>
+      <w:jc w:val="center"/>
+    </w:pPr>
+    <w:rPr>
+      <w:i/>
+      <w:iCs/>
+      <w:color w:val="7B7B7B" w:themeColor="accent3" w:themeShade="BF"/>
+      <w:sz w:val="24"/>
+      <w:szCs w:val="24"/>
+    </w:rPr>
+  </w:style>
+  <w:style w:type="character" w:customStyle="1" w:styleId="QuoteChar">
+    <w:name w:val="Quote Char"/>
+    <w:basedOn w:val="DefaultParagraphFont"/>
+    <w:link w:val="Quote"/>
+    <w:uiPriority w:val="29"/>
+    <w:rsid w:val="00F15D1F"/>
+    <w:rPr>
+      <w:i/>
+      <w:iCs/>
+      <w:color w:val="7B7B7B" w:themeColor="accent3" w:themeShade="BF"/>
+      <w:sz w:val="24"/>
+      <w:szCs w:val="24"/>
+    </w:rPr>
+  </w:style>
+  <w:style w:type="paragraph" w:styleId="IntenseQuote">
+    <w:name w:val="Intense Quote"/>
+    <w:basedOn w:val="Normal"/>
+    <w:next w:val="Normal"/>
+    <w:link w:val="IntenseQuoteChar"/>
+    <w:uiPriority w:val="30"/>
+    <w:qFormat/>
+    <w:rsid w:val="00F15D1F"/>
+    <w:pPr>
+      <w:spacing w:before="160" w:line="276" w:lineRule="auto"/>
+      <w:ind w:left="936" w:right="936"/>
+      <w:jc w:val="center"/>
+    </w:pPr>
+    <w:rPr>
+      <w:rFonts w:asciiTheme="majorHAnsi" w:eastAsiaTheme="majorEastAsia" w:hAnsiTheme="majorHAnsi" w:cstheme="majorBidi"/>
+      <w:caps/>
+      <w:color w:val="2E74B5" w:themeColor="accent1" w:themeShade="BF"/>
+      <w:sz w:val="28"/>
+      <w:szCs w:val="28"/>
+    </w:rPr>
+  </w:style>
+  <w:style w:type="character" w:customStyle="1" w:styleId="IntenseQuoteChar">
+    <w:name w:val="Intense Quote Char"/>
+    <w:basedOn w:val="DefaultParagraphFont"/>
+    <w:link w:val="IntenseQuote"/>
+    <w:uiPriority w:val="30"/>
+    <w:rsid w:val="00F15D1F"/>
+    <w:rPr>
+      <w:rFonts w:asciiTheme="majorHAnsi" w:eastAsiaTheme="majorEastAsia" w:hAnsiTheme="majorHAnsi" w:cstheme="majorBidi"/>
+      <w:caps/>
+      <w:color w:val="2E74B5" w:themeColor="accent1" w:themeShade="BF"/>
+      <w:sz w:val="28"/>
+      <w:szCs w:val="28"/>
+    </w:rPr>
+  </w:style>
+  <w:style w:type="character" w:styleId="SubtleEmphasis">
+    <w:name w:val="Subtle Emphasis"/>
+    <w:basedOn w:val="DefaultParagraphFont"/>
+    <w:uiPriority w:val="19"/>
+    <w:qFormat/>
+    <w:rsid w:val="00F15D1F"/>
+    <w:rPr>
+      <w:i/>
+      <w:iCs/>
+      <w:color w:val="595959" w:themeColor="text1" w:themeTint="A6"/>
+    </w:rPr>
+  </w:style>
+  <w:style w:type="character" w:styleId="IntenseEmphasis">
+    <w:name w:val="Intense Emphasis"/>
+    <w:basedOn w:val="DefaultParagraphFont"/>
+    <w:uiPriority w:val="21"/>
+    <w:qFormat/>
+    <w:rsid w:val="00F15D1F"/>
+    <w:rPr>
+      <w:b/>
+      <w:bCs/>
+      <w:i/>
+      <w:iCs/>
+      <w:color w:val="auto"/>
+    </w:rPr>
+  </w:style>
+  <w:style w:type="character" w:styleId="SubtleReference">
+    <w:name w:val="Subtle Reference"/>
+    <w:basedOn w:val="DefaultParagraphFont"/>
+    <w:uiPriority w:val="31"/>
+    <w:qFormat/>
+    <w:rsid w:val="00F15D1F"/>
+    <w:rPr>
+      <w:caps w:val="0"/>
+      <w:smallCaps/>
+      <w:color w:val="404040" w:themeColor="text1" w:themeTint="BF"/>
+      <w:spacing w:val="0"/>
+      <w:u w:val="single" w:color="7F7F7F" w:themeColor="text1" w:themeTint="80"/>
+    </w:rPr>
+  </w:style>
+  <w:style w:type="character" w:styleId="IntenseReference">
+    <w:name w:val="Intense Reference"/>
+    <w:basedOn w:val="DefaultParagraphFont"/>
+    <w:uiPriority w:val="32"/>
+    <w:qFormat/>
+    <w:rsid w:val="00F15D1F"/>
+    <w:rPr>
+      <w:b/>
+      <w:bCs/>
+      <w:caps w:val="0"/>
+      <w:smallCaps/>
+      <w:color w:val="auto"/>
+      <w:spacing w:val="0"/>
+      <w:u w:val="single"/>
+    </w:rPr>
+  </w:style>
+  <w:style w:type="character" w:styleId="BookTitle">
+    <w:name w:val="Book Title"/>
+    <w:basedOn w:val="DefaultParagraphFont"/>
+    <w:uiPriority w:val="33"/>
+    <w:qFormat/>
+    <w:rsid w:val="00F15D1F"/>
+    <w:rPr>
+      <w:b/>
+      <w:bCs/>
+      <w:caps w:val="0"/>
+      <w:smallCaps/>
+      <w:spacing w:val="0"/>
+    </w:rPr>
+  </w:style>
+  <w:style w:type="paragraph" w:styleId="TOCHeading">
+    <w:name w:val="TOC Heading"/>
+    <w:basedOn w:val="Heading1"/>
+    <w:next w:val="Normal"/>
+    <w:uiPriority w:val="39"/>
+    <w:semiHidden/>
+    <w:unhideWhenUsed/>
+    <w:qFormat/>
+    <w:rsid w:val="00F15D1F"/>
+    <w:pPr>
+      <w:outlineLvl w:val="9"/>
+    </w:pPr>
   </w:style>
 </w:styles>
 </file>

</xml_diff>

<commit_message>
Changed title: 'Keith-Buchant' is now 'Paper-Walls'. KB/PW: The main perspective is now Mackenzie/Corona Anson while the main character is still Keith Buchant. It starts with Keith falling through Mack/Corri's window at 5am and telling her about a date that he went on.
</commit_message>
<xml_diff>
--- a/creative-writing/That-Day.docx
+++ b/creative-writing/That-Day.docx
@@ -12,7 +12,15 @@
     </w:p>
     <w:p>
       <w:r>
-        <w:t xml:space="preserve">As she stared at the motionless body before her, Claire Ricrant took a seat. When she was younger her father had given her some advice that she now began turning over in her mind. “The worst feeling in the world,” he had said, looking down at her through his glasses, “is when something you love lets you down. When it stops being what it was originally and becomes something you hate. The problem is that now you have a gaping hole where that thing used to be. You’ll come realize that you have to let go of your beloved as you remember it so that you can deal with the malformed and twisted remains of what it has become.” </w:t>
+        <w:t xml:space="preserve">As she stared at the motionless body before her, Claire </w:t>
+      </w:r>
+      <w:proofErr w:type="spellStart"/>
+      <w:r>
+        <w:t>Ricrant</w:t>
+      </w:r>
+      <w:proofErr w:type="spellEnd"/>
+      <w:r>
+        <w:t xml:space="preserve"> took a seat. When she was younger her father had given her some advice that she now began turning over in her mind. “The worst feeling in the world,” he had said, looking down at her through his glasses, “is when something you love lets you down. When it stops being what it was originally and becomes something you hate. The problem is that now you have a gaping hole where that thing used to be. You’ll come realize that you have to let go of your beloved as you remember it so that you can deal with the malformed and twisted remains of what it has become.” </w:t>
       </w:r>
       <w:r>
         <w:t xml:space="preserve">If Claire was the kind of person who prayed then she would pray for that not to be true. </w:t>
@@ -52,44 +60,34 @@
     </w:p>
     <w:p>
       <w:r>
-        <w:t>“</w:t>
+        <w:t>“Claire</w:t>
+      </w:r>
+      <w:r>
+        <w:t>,</w:t>
+      </w:r>
+      <w:r>
+        <w:t xml:space="preserve"> could you wait for a second”</w:t>
+      </w:r>
+      <w:r>
+        <w:t xml:space="preserve"> </w:t>
+      </w:r>
+      <w:r>
+        <w:t>her</w:t>
+      </w:r>
+      <w:r>
+        <w:t xml:space="preserve"> sibling had said as she intercepted </w:t>
       </w:r>
       <w:r>
         <w:t>Claire</w:t>
       </w:r>
       <w:r>
-        <w:t>,</w:t>
-      </w:r>
-      <w:r>
-        <w:t xml:space="preserve"> could you wait for a second</w:t>
-      </w:r>
-      <w:r>
-        <w:t>”</w:t>
-      </w:r>
-      <w:r>
         <w:t xml:space="preserve"> </w:t>
       </w:r>
-      <w:r>
-        <w:t>her</w:t>
-      </w:r>
-      <w:r>
-        <w:t xml:space="preserve"> sibling</w:t>
-      </w:r>
-      <w:r>
-        <w:t xml:space="preserve"> had said as she</w:t>
-      </w:r>
-      <w:r>
-        <w:t xml:space="preserve"> intercepted </w:t>
-      </w:r>
-      <w:r>
-        <w:t>Claire</w:t>
-      </w:r>
-      <w:r>
-        <w:t xml:space="preserve"> </w:t>
-      </w:r>
+      <w:proofErr w:type="spellStart"/>
       <w:r>
         <w:t>enroute</w:t>
       </w:r>
+      <w:proofErr w:type="spellEnd"/>
       <w:r>
         <w:t xml:space="preserve"> the door.</w:t>
       </w:r>
@@ -213,95 +211,89 @@
         <w:t xml:space="preserve"> was cursing</w:t>
       </w:r>
       <w:r>
-        <w:t>.</w:t>
+        <w:t>?</w:t>
+      </w:r>
+      <w:r>
+        <w:t xml:space="preserve"> Claire put the odds of</w:t>
+      </w:r>
+      <w:r>
+        <w:t xml:space="preserve"> more</w:t>
+      </w:r>
+      <w:r>
+        <w:t xml:space="preserve"> screaming at 2-1 and a forced-calm lecture at 1-2. If she played her cards right she actually could get her sibling to walk away in disgust but that reaction would be prove difficult to provoke and she didn’t have the</w:t>
       </w:r>
       <w:r>
         <w:t xml:space="preserve"> </w:t>
       </w:r>
       <w:r>
-        <w:t>T</w:t>
-      </w:r>
-      <w:r>
-        <w:t>hat me</w:t>
-      </w:r>
-      <w:r>
-        <w:t>ant she was plenty angry</w:t>
-      </w:r>
-      <w:r>
-        <w:t>. Claire put the odds of</w:t>
-      </w:r>
-      <w:r>
-        <w:t xml:space="preserve"> more</w:t>
-      </w:r>
-      <w:r>
-        <w:t xml:space="preserve"> screaming at 2-1 and a forced-calm lecture at 1-2. If she played her cards right she actually could get her sibling to walk away in disgust but that reaction would be prove difficult to provoke and she didn’t have the</w:t>
+        <w:t>will or the heart to push Nicole that</w:t>
+      </w:r>
+      <w:r>
+        <w:t xml:space="preserve"> far. </w:t>
+      </w:r>
+      <w:r>
+        <w:t>Not on this issue at least.</w:t>
+      </w:r>
+    </w:p>
+    <w:p>
+      <w:r>
+        <w:t>Claire was spared a response when the doorbell sounded again. She turned away from her sibling and went to answer it. “You can’t keep this up, Clary. You can’t keep running away. You are going to get hurt.”</w:t>
+      </w:r>
+      <w:r>
+        <w:t xml:space="preserve"> Nicole had said, her eyes pleading with Claire to listen. </w:t>
+      </w:r>
+    </w:p>
+    <w:p>
+      <w:r>
+        <w:t xml:space="preserve">“Maybe not forever. But for now I can answer the door.” Claire had said as her response before immediately regretting it. </w:t>
+      </w:r>
+      <w:r>
+        <w:t>That</w:t>
+      </w:r>
+      <w:r>
+        <w:t xml:space="preserve"> had</w:t>
+      </w:r>
+      <w:r>
+        <w:t xml:space="preserve"> killed the argument as intended but she</w:t>
+      </w:r>
+      <w:r>
+        <w:t xml:space="preserve"> had</w:t>
+      </w:r>
+      <w:r>
+        <w:t xml:space="preserve"> also just been a massive asshole in the face of </w:t>
+      </w:r>
+      <w:r>
+        <w:t>her sibling</w:t>
+      </w:r>
+      <w:r>
+        <w:t>’s concern.</w:t>
       </w:r>
       <w:r>
         <w:t xml:space="preserve"> </w:t>
-      </w:r>
-      <w:r>
-        <w:t>will or the heart to push Nicole that</w:t>
-      </w:r>
-      <w:r>
-        <w:t xml:space="preserve"> far. </w:t>
-      </w:r>
-      <w:r>
-        <w:t>Not on this issue at least.</w:t>
-      </w:r>
-    </w:p>
-    <w:p>
-      <w:r>
-        <w:t>Claire was spared a response when the doorbell sounded again. She turned away from her sibling and went to answer it. “You can’t keep this up, Clary. You can’t keep running away. You are going to get hurt.”</w:t>
-      </w:r>
-      <w:r>
-        <w:t xml:space="preserve"> Nicole had said, her eyes pleading with Claire to listen. </w:t>
-      </w:r>
-    </w:p>
-    <w:p>
-      <w:r>
-        <w:t xml:space="preserve">“Maybe not forever. But for now I can answer the door.” Claire had said as her response before immediately regretting it. </w:t>
-      </w:r>
-      <w:r>
-        <w:t>That</w:t>
-      </w:r>
-      <w:r>
-        <w:t xml:space="preserve"> had</w:t>
-      </w:r>
-      <w:r>
-        <w:t xml:space="preserve"> killed the argument as intended but she</w:t>
-      </w:r>
-      <w:r>
-        <w:t xml:space="preserve"> had</w:t>
-      </w:r>
-      <w:r>
-        <w:t xml:space="preserve"> also just been a massive asshole in the face of Nikki’s concern.</w:t>
-      </w:r>
-      <w:r>
-        <w:t xml:space="preserve"> Claire</w:t>
-      </w:r>
-      <w:r>
-        <w:t xml:space="preserve"> thought she could hear a sob in the background. Okay now Dad would really disapprove. She</w:t>
-      </w:r>
-      <w:r>
-        <w:t xml:space="preserve"> composed herself and answered the door. “</w:t>
-      </w:r>
-      <w:r>
-        <w:t>Can I help you?</w:t>
-      </w:r>
-      <w:r>
-        <w:t>”</w:t>
-      </w:r>
-      <w:r>
-        <w:t xml:space="preserve"> she had ask</w:t>
-      </w:r>
-      <w:r>
-        <w:t xml:space="preserve"> </w:t>
-      </w:r>
-      <w:r>
-        <w:t>before</w:t>
       </w:r>
       <w:bookmarkStart w:id="0" w:name="_GoBack"/>
       <w:bookmarkEnd w:id="0"/>
+      <w:r>
+        <w:t>Okay now Dad would really disapprove. She</w:t>
+      </w:r>
+      <w:r>
+        <w:t xml:space="preserve"> composed herself and answered the door. “</w:t>
+      </w:r>
+      <w:r>
+        <w:t>Can I help you?</w:t>
+      </w:r>
+      <w:r>
+        <w:t>”</w:t>
+      </w:r>
+      <w:r>
+        <w:t xml:space="preserve"> she had ask</w:t>
+      </w:r>
+      <w:r>
+        <w:t xml:space="preserve"> </w:t>
+      </w:r>
+      <w:r>
+        <w:t>before</w:t>
+      </w:r>
       <w:r>
         <w:t xml:space="preserve"> everything went black.</w:t>
       </w:r>

</xml_diff>

<commit_message>
Deleted files and changed That-Day slightly
</commit_message>
<xml_diff>
--- a/creative-writing/That-Day.docx
+++ b/creative-writing/That-Day.docx
@@ -12,15 +12,7 @@
     </w:p>
     <w:p>
       <w:r>
-        <w:t xml:space="preserve">As she stared at the motionless body before her, Claire </w:t>
-      </w:r>
-      <w:proofErr w:type="spellStart"/>
-      <w:r>
-        <w:t>Ricrant</w:t>
-      </w:r>
-      <w:proofErr w:type="spellEnd"/>
-      <w:r>
-        <w:t xml:space="preserve"> took a seat. When she was younger her father had given her some advice that she now began turning over in her mind. “The worst feeling in the world,” he had said, looking down at her through his glasses, “is when something you love lets you down. When it stops being what it was originally and becomes something you hate. The problem is that now you have a gaping hole where that thing used to be. You’ll come realize that you have to let go of your beloved as you remember it so that you can deal with the malformed and twisted remains of what it has become.” </w:t>
+        <w:t xml:space="preserve">As she stared at the motionless body before her, Claire Ricrant took a seat. When she was younger her father had given her some advice that she now began turning over in her mind. “The worst feeling in the world,” he had said, looking down at her through his glasses, “is when something you love lets you down. When it stops being what it was originally and becomes something you hate. The problem is that now you have a gaping hole where that thing used to be. You’ll come realize that you have to let go of your beloved as you remember it so that you can deal with the malformed and twisted remains of what it has become.” </w:t>
       </w:r>
       <w:r>
         <w:t xml:space="preserve">If Claire was the kind of person who prayed then she would pray for that not to be true. </w:t>
@@ -33,17 +25,35 @@
     </w:p>
     <w:p>
       <w:r>
-        <w:t xml:space="preserve">The day had started out normally enough for Claire. Her sibling had barged into her room and dragged her out of bed before going on an epically long rant during which Claire managed to take in the words ‘noon’, ‘company’ and ‘dinner’ through her hangover. Though that was all she needed to understand the situation. Nicole was always melodramatic when it came to other people visiting them so the lecture wasn’t out of place. As her sibling left the room Claire heard her say the first truly valid thing of the day: “You smell like a dumpster. Take a shower.” </w:t>
-      </w:r>
-    </w:p>
-    <w:p>
-      <w:r>
-        <w:t>After peeling her sibling’s dress from her body and taking a shower, Claire scrounged herself up some toothpaste and a comb. At least she was hygienic now. Mom would be proud. She may have to burn the dress, though. Dad wouldn’t be. To her great surprise Claire had actually managed to get some serious studying done for a few hours before their company turned up and with it, the end of her peace.</w:t>
-      </w:r>
-    </w:p>
-    <w:p>
-      <w:r>
-        <w:t xml:space="preserve">The thing to understand, Claire had mused as the doorbell rang, about Nicole’s friends was that they were mostly hipster wannabe artists. Pretentious but harmless she thought. Okay, maybe that one was blatant but it was still true. She was required by familial law to love her sibling but not the idiots that her sibling associated with. She ditched her hoodie and slipped on a pair of socks before </w:t>
+        <w:t xml:space="preserve">The day had started out normally enough for Claire. Her sibling had barged into her room and dragged her out of bed before going on an epically long rant during which Claire managed to take in the words ‘noon’, ‘company’ and ‘dinner’ through her hangover. Though that was all she needed to understand the situation. </w:t>
+      </w:r>
+      <w:r>
+        <w:t>She</w:t>
+      </w:r>
+      <w:r>
+        <w:t xml:space="preserve"> was always melodramatic when it came to other people visiting them so the lecture wasn’t out of place. As her sibling left the room Claire heard her say the first truly valid thing of the day: “You smell like a dumpster. Take a shower.” </w:t>
+      </w:r>
+    </w:p>
+    <w:p>
+      <w:r>
+        <w:t>After peeling her sibling’s dress from her body and taking a shower, Claire scrounged herself up some toothpaste and a comb.</w:t>
+      </w:r>
+      <w:r>
+        <w:t xml:space="preserve"> At least she was hygienic now. </w:t>
+      </w:r>
+      <w:r>
+        <w:t>Mom would be proud. She may have to burn the dress, though. Dad wouldn’t be. To her great surprise Claire had actually managed to get some serious studying done for a few hours before their company turned up and with it, the end of her peace.</w:t>
+      </w:r>
+    </w:p>
+    <w:p>
+      <w:r>
+        <w:t>The thing to understand, Claire had mused as</w:t>
+      </w:r>
+      <w:r>
+        <w:t xml:space="preserve"> the doorbell rang, about her sister</w:t>
+      </w:r>
+      <w:r>
+        <w:t xml:space="preserve">’s friends was that they were mostly hipster wannabe artists. Pretentious but harmless she thought. Okay, maybe that one was blatant but it was still true. She was required by familial law to love her sibling but not the idiots that her sibling associated with. She ditched her hoodie and slipped on a pair of socks before </w:t>
       </w:r>
       <w:r>
         <w:t>leaving her</w:t>
@@ -81,15 +91,7 @@
         <w:t>Claire</w:t>
       </w:r>
       <w:r>
-        <w:t xml:space="preserve"> </w:t>
-      </w:r>
-      <w:proofErr w:type="spellStart"/>
-      <w:r>
-        <w:t>enroute</w:t>
-      </w:r>
-      <w:proofErr w:type="spellEnd"/>
-      <w:r>
-        <w:t xml:space="preserve"> the door.</w:t>
+        <w:t xml:space="preserve"> enroute the door.</w:t>
       </w:r>
       <w:r>
         <w:t>”</w:t>
@@ -143,136 +145,136 @@
     </w:p>
     <w:p>
       <w:r>
-        <w:t>“Si</w:t>
-      </w:r>
-      <w:r>
-        <w:t>bling</w:t>
-      </w:r>
-      <w:r>
-        <w:t>, I know what I’m doing. I</w:t>
-      </w:r>
-      <w:r>
-        <w:t xml:space="preserve"> don’t</w:t>
-      </w:r>
-      <w:r>
-        <w:t xml:space="preserve"> want or need you to keep lecturing me every ten seconds on how to live my life. ”</w:t>
-      </w:r>
-    </w:p>
-    <w:p>
-      <w:r>
-        <w:t>“What do you want then?”</w:t>
-      </w:r>
-    </w:p>
-    <w:p>
-      <w:r>
-        <w:t>“To be left alone. To live my life without your pity talks.”</w:t>
-      </w:r>
-    </w:p>
-    <w:p>
-      <w:r>
-        <w:t xml:space="preserve">“Last night you passed out and I had to fish you out of the bloody hell-hole that you buried yourself in.” </w:t>
-      </w:r>
-    </w:p>
-    <w:p>
-      <w:r>
-        <w:t>Claire read her sister’s face, trying t</w:t>
-      </w:r>
-      <w:r>
-        <w:t>o calculate the probability of a forced-calm lecture</w:t>
-      </w:r>
-      <w:r>
-        <w:t xml:space="preserve"> versus outright hysterics. “</w:t>
-      </w:r>
-      <w:r>
-        <w:t>Do you really think that’s fine?</w:t>
-      </w:r>
-      <w:r>
-        <w:t>” her s</w:t>
-      </w:r>
-      <w:r>
-        <w:t>ibling</w:t>
-      </w:r>
-      <w:r>
-        <w:t xml:space="preserve"> had </w:t>
-      </w:r>
-      <w:r>
-        <w:t>said</w:t>
-      </w:r>
-      <w:r>
-        <w:t>, her rounded vowel echoing throughout the landing</w:t>
-      </w:r>
-      <w:r>
-        <w:t xml:space="preserve">. </w:t>
+        <w:t>“</w:t>
       </w:r>
       <w:r>
         <w:t>Nicole</w:t>
-      </w:r>
-      <w:r>
-        <w:t xml:space="preserve"> was cursing</w:t>
-      </w:r>
-      <w:r>
-        <w:t>?</w:t>
-      </w:r>
-      <w:r>
-        <w:t xml:space="preserve"> Claire put the odds of</w:t>
-      </w:r>
-      <w:r>
-        <w:t xml:space="preserve"> more</w:t>
-      </w:r>
-      <w:r>
-        <w:t xml:space="preserve"> screaming at 2-1 and a forced-calm lecture at 1-2. If she played her cards right she actually could get her sibling to walk away in disgust but that reaction would be prove difficult to provoke and she didn’t have the</w:t>
-      </w:r>
-      <w:r>
-        <w:t xml:space="preserve"> </w:t>
-      </w:r>
-      <w:r>
-        <w:t>will or the heart to push Nicole that</w:t>
-      </w:r>
-      <w:r>
-        <w:t xml:space="preserve"> far. </w:t>
-      </w:r>
-      <w:r>
-        <w:t>Not on this issue at least.</w:t>
-      </w:r>
-    </w:p>
-    <w:p>
-      <w:r>
-        <w:t>Claire was spared a response when the doorbell sounded again. She turned away from her sibling and went to answer it. “You can’t keep this up, Clary. You can’t keep running away. You are going to get hurt.”</w:t>
-      </w:r>
-      <w:r>
-        <w:t xml:space="preserve"> Nicole had said, her eyes pleading with Claire to listen. </w:t>
-      </w:r>
-    </w:p>
-    <w:p>
-      <w:r>
-        <w:t xml:space="preserve">“Maybe not forever. But for now I can answer the door.” Claire had said as her response before immediately regretting it. </w:t>
-      </w:r>
-      <w:r>
-        <w:t>That</w:t>
-      </w:r>
-      <w:r>
-        <w:t xml:space="preserve"> had</w:t>
-      </w:r>
-      <w:r>
-        <w:t xml:space="preserve"> killed the argument as intended but she</w:t>
-      </w:r>
-      <w:r>
-        <w:t xml:space="preserve"> had</w:t>
-      </w:r>
-      <w:r>
-        <w:t xml:space="preserve"> also just been a massive asshole in the face of </w:t>
-      </w:r>
-      <w:r>
-        <w:t>her sibling</w:t>
-      </w:r>
-      <w:r>
-        <w:t>’s concern.</w:t>
-      </w:r>
-      <w:r>
-        <w:t xml:space="preserve"> </w:t>
       </w:r>
       <w:bookmarkStart w:id="0" w:name="_GoBack"/>
       <w:bookmarkEnd w:id="0"/>
+      <w:r>
+        <w:t>, I know what I’m doing. I</w:t>
+      </w:r>
+      <w:r>
+        <w:t xml:space="preserve"> don’t</w:t>
+      </w:r>
+      <w:r>
+        <w:t xml:space="preserve"> want or need you to keep lecturing me every ten seconds on how to live my life. ”</w:t>
+      </w:r>
+    </w:p>
+    <w:p>
+      <w:r>
+        <w:t>“What do you want then?”</w:t>
+      </w:r>
+    </w:p>
+    <w:p>
+      <w:r>
+        <w:t>“To be left alone. To live my life without your pity talks.”</w:t>
+      </w:r>
+    </w:p>
+    <w:p>
+      <w:r>
+        <w:t xml:space="preserve">“Last night you passed out and I had to fish you out of the bloody hell-hole that you buried yourself in.” </w:t>
+      </w:r>
+    </w:p>
+    <w:p>
+      <w:r>
+        <w:t>Claire read her sister’s face, trying t</w:t>
+      </w:r>
+      <w:r>
+        <w:t>o calculate the probability of a forced-calm lecture</w:t>
+      </w:r>
+      <w:r>
+        <w:t xml:space="preserve"> versus outright hysterics. “</w:t>
+      </w:r>
+      <w:r>
+        <w:t>Do you really think that’s fine?</w:t>
+      </w:r>
+      <w:r>
+        <w:t>” her s</w:t>
+      </w:r>
+      <w:r>
+        <w:t>ibling</w:t>
+      </w:r>
+      <w:r>
+        <w:t xml:space="preserve"> had </w:t>
+      </w:r>
+      <w:r>
+        <w:t>said</w:t>
+      </w:r>
+      <w:r>
+        <w:t>, her rounded vowel echoing throughout the landing</w:t>
+      </w:r>
+      <w:r>
+        <w:t xml:space="preserve">. </w:t>
+      </w:r>
+      <w:r>
+        <w:t>Nicole</w:t>
+      </w:r>
+      <w:r>
+        <w:t xml:space="preserve"> was cursing</w:t>
+      </w:r>
+      <w:r>
+        <w:t>?</w:t>
+      </w:r>
+      <w:r>
+        <w:t xml:space="preserve"> Claire put the odds of</w:t>
+      </w:r>
+      <w:r>
+        <w:t xml:space="preserve"> more</w:t>
+      </w:r>
+      <w:r>
+        <w:t xml:space="preserve"> screaming at 2-1 and a forced-calm lecture at 1-2. If she played her cards right she actually could get her sibling to walk away in disgust but that reaction would be prove difficult to provoke and she didn’t have the</w:t>
+      </w:r>
+      <w:r>
+        <w:t xml:space="preserve"> </w:t>
+      </w:r>
+      <w:r>
+        <w:t>will or the heart to push Nicole that</w:t>
+      </w:r>
+      <w:r>
+        <w:t xml:space="preserve"> far. </w:t>
+      </w:r>
+      <w:r>
+        <w:t>Not on this issue at least.</w:t>
+      </w:r>
+    </w:p>
+    <w:p>
+      <w:r>
+        <w:t>Claire was spared a response when the doorbell sounded again. She turned away from her sibling and went to answer it. “You can’t keep this up, Clary. You can’t keep running away. You are going to get hurt.”</w:t>
+      </w:r>
+      <w:r>
+        <w:t xml:space="preserve"> Nicole had said, her eyes pleading with Claire to listen. </w:t>
+      </w:r>
+    </w:p>
+    <w:p>
+      <w:r>
+        <w:t xml:space="preserve">“Maybe not forever. But for now I can answer the door.” Claire had said as her response before immediately regretting it. </w:t>
+      </w:r>
+      <w:r>
+        <w:t>That</w:t>
+      </w:r>
+      <w:r>
+        <w:t xml:space="preserve"> had</w:t>
+      </w:r>
+      <w:r>
+        <w:t xml:space="preserve"> killed the argument as intended but she</w:t>
+      </w:r>
+      <w:r>
+        <w:t xml:space="preserve"> had</w:t>
+      </w:r>
+      <w:r>
+        <w:t xml:space="preserve"> also just been a massive asshole in the face of </w:t>
+      </w:r>
+      <w:r>
+        <w:t>her sibling</w:t>
+      </w:r>
+      <w:r>
+        <w:t>’s concern.</w:t>
+      </w:r>
+      <w:r>
+        <w:t xml:space="preserve"> </w:t>
+      </w:r>
       <w:r>
         <w:t>Okay now Dad would really disapprove. She</w:t>
       </w:r>

</xml_diff>

<commit_message>
Made minor modifications to 'That-Day', largely surrounding Claire's reference to her sister. In the first third 'sibling' is used exclusivley then 'sister' then 'Nicole' and finally 'Nikki'. This allows the reader to see Nicole as more of a person as Claire does.
</commit_message>
<xml_diff>
--- a/creative-writing/That-Day.docx
+++ b/creative-writing/That-Day.docx
@@ -28,7 +28,7 @@
         <w:t xml:space="preserve">The day had started out normally enough for Claire. Her sibling had barged into her room and dragged her out of bed before going on an epically long rant during which Claire managed to take in the words ‘noon’, ‘company’ and ‘dinner’ through her hangover. Though that was all she needed to understand the situation. </w:t>
       </w:r>
       <w:r>
-        <w:t>She</w:t>
+        <w:t>Her sister</w:t>
       </w:r>
       <w:r>
         <w:t xml:space="preserve"> was always melodramatic when it came to other people visiting them so the lecture wasn’t out of place. As her sibling left the room Claire heard her say the first truly valid thing of the day: “You smell like a dumpster. Take a shower.” </w:t>
@@ -85,13 +85,22 @@
         <w:t>her</w:t>
       </w:r>
       <w:r>
-        <w:t xml:space="preserve"> sibling had said as she intercepted </w:t>
+        <w:t xml:space="preserve"> sibling had said intercepting</w:t>
+      </w:r>
+      <w:r>
+        <w:t xml:space="preserve"> </w:t>
       </w:r>
       <w:r>
         <w:t>Claire</w:t>
       </w:r>
       <w:r>
-        <w:t xml:space="preserve"> enroute the door.</w:t>
+        <w:t xml:space="preserve"> enroute</w:t>
+      </w:r>
+      <w:r>
+        <w:t xml:space="preserve"> to</w:t>
+      </w:r>
+      <w:r>
+        <w:t xml:space="preserve"> the door.</w:t>
       </w:r>
       <w:r>
         <w:t>”</w:t>
@@ -114,13 +123,25 @@
     </w:p>
     <w:p>
       <w:r>
-        <w:t xml:space="preserve">“I’m worried about you. Taking last night into account, I think that the drinking and the partying is getting slightly out of hand.” No wonder she sounded </w:t>
+        <w:t>“I’m worried about you. Taking last night into account, I think that the drinking and the partying is getting slig</w:t>
+      </w:r>
+      <w:r>
+        <w:t>htl</w:t>
+      </w:r>
+      <w:r>
+        <w:t>y out of hand.” No wonder Claire’s sibling</w:t>
+      </w:r>
+      <w:r>
+        <w:t xml:space="preserve"> had</w:t>
+      </w:r>
+      <w:r>
+        <w:t xml:space="preserve"> sounded </w:t>
       </w:r>
       <w:r>
         <w:t>hesitant</w:t>
       </w:r>
       <w:r>
-        <w:t xml:space="preserve"> earlier.</w:t>
+        <w:t>.</w:t>
       </w:r>
     </w:p>
     <w:p>
@@ -132,27 +153,33 @@
         <w:t>I’m fine</w:t>
       </w:r>
       <w:r>
-        <w:t>”</w:t>
-      </w:r>
-      <w:r>
-        <w:t xml:space="preserve"> Claire had said.</w:t>
-      </w:r>
-    </w:p>
-    <w:p>
-      <w:r>
-        <w:t>“No you most certainly are not.”</w:t>
-      </w:r>
-    </w:p>
-    <w:p>
-      <w:r>
-        <w:t>“</w:t>
-      </w:r>
-      <w:r>
-        <w:t>Nicole</w:t>
+        <w:t>.</w:t>
       </w:r>
       <w:bookmarkStart w:id="0" w:name="_GoBack"/>
       <w:bookmarkEnd w:id="0"/>
       <w:r>
+        <w:t>”</w:t>
+      </w:r>
+      <w:r>
+        <w:t xml:space="preserve"> Claire had said.</w:t>
+      </w:r>
+    </w:p>
+    <w:p>
+      <w:r>
+        <w:t>“No you most certainly are not.”</w:t>
+      </w:r>
+    </w:p>
+    <w:p>
+      <w:r>
+        <w:t>“</w:t>
+      </w:r>
+      <w:r>
+        <w:t>Si</w:t>
+      </w:r>
+      <w:r>
+        <w:t>ster</w:t>
+      </w:r>
+      <w:r>
         <w:t>, I know what I’m doing. I</w:t>
       </w:r>
       <w:r>
@@ -348,13 +375,28 @@
     </w:p>
     <w:p>
       <w:r>
-        <w:t xml:space="preserve">Claire remembered being both indignant and offended when she rounded the corner and saw him. She remembered thinking that the man was a caricature. A human grizzly bear, hyped up on something and </w:t>
+        <w:t xml:space="preserve">Claire remembered being both indignant and offended when she rounded the corner and saw him. She remembered thinking that the man was a caricature. A human grizzly bear, hyped up on </w:t>
+      </w:r>
+      <w:r>
+        <w:t>‘roids</w:t>
+      </w:r>
+      <w:r>
+        <w:t xml:space="preserve"> and </w:t>
       </w:r>
       <w:r>
         <w:t>tripping</w:t>
       </w:r>
       <w:r>
-        <w:t xml:space="preserve"> on something else. She had been about to raise her voice at him when her mind had snapped to attention and her fist unclenched. She knew this man. She didn’t know how he had found her but Claire knew that she had met this man before. </w:t>
+        <w:t xml:space="preserve"> balls</w:t>
+      </w:r>
+      <w:r>
+        <w:t xml:space="preserve"> on something </w:t>
+      </w:r>
+      <w:r>
+        <w:t>worse</w:t>
+      </w:r>
+      <w:r>
+        <w:t xml:space="preserve">. She had been about to raise her voice at him when her mind had snapped to attention and her fist unclenched. She knew this man. She didn’t know how he had found her but Claire knew that she had met this man before. </w:t>
       </w:r>
       <w:r>
         <w:t>Where was he from? Was it Club 87 or maybe from Toxic? All s</w:t>
@@ -417,7 +459,16 @@
         <w:t xml:space="preserve"> The place was ransacked and the intruder long gone.</w:t>
       </w:r>
       <w:r>
-        <w:t xml:space="preserve"> That led her to the worst part, the fact that this was all her fault. The fact that her only sister lay beaten and bloodied because of some guy Claire had probably met when she was drunk. She sat up a second time and reached for a phone.</w:t>
+        <w:t xml:space="preserve"> That led her to the worst part</w:t>
+      </w:r>
+      <w:r>
+        <w:t xml:space="preserve"> of the day</w:t>
+      </w:r>
+      <w:r>
+        <w:t>:</w:t>
+      </w:r>
+      <w:r>
+        <w:t xml:space="preserve"> the fact that this was all her fault. The fact that her only sister lay beaten and bloodied because of some guy Claire had probably met when she was drunk. She sat up a second time and reached for a phone.</w:t>
       </w:r>
     </w:p>
     <w:p>
@@ -490,10 +541,13 @@
         <w:t>nk you</w:t>
       </w:r>
       <w:r>
-        <w:t>” she said out loud before taking her sister’s hand and preparing for the rest of the night. She didn’t know what her sister would say when she woke but Claire just gripped Nikki’s hand tighter and hoped that there would be at least one opportunity to say</w:t>
-      </w:r>
-      <w:r>
-        <w:t xml:space="preserve"> she was sorry and tell Nicole</w:t>
+        <w:t xml:space="preserve">” she said out loud before taking her sister’s hand and preparing for the rest of the night. She didn’t know what her sister would say when she woke but Claire just gripped Nikki’s hand tighter and hoped that there would be at least one opportunity to </w:t>
+      </w:r>
+      <w:r>
+        <w:t>tell</w:t>
+      </w:r>
+      <w:r>
+        <w:t xml:space="preserve"> her sister</w:t>
       </w:r>
       <w:r>
         <w:t xml:space="preserve"> that she loved her.</w:t>
@@ -513,6 +567,7 @@
       </w:r>
     </w:p>
     <w:sectPr>
+      <w:footerReference w:type="default" r:id="rId7"/>
       <w:pgSz w:w="12240" w:h="15840"/>
       <w:pgMar w:top="1440" w:right="1440" w:bottom="1440" w:left="1440" w:header="720" w:footer="720" w:gutter="0"/>
       <w:cols w:space="720"/>
@@ -520,6 +575,309 @@
     </w:sectPr>
   </w:body>
 </w:document>
+</file>
+
+<file path=word/endnotes.xml><?xml version="1.0" encoding="utf-8"?>
+<w:endnotes xmlns:wpc="http://schemas.microsoft.com/office/word/2010/wordprocessingCanvas" xmlns:mc="http://schemas.openxmlformats.org/markup-compatibility/2006" xmlns:o="urn:schemas-microsoft-com:office:office" xmlns:r="http://schemas.openxmlformats.org/officeDocument/2006/relationships" xmlns:m="http://schemas.openxmlformats.org/officeDocument/2006/math" xmlns:v="urn:schemas-microsoft-com:vml" xmlns:wp14="http://schemas.microsoft.com/office/word/2010/wordprocessingDrawing" xmlns:wp="http://schemas.openxmlformats.org/drawingml/2006/wordprocessingDrawing" xmlns:w10="urn:schemas-microsoft-com:office:word" xmlns:w="http://schemas.openxmlformats.org/wordprocessingml/2006/main" xmlns:w14="http://schemas.microsoft.com/office/word/2010/wordml" xmlns:w15="http://schemas.microsoft.com/office/word/2012/wordml" xmlns:wpg="http://schemas.microsoft.com/office/word/2010/wordprocessingGroup" xmlns:wpi="http://schemas.microsoft.com/office/word/2010/wordprocessingInk" xmlns:wne="http://schemas.microsoft.com/office/word/2006/wordml" xmlns:wps="http://schemas.microsoft.com/office/word/2010/wordprocessingShape" mc:Ignorable="w14 w15 wp14">
+  <w:endnote w:type="separator" w:id="-1">
+    <w:p>
+      <w:pPr>
+        <w:spacing w:after="0" w:line="240" w:lineRule="auto"/>
+      </w:pPr>
+      <w:r>
+        <w:separator/>
+      </w:r>
+    </w:p>
+  </w:endnote>
+  <w:endnote w:type="continuationSeparator" w:id="0">
+    <w:p>
+      <w:pPr>
+        <w:spacing w:after="0" w:line="240" w:lineRule="auto"/>
+      </w:pPr>
+      <w:r>
+        <w:continuationSeparator/>
+      </w:r>
+    </w:p>
+  </w:endnote>
+</w:endnotes>
+</file>
+
+<file path=word/footer1.xml><?xml version="1.0" encoding="utf-8"?>
+<w:ftr xmlns:wpc="http://schemas.microsoft.com/office/word/2010/wordprocessingCanvas" xmlns:mc="http://schemas.openxmlformats.org/markup-compatibility/2006" xmlns:o="urn:schemas-microsoft-com:office:office" xmlns:r="http://schemas.openxmlformats.org/officeDocument/2006/relationships" xmlns:m="http://schemas.openxmlformats.org/officeDocument/2006/math" xmlns:v="urn:schemas-microsoft-com:vml" xmlns:wp14="http://schemas.microsoft.com/office/word/2010/wordprocessingDrawing" xmlns:wp="http://schemas.openxmlformats.org/drawingml/2006/wordprocessingDrawing" xmlns:w10="urn:schemas-microsoft-com:office:word" xmlns:w="http://schemas.openxmlformats.org/wordprocessingml/2006/main" xmlns:w14="http://schemas.microsoft.com/office/word/2010/wordml" xmlns:w15="http://schemas.microsoft.com/office/word/2012/wordml" xmlns:wpg="http://schemas.microsoft.com/office/word/2010/wordprocessingGroup" xmlns:wpi="http://schemas.microsoft.com/office/word/2010/wordprocessingInk" xmlns:wne="http://schemas.microsoft.com/office/word/2006/wordml" xmlns:wps="http://schemas.microsoft.com/office/word/2010/wordprocessingShape" mc:Ignorable="w14 w15 wp14">
+  <w:sdt>
+    <w:sdtPr>
+      <w:id w:val="1559201041"/>
+      <w:docPartObj>
+        <w:docPartGallery w:val="Page Numbers (Bottom of Page)"/>
+        <w:docPartUnique/>
+      </w:docPartObj>
+    </w:sdtPr>
+    <w:sdtEndPr/>
+    <w:sdtContent>
+      <w:p>
+        <w:pPr>
+          <w:pStyle w:val="Footer"/>
+        </w:pPr>
+        <w:r>
+          <w:rPr>
+            <w:noProof/>
+          </w:rPr>
+          <mc:AlternateContent>
+            <mc:Choice Requires="wps">
+              <w:drawing>
+                <wp:anchor distT="0" distB="0" distL="114300" distR="114300" simplePos="0" relativeHeight="251660288" behindDoc="0" locked="0" layoutInCell="1" allowOverlap="1">
+                  <wp:simplePos x="0" y="0"/>
+                  <wp:positionH relativeFrom="margin">
+                    <wp:align>center</wp:align>
+                  </wp:positionH>
+                  <wp:positionV relativeFrom="bottomMargin">
+                    <wp:align>center</wp:align>
+                  </wp:positionV>
+                  <wp:extent cx="551815" cy="238760"/>
+                  <wp:effectExtent l="19050" t="19050" r="19685" b="18415"/>
+                  <wp:wrapNone/>
+                  <wp:docPr id="2" name="Double Bracket 2"/>
+                  <wp:cNvGraphicFramePr>
+                    <a:graphicFrameLocks xmlns:a="http://schemas.openxmlformats.org/drawingml/2006/main"/>
+                  </wp:cNvGraphicFramePr>
+                  <a:graphic xmlns:a="http://schemas.openxmlformats.org/drawingml/2006/main">
+                    <a:graphicData uri="http://schemas.microsoft.com/office/word/2010/wordprocessingShape">
+                      <wps:wsp>
+                        <wps:cNvSpPr>
+                          <a:spLocks noChangeArrowheads="1"/>
+                        </wps:cNvSpPr>
+                        <wps:spPr bwMode="auto">
+                          <a:xfrm>
+                            <a:off x="0" y="0"/>
+                            <a:ext cx="551815" cy="238760"/>
+                          </a:xfrm>
+                          <a:prstGeom prst="bracketPair">
+                            <a:avLst>
+                              <a:gd name="adj" fmla="val 16667"/>
+                            </a:avLst>
+                          </a:prstGeom>
+                          <a:solidFill>
+                            <a:srgbClr val="FFFFFF"/>
+                          </a:solidFill>
+                          <a:ln w="28575">
+                            <a:solidFill>
+                              <a:srgbClr val="808080"/>
+                            </a:solidFill>
+                            <a:round/>
+                            <a:headEnd/>
+                            <a:tailEnd/>
+                          </a:ln>
+                        </wps:spPr>
+                        <wps:txbx>
+                          <w:txbxContent>
+                            <w:p>
+                              <w:pPr>
+                                <w:jc w:val="center"/>
+                              </w:pPr>
+                              <w:r>
+                                <w:fldChar w:fldCharType="begin"/>
+                              </w:r>
+                              <w:r>
+                                <w:instrText xml:space="preserve"> PAGE    \* MERGEFORMAT </w:instrText>
+                              </w:r>
+                              <w:r>
+                                <w:fldChar w:fldCharType="separate"/>
+                              </w:r>
+                              <w:r>
+                                <w:rPr>
+                                  <w:noProof/>
+                                </w:rPr>
+                                <w:t>3</w:t>
+                              </w:r>
+                              <w:r>
+                                <w:rPr>
+                                  <w:noProof/>
+                                </w:rPr>
+                                <w:fldChar w:fldCharType="end"/>
+                              </w:r>
+                            </w:p>
+                          </w:txbxContent>
+                        </wps:txbx>
+                        <wps:bodyPr rot="0" vert="horz" wrap="square" lIns="91440" tIns="0" rIns="91440" bIns="0" anchor="t" anchorCtr="0" upright="1">
+                          <a:noAutofit/>
+                        </wps:bodyPr>
+                      </wps:wsp>
+                    </a:graphicData>
+                  </a:graphic>
+                  <wp14:sizeRelH relativeFrom="margin">
+                    <wp14:pctWidth>10000</wp14:pctWidth>
+                  </wp14:sizeRelH>
+                  <wp14:sizeRelV relativeFrom="bottomMargin">
+                    <wp14:pctHeight>0</wp14:pctHeight>
+                  </wp14:sizeRelV>
+                </wp:anchor>
+              </w:drawing>
+            </mc:Choice>
+            <mc:Fallback>
+              <w:pict>
+                <v:shapetype id="_x0000_t185" coordsize="21600,21600" o:spt="185" adj="3600" path="m@0,nfqx0@0l0@2qy@0,21600em@1,nfqx21600@0l21600@2qy@1,21600em@0,nsqx0@0l0@2qy@0,21600l@1,21600qx21600@2l21600@0qy@1,xe" filled="f">
+                  <v:formulas>
+                    <v:f eqn="val #0"/>
+                    <v:f eqn="sum width 0 #0"/>
+                    <v:f eqn="sum height 0 #0"/>
+                    <v:f eqn="prod @0 2929 10000"/>
+                    <v:f eqn="sum width 0 @3"/>
+                    <v:f eqn="sum height 0 @3"/>
+                    <v:f eqn="val width"/>
+                    <v:f eqn="val height"/>
+                    <v:f eqn="prod width 1 2"/>
+                    <v:f eqn="prod height 1 2"/>
+                  </v:formulas>
+                  <v:path o:extrusionok="f" gradientshapeok="t" limo="10800,10800" o:connecttype="custom" o:connectlocs="@8,0;0,@9;@8,@7;@6,@9" textboxrect="@3,@3,@4,@5"/>
+                  <v:handles>
+                    <v:h position="#0,topLeft" switch="" xrange="0,10800"/>
+                  </v:handles>
+                </v:shapetype>
+                <v:shape id="Double Bracket 2" o:spid="_x0000_s1026" type="#_x0000_t185" style="position:absolute;margin-left:0;margin-top:0;width:43.45pt;height:18.8pt;z-index:251660288;visibility:visible;mso-wrap-style:square;mso-width-percent:100;mso-height-percent:0;mso-wrap-distance-left:9pt;mso-wrap-distance-top:0;mso-wrap-distance-right:9pt;mso-wrap-distance-bottom:0;mso-position-horizontal:center;mso-position-horizontal-relative:margin;mso-position-vertical:center;mso-position-vertical-relative:bottom-margin-area;mso-width-percent:100;mso-height-percent:0;mso-width-relative:margin;mso-height-relative:bottom-margin-area;v-text-anchor:top" o:gfxdata="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" filled="t" strokecolor="gray" strokeweight="2.25pt">
+                  <v:textbox inset=",0,,0">
+                    <w:txbxContent>
+                      <w:p>
+                        <w:pPr>
+                          <w:jc w:val="center"/>
+                        </w:pPr>
+                        <w:r>
+                          <w:fldChar w:fldCharType="begin"/>
+                        </w:r>
+                        <w:r>
+                          <w:instrText xml:space="preserve"> PAGE    \* MERGEFORMAT </w:instrText>
+                        </w:r>
+                        <w:r>
+                          <w:fldChar w:fldCharType="separate"/>
+                        </w:r>
+                        <w:r>
+                          <w:rPr>
+                            <w:noProof/>
+                          </w:rPr>
+                          <w:t>3</w:t>
+                        </w:r>
+                        <w:r>
+                          <w:rPr>
+                            <w:noProof/>
+                          </w:rPr>
+                          <w:fldChar w:fldCharType="end"/>
+                        </w:r>
+                      </w:p>
+                    </w:txbxContent>
+                  </v:textbox>
+                  <w10:wrap anchorx="margin" anchory="margin"/>
+                </v:shape>
+              </w:pict>
+            </mc:Fallback>
+          </mc:AlternateContent>
+        </w:r>
+        <w:r>
+          <w:rPr>
+            <w:noProof/>
+          </w:rPr>
+          <mc:AlternateContent>
+            <mc:Choice Requires="wps">
+              <w:drawing>
+                <wp:anchor distT="0" distB="0" distL="114300" distR="114300" simplePos="0" relativeHeight="251659264" behindDoc="0" locked="0" layoutInCell="1" allowOverlap="1">
+                  <wp:simplePos x="0" y="0"/>
+                  <wp:positionH relativeFrom="margin">
+                    <wp:align>center</wp:align>
+                  </wp:positionH>
+                  <wp:positionV relativeFrom="bottomMargin">
+                    <wp:align>center</wp:align>
+                  </wp:positionV>
+                  <wp:extent cx="5518150" cy="0"/>
+                  <wp:effectExtent l="9525" t="9525" r="6350" b="9525"/>
+                  <wp:wrapNone/>
+                  <wp:docPr id="1" name="Straight Arrow Connector 1"/>
+                  <wp:cNvGraphicFramePr>
+                    <a:graphicFrameLocks xmlns:a="http://schemas.openxmlformats.org/drawingml/2006/main"/>
+                  </wp:cNvGraphicFramePr>
+                  <a:graphic xmlns:a="http://schemas.openxmlformats.org/drawingml/2006/main">
+                    <a:graphicData uri="http://schemas.microsoft.com/office/word/2010/wordprocessingShape">
+                      <wps:wsp>
+                        <wps:cNvCnPr>
+                          <a:cxnSpLocks noChangeShapeType="1"/>
+                        </wps:cNvCnPr>
+                        <wps:spPr bwMode="auto">
+                          <a:xfrm>
+                            <a:off x="0" y="0"/>
+                            <a:ext cx="5518150" cy="0"/>
+                          </a:xfrm>
+                          <a:prstGeom prst="straightConnector1">
+                            <a:avLst/>
+                          </a:prstGeom>
+                          <a:noFill/>
+                          <a:ln w="12700">
+                            <a:solidFill>
+                              <a:srgbClr val="808080"/>
+                            </a:solidFill>
+                            <a:round/>
+                            <a:headEnd/>
+                            <a:tailEnd/>
+                          </a:ln>
+                          <a:extLst>
+                            <a:ext uri="{909E8E84-426E-40DD-AFC4-6F175D3DCCD1}">
+                              <a14:hiddenFill xmlns:a14="http://schemas.microsoft.com/office/drawing/2010/main">
+                                <a:noFill/>
+                              </a14:hiddenFill>
+                            </a:ext>
+                          </a:extLst>
+                        </wps:spPr>
+                        <wps:bodyPr/>
+                      </wps:wsp>
+                    </a:graphicData>
+                  </a:graphic>
+                  <wp14:sizeRelH relativeFrom="page">
+                    <wp14:pctWidth>0</wp14:pctWidth>
+                  </wp14:sizeRelH>
+                  <wp14:sizeRelV relativeFrom="bottomMargin">
+                    <wp14:pctHeight>0</wp14:pctHeight>
+                  </wp14:sizeRelV>
+                </wp:anchor>
+              </w:drawing>
+            </mc:Choice>
+            <mc:Fallback>
+              <w:pict>
+                <v:shapetype w14:anchorId="6A9EA3FD" id="_x0000_t32" coordsize="21600,21600" o:spt="32" o:oned="t" path="m,l21600,21600e" filled="f">
+                  <v:path arrowok="t" fillok="f" o:connecttype="none"/>
+                  <o:lock v:ext="edit" shapetype="t"/>
+                </v:shapetype>
+                <v:shape id="Straight Arrow Connector 1" o:spid="_x0000_s1026" type="#_x0000_t32" style="position:absolute;margin-left:0;margin-top:0;width:434.5pt;height:0;z-index:251659264;visibility:visible;mso-wrap-style:square;mso-width-percent:0;mso-height-percent:0;mso-wrap-distance-left:9pt;mso-wrap-distance-top:0;mso-wrap-distance-right:9pt;mso-wrap-distance-bottom:0;mso-position-horizontal:center;mso-position-horizontal-relative:margin;mso-position-vertical:center;mso-position-vertical-relative:bottom-margin-area;mso-width-percent:0;mso-height-percent:0;mso-width-relative:page;mso-height-relative:bottom-margin-area" o:gfxdata="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" strokecolor="gray" strokeweight="1pt">
+                  <w10:wrap anchorx="margin" anchory="margin"/>
+                </v:shape>
+              </w:pict>
+            </mc:Fallback>
+          </mc:AlternateContent>
+        </w:r>
+      </w:p>
+    </w:sdtContent>
+  </w:sdt>
+</w:ftr>
+</file>
+
+<file path=word/footnotes.xml><?xml version="1.0" encoding="utf-8"?>
+<w:footnotes xmlns:wpc="http://schemas.microsoft.com/office/word/2010/wordprocessingCanvas" xmlns:mc="http://schemas.openxmlformats.org/markup-compatibility/2006" xmlns:o="urn:schemas-microsoft-com:office:office" xmlns:r="http://schemas.openxmlformats.org/officeDocument/2006/relationships" xmlns:m="http://schemas.openxmlformats.org/officeDocument/2006/math" xmlns:v="urn:schemas-microsoft-com:vml" xmlns:wp14="http://schemas.microsoft.com/office/word/2010/wordprocessingDrawing" xmlns:wp="http://schemas.openxmlformats.org/drawingml/2006/wordprocessingDrawing" xmlns:w10="urn:schemas-microsoft-com:office:word" xmlns:w="http://schemas.openxmlformats.org/wordprocessingml/2006/main" xmlns:w14="http://schemas.microsoft.com/office/word/2010/wordml" xmlns:w15="http://schemas.microsoft.com/office/word/2012/wordml" xmlns:wpg="http://schemas.microsoft.com/office/word/2010/wordprocessingGroup" xmlns:wpi="http://schemas.microsoft.com/office/word/2010/wordprocessingInk" xmlns:wne="http://schemas.microsoft.com/office/word/2006/wordml" xmlns:wps="http://schemas.microsoft.com/office/word/2010/wordprocessingShape" mc:Ignorable="w14 w15 wp14">
+  <w:footnote w:type="separator" w:id="-1">
+    <w:p>
+      <w:pPr>
+        <w:spacing w:after="0" w:line="240" w:lineRule="auto"/>
+      </w:pPr>
+      <w:r>
+        <w:separator/>
+      </w:r>
+    </w:p>
+  </w:footnote>
+  <w:footnote w:type="continuationSeparator" w:id="0">
+    <w:p>
+      <w:pPr>
+        <w:spacing w:after="0" w:line="240" w:lineRule="auto"/>
+      </w:pPr>
+      <w:r>
+        <w:continuationSeparator/>
+      </w:r>
+    </w:p>
+  </w:footnote>
+</w:footnotes>
 </file>
 
 <file path=word/styles.xml><?xml version="1.0" encoding="utf-8"?>
@@ -1557,6 +1915,58 @@
       <w:outlineLvl w:val="9"/>
     </w:pPr>
   </w:style>
+  <w:style w:type="character" w:styleId="LineNumber">
+    <w:name w:val="line number"/>
+    <w:basedOn w:val="DefaultParagraphFont"/>
+    <w:uiPriority w:val="99"/>
+    <w:semiHidden/>
+    <w:unhideWhenUsed/>
+    <w:rsid w:val="00CE33C0"/>
+  </w:style>
+  <w:style w:type="paragraph" w:styleId="Header">
+    <w:name w:val="header"/>
+    <w:basedOn w:val="Normal"/>
+    <w:link w:val="HeaderChar"/>
+    <w:uiPriority w:val="99"/>
+    <w:unhideWhenUsed/>
+    <w:rsid w:val="00CE33C0"/>
+    <w:pPr>
+      <w:tabs>
+        <w:tab w:val="center" w:pos="4680"/>
+        <w:tab w:val="right" w:pos="9360"/>
+      </w:tabs>
+      <w:spacing w:after="0" w:line="240" w:lineRule="auto"/>
+    </w:pPr>
+  </w:style>
+  <w:style w:type="character" w:customStyle="1" w:styleId="HeaderChar">
+    <w:name w:val="Header Char"/>
+    <w:basedOn w:val="DefaultParagraphFont"/>
+    <w:link w:val="Header"/>
+    <w:uiPriority w:val="99"/>
+    <w:rsid w:val="00CE33C0"/>
+  </w:style>
+  <w:style w:type="paragraph" w:styleId="Footer">
+    <w:name w:val="footer"/>
+    <w:basedOn w:val="Normal"/>
+    <w:link w:val="FooterChar"/>
+    <w:uiPriority w:val="99"/>
+    <w:unhideWhenUsed/>
+    <w:rsid w:val="00CE33C0"/>
+    <w:pPr>
+      <w:tabs>
+        <w:tab w:val="center" w:pos="4680"/>
+        <w:tab w:val="right" w:pos="9360"/>
+      </w:tabs>
+      <w:spacing w:after="0" w:line="240" w:lineRule="auto"/>
+    </w:pPr>
+  </w:style>
+  <w:style w:type="character" w:customStyle="1" w:styleId="FooterChar">
+    <w:name w:val="Footer Char"/>
+    <w:basedOn w:val="DefaultParagraphFont"/>
+    <w:link w:val="Footer"/>
+    <w:uiPriority w:val="99"/>
+    <w:rsid w:val="00CE33C0"/>
+  </w:style>
 </w:styles>
 </file>
 
@@ -1819,4 +2229,16 @@
     </a:ext>
   </a:extLst>
 </a:theme>
+</file>
+
+<file path=customXml/item1.xml><?xml version="1.0" encoding="utf-8"?>
+<b:Sources xmlns:b="http://schemas.openxmlformats.org/officeDocument/2006/bibliography" xmlns="http://schemas.openxmlformats.org/officeDocument/2006/bibliography" SelectedStyle="\APASixthEditionOfficeOnline.xsl" StyleName="APA" Version="6"/>
+</file>
+
+<file path=customXml/itemProps1.xml><?xml version="1.0" encoding="utf-8"?>
+<ds:datastoreItem xmlns:ds="http://schemas.openxmlformats.org/officeDocument/2006/customXml" ds:itemID="{049C6C43-89D7-4549-B23C-B84E4C93052B}">
+  <ds:schemaRefs>
+    <ds:schemaRef ds:uri="http://schemas.openxmlformats.org/officeDocument/2006/bibliography"/>
+  </ds:schemaRefs>
+</ds:datastoreItem>
 </file>
</xml_diff>